<commit_message>
correciones ECU y feat a UC
</commit_message>
<xml_diff>
--- a/Gestión/Derivacion de FEAT a UC.docx
+++ b/Gestión/Derivacion de FEAT a UC.docx
@@ -1,6 +1,6 @@
 
 <file path=word/document.xml><?xml version="1.0" encoding="utf-8"?>
-<w:document xmlns:wpc="http://schemas.microsoft.com/office/word/2010/wordprocessingCanvas" xmlns:cx="http://schemas.microsoft.com/office/drawing/2014/chartex" xmlns:cx1="http://schemas.microsoft.com/office/drawing/2015/9/8/chartex" xmlns:cx2="http://schemas.microsoft.com/office/drawing/2015/10/21/chartex" xmlns:cx3="http://schemas.microsoft.com/office/drawing/2016/5/9/chartex" xmlns:cx4="http://schemas.microsoft.com/office/drawing/2016/5/10/chartex" xmlns:cx5="http://schemas.microsoft.com/office/drawing/2016/5/11/chartex" xmlns:cx6="http://schemas.microsoft.com/office/drawing/2016/5/12/chartex" xmlns:cx7="http://schemas.microsoft.com/office/drawing/2016/5/13/chartex" xmlns:cx8="http://schemas.microsoft.com/office/drawing/2016/5/14/chartex" xmlns:mc="http://schemas.openxmlformats.org/markup-compatibility/2006" xmlns:aink="http://schemas.microsoft.com/office/drawing/2016/ink" xmlns:am3d="http://schemas.microsoft.com/office/drawing/2017/model3d" xmlns:o="urn:schemas-microsoft-com:office:office" xmlns:oel="http://schemas.microsoft.com/office/2019/extlst" xmlns:r="http://schemas.openxmlformats.org/officeDocument/2006/relationships" xmlns:m="http://schemas.openxmlformats.org/officeDocument/2006/math" xmlns:v="urn:schemas-microsoft-com:vml" xmlns:wp14="http://schemas.microsoft.com/office/word/2010/wordprocessingDrawing" xmlns:wp="http://schemas.openxmlformats.org/drawingml/2006/wordprocessingDrawing" xmlns:w10="urn:schemas-microsoft-com:office:word" xmlns:w="http://schemas.openxmlformats.org/wordprocessingml/2006/main" xmlns:w14="http://schemas.microsoft.com/office/word/2010/wordml" xmlns:w15="http://schemas.microsoft.com/office/word/2012/wordml" xmlns:w16cex="http://schemas.microsoft.com/office/word/2018/wordml/cex" xmlns:w16cid="http://schemas.microsoft.com/office/word/2016/wordml/cid" xmlns:w16="http://schemas.microsoft.com/office/word/2018/wordml" xmlns:w16sdtdh="http://schemas.microsoft.com/office/word/2020/wordml/sdtdatahash" xmlns:w16se="http://schemas.microsoft.com/office/word/2015/wordml/symex" xmlns:wpg="http://schemas.microsoft.com/office/word/2010/wordprocessingGroup" xmlns:wpi="http://schemas.microsoft.com/office/word/2010/wordprocessingInk" xmlns:wne="http://schemas.microsoft.com/office/word/2006/wordml" xmlns:wps="http://schemas.microsoft.com/office/word/2010/wordprocessingShape" mc:Ignorable="w14 w15 w16se w16cid w16 w16cex w16sdtdh wp14">
+<w:document xmlns:wpc="http://schemas.microsoft.com/office/word/2010/wordprocessingCanvas" xmlns:cx="http://schemas.microsoft.com/office/drawing/2014/chartex" xmlns:cx1="http://schemas.microsoft.com/office/drawing/2015/9/8/chartex" xmlns:cx2="http://schemas.microsoft.com/office/drawing/2015/10/21/chartex" xmlns:cx3="http://schemas.microsoft.com/office/drawing/2016/5/9/chartex" xmlns:cx4="http://schemas.microsoft.com/office/drawing/2016/5/10/chartex" xmlns:cx5="http://schemas.microsoft.com/office/drawing/2016/5/11/chartex" xmlns:cx6="http://schemas.microsoft.com/office/drawing/2016/5/12/chartex" xmlns:cx7="http://schemas.microsoft.com/office/drawing/2016/5/13/chartex" xmlns:cx8="http://schemas.microsoft.com/office/drawing/2016/5/14/chartex" xmlns:mc="http://schemas.openxmlformats.org/markup-compatibility/2006" xmlns:aink="http://schemas.microsoft.com/office/drawing/2016/ink" xmlns:am3d="http://schemas.microsoft.com/office/drawing/2017/model3d" xmlns:o="urn:schemas-microsoft-com:office:office" xmlns:r="http://schemas.openxmlformats.org/officeDocument/2006/relationships" xmlns:m="http://schemas.openxmlformats.org/officeDocument/2006/math" xmlns:v="urn:schemas-microsoft-com:vml" xmlns:wp14="http://schemas.microsoft.com/office/word/2010/wordprocessingDrawing" xmlns:wp="http://schemas.openxmlformats.org/drawingml/2006/wordprocessingDrawing" xmlns:w10="urn:schemas-microsoft-com:office:word" xmlns:w="http://schemas.openxmlformats.org/wordprocessingml/2006/main" xmlns:w14="http://schemas.microsoft.com/office/word/2010/wordml" xmlns:w15="http://schemas.microsoft.com/office/word/2012/wordml" xmlns:w16cex="http://schemas.microsoft.com/office/word/2018/wordml/cex" xmlns:w16cid="http://schemas.microsoft.com/office/word/2016/wordml/cid" xmlns:w16="http://schemas.microsoft.com/office/word/2018/wordml" xmlns:w16se="http://schemas.microsoft.com/office/word/2015/wordml/symex" xmlns:wpg="http://schemas.microsoft.com/office/word/2010/wordprocessingGroup" xmlns:wpi="http://schemas.microsoft.com/office/word/2010/wordprocessingInk" xmlns:wne="http://schemas.microsoft.com/office/word/2006/wordml" xmlns:wps="http://schemas.microsoft.com/office/word/2010/wordprocessingShape" mc:Ignorable="w14 w15 w16se w16cid w16 w16cex wp14">
   <w:body>
     <w:p>
       <w:pPr>
@@ -1108,7 +1108,17 @@
           <w:szCs w:val="28"/>
         </w:rPr>
         <w:lastRenderedPageBreak/>
-        <w:t>Tabla de contenido</w:t>
+        <w:t xml:space="preserve">Tabla de </w:t>
+      </w:r>
+      <w:r>
+        <w:rPr>
+          <w:rFonts w:ascii="Arial" w:eastAsia="Arial" w:hAnsi="Arial" w:cs="Arial"/>
+          <w:b/>
+          <w:color w:val="000000"/>
+          <w:sz w:val="28"/>
+          <w:szCs w:val="28"/>
+        </w:rPr>
+        <w:t>contenido</w:t>
       </w:r>
     </w:p>
     <w:sdt>
@@ -1119,6 +1129,7 @@
           <w:docPartUnique/>
         </w:docPartObj>
       </w:sdtPr>
+      <w:sdtEndPr/>
       <w:sdtContent>
         <w:p>
           <w:pPr>
@@ -1246,7 +1257,45 @@
           <w:szCs w:val="24"/>
           <w:u w:val="single"/>
         </w:rPr>
-        <w:t>MUNICIPALIDAD DE JESUS MARIA</w:t>
+        <w:t xml:space="preserve">MUNICIPALIDAD DE JESUS </w:t>
+      </w:r>
+      <w:r>
+        <w:rPr>
+          <w:rFonts w:ascii="Arial" w:eastAsia="Arial" w:hAnsi="Arial" w:cs="Arial"/>
+          <w:b/>
+          <w:sz w:val="24"/>
+          <w:szCs w:val="24"/>
+          <w:u w:val="single"/>
+        </w:rPr>
+        <w:t>MARIA</w:t>
+      </w:r>
+    </w:p>
+    <w:p>
+      <w:pPr>
+        <w:spacing w:before="120"/>
+        <w:jc w:val="both"/>
+        <w:rPr>
+          <w:rFonts w:ascii="Arial" w:eastAsia="Arial" w:hAnsi="Arial" w:cs="Arial"/>
+          <w:sz w:val="24"/>
+          <w:szCs w:val="24"/>
+        </w:rPr>
+      </w:pPr>
+      <w:r>
+        <w:rPr>
+          <w:rFonts w:ascii="Arial" w:eastAsia="Arial" w:hAnsi="Arial" w:cs="Arial"/>
+          <w:b/>
+          <w:sz w:val="22"/>
+          <w:szCs w:val="22"/>
+        </w:rPr>
+        <w:t>UC01.- INICIAR SESION (Actor – Usuario)</w:t>
+      </w:r>
+      <w:r>
+        <w:rPr>
+          <w:rFonts w:ascii="Arial" w:eastAsia="Arial" w:hAnsi="Arial" w:cs="Arial"/>
+          <w:sz w:val="24"/>
+          <w:szCs w:val="24"/>
+        </w:rPr>
+        <w:t xml:space="preserve"> </w:t>
       </w:r>
     </w:p>
     <w:p>
@@ -1260,6 +1309,17 @@
           <w:szCs w:val="24"/>
         </w:rPr>
       </w:pPr>
+    </w:p>
+    <w:p>
+      <w:pPr>
+        <w:spacing w:before="120"/>
+        <w:jc w:val="both"/>
+        <w:rPr>
+          <w:rFonts w:ascii="Arial" w:eastAsia="Arial" w:hAnsi="Arial" w:cs="Arial"/>
+          <w:sz w:val="24"/>
+          <w:szCs w:val="24"/>
+        </w:rPr>
+      </w:pPr>
       <w:r>
         <w:rPr>
           <w:rFonts w:ascii="Arial" w:eastAsia="Arial" w:hAnsi="Arial" w:cs="Arial"/>
@@ -1275,7 +1335,7 @@
           <w:sz w:val="24"/>
           <w:szCs w:val="24"/>
         </w:rPr>
-        <w:t>login</w:t>
+        <w:t>Lgin</w:t>
       </w:r>
       <w:proofErr w:type="spellEnd"/>
       <w:r>
@@ -1290,7 +1350,6 @@
     <w:p>
       <w:pPr>
         <w:spacing w:before="120"/>
-        <w:ind w:left="993"/>
         <w:jc w:val="both"/>
         <w:rPr>
           <w:rFonts w:ascii="Arial" w:eastAsia="Arial" w:hAnsi="Arial" w:cs="Arial"/>
@@ -1310,7 +1369,6 @@
     <w:p>
       <w:pPr>
         <w:spacing w:before="120"/>
-        <w:ind w:left="993"/>
         <w:jc w:val="both"/>
         <w:rPr>
           <w:rFonts w:ascii="Arial" w:eastAsia="Arial" w:hAnsi="Arial" w:cs="Arial"/>
@@ -1330,21 +1388,28 @@
     <w:p>
       <w:pPr>
         <w:spacing w:before="120"/>
-        <w:ind w:left="993"/>
-        <w:jc w:val="both"/>
-        <w:rPr>
-          <w:rFonts w:ascii="Arial" w:eastAsia="Arial" w:hAnsi="Arial" w:cs="Arial"/>
-          <w:sz w:val="24"/>
-          <w:szCs w:val="24"/>
-        </w:rPr>
-      </w:pPr>
-      <w:r>
-        <w:rPr>
-          <w:rFonts w:ascii="Arial" w:eastAsia="Arial" w:hAnsi="Arial" w:cs="Arial"/>
-          <w:sz w:val="24"/>
-          <w:szCs w:val="24"/>
-        </w:rPr>
-        <w:t>FEAT04. El sistema debe reconocer que tipo empleado a iniciado sesión.</w:t>
+        <w:jc w:val="both"/>
+        <w:rPr>
+          <w:rFonts w:ascii="Arial" w:eastAsia="Arial" w:hAnsi="Arial" w:cs="Arial"/>
+          <w:sz w:val="24"/>
+          <w:szCs w:val="24"/>
+        </w:rPr>
+      </w:pPr>
+      <w:r>
+        <w:rPr>
+          <w:rFonts w:ascii="Arial" w:eastAsia="Arial" w:hAnsi="Arial" w:cs="Arial"/>
+          <w:sz w:val="24"/>
+          <w:szCs w:val="24"/>
+        </w:rPr>
+        <w:t xml:space="preserve">FEAT04. El sistema debe </w:t>
+      </w:r>
+      <w:r>
+        <w:rPr>
+          <w:rFonts w:ascii="Arial" w:eastAsia="Arial" w:hAnsi="Arial" w:cs="Arial"/>
+          <w:sz w:val="24"/>
+          <w:szCs w:val="24"/>
+        </w:rPr>
+        <w:t>crear un atributo de sesión por seguridad.</w:t>
       </w:r>
     </w:p>
     <w:p>
@@ -1352,149 +1417,1908 @@
         <w:spacing w:before="120" w:line="360" w:lineRule="auto"/>
         <w:rPr>
           <w:rFonts w:ascii="Arial" w:eastAsia="Arial" w:hAnsi="Arial" w:cs="Arial"/>
-          <w:b/>
-          <w:sz w:val="22"/>
-          <w:szCs w:val="22"/>
-        </w:rPr>
-      </w:pPr>
-      <w:r>
-        <w:rPr>
-          <w:rFonts w:ascii="Arial" w:eastAsia="Arial" w:hAnsi="Arial" w:cs="Arial"/>
-          <w:b/>
-          <w:sz w:val="22"/>
-          <w:szCs w:val="22"/>
-        </w:rPr>
-        <w:t>UC01.- INICIAR SESION (Actor – Usuario)</w:t>
+          <w:sz w:val="24"/>
+          <w:szCs w:val="24"/>
+        </w:rPr>
+      </w:pPr>
+      <w:r>
+        <w:rPr>
+          <w:rFonts w:ascii="Arial" w:eastAsia="Arial" w:hAnsi="Arial" w:cs="Arial"/>
+          <w:sz w:val="24"/>
+          <w:szCs w:val="24"/>
+        </w:rPr>
+        <w:t xml:space="preserve">FEAT05. </w:t>
+      </w:r>
+      <w:r>
+        <w:rPr>
+          <w:rFonts w:ascii="Arial" w:eastAsia="Arial" w:hAnsi="Arial" w:cs="Arial"/>
+          <w:sz w:val="24"/>
+          <w:szCs w:val="24"/>
+        </w:rPr>
+        <w:t xml:space="preserve">El sistema debe </w:t>
+      </w:r>
+      <w:r>
+        <w:rPr>
+          <w:rFonts w:ascii="Arial" w:eastAsia="Arial" w:hAnsi="Arial" w:cs="Arial"/>
+          <w:sz w:val="24"/>
+          <w:szCs w:val="24"/>
+        </w:rPr>
+        <w:t>mostrar la interfaz correspondiente al rol una vez iniciado la sesión.</w:t>
       </w:r>
     </w:p>
     <w:p>
       <w:pPr>
         <w:spacing w:before="120"/>
-        <w:ind w:left="993"/>
-        <w:jc w:val="both"/>
-        <w:rPr>
-          <w:rFonts w:ascii="Arial" w:eastAsia="Arial" w:hAnsi="Arial" w:cs="Arial"/>
-          <w:sz w:val="24"/>
-          <w:szCs w:val="24"/>
-        </w:rPr>
-      </w:pPr>
-      <w:r>
-        <w:rPr>
-          <w:rFonts w:ascii="Arial" w:eastAsia="Arial" w:hAnsi="Arial" w:cs="Arial"/>
-          <w:sz w:val="24"/>
-          <w:szCs w:val="24"/>
-        </w:rPr>
-        <w:t>FEAT05. El sistema debe tener un usuario y contraseña por default (</w:t>
+        <w:jc w:val="both"/>
+        <w:rPr>
+          <w:rFonts w:ascii="Roboto" w:eastAsia="Roboto" w:hAnsi="Roboto" w:cs="Roboto"/>
+          <w:color w:val="374151"/>
+          <w:sz w:val="24"/>
+          <w:szCs w:val="24"/>
+          <w:shd w:val="clear" w:color="auto" w:fill="F7F7F8"/>
+        </w:rPr>
+      </w:pPr>
+      <w:r>
+        <w:rPr>
+          <w:rFonts w:ascii="Arial" w:eastAsia="Arial" w:hAnsi="Arial" w:cs="Arial"/>
+          <w:b/>
+          <w:sz w:val="22"/>
+          <w:szCs w:val="22"/>
+        </w:rPr>
+        <w:t>UC02</w:t>
+      </w:r>
+      <w:r>
+        <w:rPr>
+          <w:rFonts w:ascii="Arial" w:eastAsia="Arial" w:hAnsi="Arial" w:cs="Arial"/>
+          <w:b/>
+          <w:sz w:val="24"/>
+          <w:szCs w:val="24"/>
+        </w:rPr>
+        <w:t xml:space="preserve"> </w:t>
+      </w:r>
+      <w:r>
+        <w:rPr>
+          <w:rFonts w:ascii="Arial" w:hAnsi="Arial" w:cs="Arial"/>
+          <w:b/>
+          <w:bCs/>
+          <w:sz w:val="24"/>
+          <w:szCs w:val="24"/>
+        </w:rPr>
+        <w:t>Buscar Usuario</w:t>
+      </w:r>
+      <w:r>
+        <w:rPr>
+          <w:rFonts w:ascii="Roboto" w:eastAsia="Roboto" w:hAnsi="Roboto" w:cs="Roboto"/>
+          <w:color w:val="374151"/>
+          <w:sz w:val="24"/>
+          <w:szCs w:val="24"/>
+          <w:shd w:val="clear" w:color="auto" w:fill="F7F7F8"/>
+        </w:rPr>
+        <w:t xml:space="preserve"> </w:t>
+      </w:r>
+    </w:p>
+    <w:p>
+      <w:pPr>
+        <w:spacing w:before="120"/>
+        <w:jc w:val="both"/>
+        <w:rPr>
+          <w:rFonts w:ascii="Roboto" w:eastAsia="Roboto" w:hAnsi="Roboto" w:cs="Roboto"/>
+          <w:color w:val="374151"/>
+          <w:sz w:val="24"/>
+          <w:szCs w:val="24"/>
+          <w:shd w:val="clear" w:color="auto" w:fill="F7F7F8"/>
+        </w:rPr>
+      </w:pPr>
+      <w:r>
+        <w:rPr>
+          <w:rFonts w:ascii="Roboto" w:eastAsia="Roboto" w:hAnsi="Roboto" w:cs="Roboto"/>
+          <w:color w:val="374151"/>
+          <w:sz w:val="24"/>
+          <w:szCs w:val="24"/>
+          <w:shd w:val="clear" w:color="auto" w:fill="F7F7F8"/>
+        </w:rPr>
+        <w:t>FEAT</w:t>
+      </w:r>
+      <w:r>
+        <w:rPr>
+          <w:rFonts w:ascii="Roboto" w:eastAsia="Roboto" w:hAnsi="Roboto" w:cs="Roboto"/>
+          <w:color w:val="374151"/>
+          <w:sz w:val="24"/>
+          <w:szCs w:val="24"/>
+          <w:shd w:val="clear" w:color="auto" w:fill="F7F7F8"/>
+        </w:rPr>
+        <w:t>0</w:t>
+      </w:r>
+      <w:r>
+        <w:rPr>
+          <w:rFonts w:ascii="Roboto" w:eastAsia="Roboto" w:hAnsi="Roboto" w:cs="Roboto"/>
+          <w:color w:val="374151"/>
+          <w:sz w:val="24"/>
+          <w:szCs w:val="24"/>
+          <w:shd w:val="clear" w:color="auto" w:fill="F7F7F8"/>
+        </w:rPr>
+        <w:t xml:space="preserve">6. El sistema debe </w:t>
+      </w:r>
+      <w:r>
+        <w:rPr>
+          <w:rFonts w:ascii="Roboto" w:eastAsia="Roboto" w:hAnsi="Roboto" w:cs="Roboto"/>
+          <w:color w:val="374151"/>
+          <w:sz w:val="24"/>
+          <w:szCs w:val="24"/>
+          <w:shd w:val="clear" w:color="auto" w:fill="F7F7F8"/>
+        </w:rPr>
+        <w:t>recuperar el atributo de sesión (</w:t>
       </w:r>
       <w:proofErr w:type="spellStart"/>
+      <w:r>
+        <w:rPr>
+          <w:rFonts w:ascii="Roboto" w:eastAsia="Roboto" w:hAnsi="Roboto" w:cs="Roboto"/>
+          <w:color w:val="374151"/>
+          <w:sz w:val="24"/>
+          <w:szCs w:val="24"/>
+          <w:shd w:val="clear" w:color="auto" w:fill="F7F7F8"/>
+        </w:rPr>
+        <w:t>String</w:t>
+      </w:r>
+      <w:proofErr w:type="spellEnd"/>
+      <w:r>
+        <w:rPr>
+          <w:rFonts w:ascii="Roboto" w:eastAsia="Roboto" w:hAnsi="Roboto" w:cs="Roboto"/>
+          <w:color w:val="374151"/>
+          <w:sz w:val="24"/>
+          <w:szCs w:val="24"/>
+          <w:shd w:val="clear" w:color="auto" w:fill="F7F7F8"/>
+        </w:rPr>
+        <w:t xml:space="preserve">, </w:t>
+      </w:r>
+      <w:proofErr w:type="spellStart"/>
+      <w:r>
+        <w:rPr>
+          <w:rFonts w:ascii="Roboto" w:eastAsia="Roboto" w:hAnsi="Roboto" w:cs="Roboto"/>
+          <w:color w:val="374151"/>
+          <w:sz w:val="24"/>
+          <w:szCs w:val="24"/>
+          <w:shd w:val="clear" w:color="auto" w:fill="F7F7F8"/>
+        </w:rPr>
+        <w:t>id</w:t>
+      </w:r>
+      <w:r>
+        <w:rPr>
+          <w:rFonts w:ascii="Roboto" w:eastAsia="Roboto" w:hAnsi="Roboto" w:cs="Roboto"/>
+          <w:color w:val="374151"/>
+          <w:sz w:val="24"/>
+          <w:szCs w:val="24"/>
+          <w:shd w:val="clear" w:color="auto" w:fill="F7F7F8"/>
+        </w:rPr>
+        <w:t>usuario</w:t>
+      </w:r>
+      <w:proofErr w:type="spellEnd"/>
+      <w:r>
+        <w:rPr>
+          <w:rFonts w:ascii="Roboto" w:eastAsia="Roboto" w:hAnsi="Roboto" w:cs="Roboto"/>
+          <w:color w:val="374151"/>
+          <w:sz w:val="24"/>
+          <w:szCs w:val="24"/>
+          <w:shd w:val="clear" w:color="auto" w:fill="F7F7F8"/>
+        </w:rPr>
+        <w:t>).</w:t>
+      </w:r>
+    </w:p>
+    <w:p>
+      <w:pPr>
+        <w:pBdr>
+          <w:top w:val="none" w:sz="0" w:space="0" w:color="D9D9E3"/>
+          <w:left w:val="none" w:sz="0" w:space="0" w:color="D9D9E3"/>
+          <w:bottom w:val="none" w:sz="0" w:space="0" w:color="D9D9E3"/>
+          <w:right w:val="none" w:sz="0" w:space="0" w:color="D9D9E3"/>
+          <w:between w:val="none" w:sz="0" w:space="0" w:color="D9D9E3"/>
+        </w:pBdr>
+        <w:shd w:val="clear" w:color="auto" w:fill="F7F7F8"/>
+        <w:spacing w:before="300" w:after="300"/>
+        <w:jc w:val="both"/>
+        <w:rPr>
+          <w:rFonts w:ascii="Roboto" w:eastAsia="Roboto" w:hAnsi="Roboto" w:cs="Roboto"/>
+          <w:color w:val="374151"/>
+          <w:sz w:val="24"/>
+          <w:szCs w:val="24"/>
+          <w:shd w:val="clear" w:color="auto" w:fill="F7F7F8"/>
+        </w:rPr>
+      </w:pPr>
+      <w:r>
+        <w:rPr>
+          <w:rFonts w:ascii="Roboto" w:eastAsia="Roboto" w:hAnsi="Roboto" w:cs="Roboto"/>
+          <w:color w:val="374151"/>
+          <w:sz w:val="24"/>
+          <w:szCs w:val="24"/>
+          <w:shd w:val="clear" w:color="auto" w:fill="F7F7F8"/>
+        </w:rPr>
+        <w:t>FEAT</w:t>
+      </w:r>
+      <w:r>
+        <w:rPr>
+          <w:rFonts w:ascii="Roboto" w:eastAsia="Roboto" w:hAnsi="Roboto" w:cs="Roboto"/>
+          <w:color w:val="374151"/>
+          <w:sz w:val="24"/>
+          <w:szCs w:val="24"/>
+          <w:shd w:val="clear" w:color="auto" w:fill="F7F7F8"/>
+        </w:rPr>
+        <w:t>0</w:t>
+      </w:r>
+      <w:r>
+        <w:rPr>
+          <w:rFonts w:ascii="Roboto" w:eastAsia="Roboto" w:hAnsi="Roboto" w:cs="Roboto"/>
+          <w:color w:val="374151"/>
+          <w:sz w:val="24"/>
+          <w:szCs w:val="24"/>
+          <w:shd w:val="clear" w:color="auto" w:fill="F7F7F8"/>
+        </w:rPr>
+        <w:t xml:space="preserve">7. El sistema debe </w:t>
+      </w:r>
+      <w:r>
+        <w:rPr>
+          <w:rFonts w:ascii="Roboto" w:eastAsia="Roboto" w:hAnsi="Roboto" w:cs="Roboto"/>
+          <w:color w:val="374151"/>
+          <w:sz w:val="24"/>
+          <w:szCs w:val="24"/>
+          <w:shd w:val="clear" w:color="auto" w:fill="F7F7F8"/>
+        </w:rPr>
+        <w:t>buscar usuario con el atributo de sesión</w:t>
+      </w:r>
+      <w:r>
+        <w:rPr>
+          <w:rFonts w:ascii="Roboto" w:eastAsia="Roboto" w:hAnsi="Roboto" w:cs="Roboto"/>
+          <w:color w:val="374151"/>
+          <w:sz w:val="24"/>
+          <w:szCs w:val="24"/>
+          <w:shd w:val="clear" w:color="auto" w:fill="F7F7F8"/>
+        </w:rPr>
+        <w:t>.</w:t>
+      </w:r>
+    </w:p>
+    <w:p>
+      <w:pPr>
+        <w:pBdr>
+          <w:top w:val="none" w:sz="0" w:space="0" w:color="D9D9E3"/>
+          <w:left w:val="none" w:sz="0" w:space="0" w:color="D9D9E3"/>
+          <w:bottom w:val="none" w:sz="0" w:space="0" w:color="D9D9E3"/>
+          <w:right w:val="none" w:sz="0" w:space="0" w:color="D9D9E3"/>
+          <w:between w:val="none" w:sz="0" w:space="0" w:color="D9D9E3"/>
+        </w:pBdr>
+        <w:shd w:val="clear" w:color="auto" w:fill="F7F7F8"/>
+        <w:spacing w:before="300" w:after="300"/>
+        <w:jc w:val="both"/>
+        <w:rPr>
+          <w:rFonts w:ascii="Roboto" w:eastAsia="Roboto" w:hAnsi="Roboto" w:cs="Roboto"/>
+          <w:color w:val="374151"/>
+          <w:sz w:val="24"/>
+          <w:szCs w:val="24"/>
+          <w:shd w:val="clear" w:color="auto" w:fill="F7F7F8"/>
+        </w:rPr>
+      </w:pPr>
+      <w:r>
+        <w:rPr>
+          <w:rFonts w:ascii="Roboto" w:eastAsia="Roboto" w:hAnsi="Roboto" w:cs="Roboto"/>
+          <w:color w:val="374151"/>
+          <w:sz w:val="24"/>
+          <w:szCs w:val="24"/>
+          <w:shd w:val="clear" w:color="auto" w:fill="F7F7F8"/>
+        </w:rPr>
+        <w:t>FEAT</w:t>
+      </w:r>
+      <w:r>
+        <w:rPr>
+          <w:rFonts w:ascii="Roboto" w:eastAsia="Roboto" w:hAnsi="Roboto" w:cs="Roboto"/>
+          <w:color w:val="374151"/>
+          <w:sz w:val="24"/>
+          <w:szCs w:val="24"/>
+          <w:shd w:val="clear" w:color="auto" w:fill="F7F7F8"/>
+        </w:rPr>
+        <w:t>0</w:t>
+      </w:r>
+      <w:r>
+        <w:rPr>
+          <w:rFonts w:ascii="Roboto" w:eastAsia="Roboto" w:hAnsi="Roboto" w:cs="Roboto"/>
+          <w:color w:val="374151"/>
+          <w:sz w:val="24"/>
+          <w:szCs w:val="24"/>
+          <w:shd w:val="clear" w:color="auto" w:fill="F7F7F8"/>
+        </w:rPr>
+        <w:t xml:space="preserve">8. El sistema debe </w:t>
+      </w:r>
+      <w:r>
+        <w:rPr>
+          <w:rFonts w:ascii="Roboto" w:eastAsia="Roboto" w:hAnsi="Roboto" w:cs="Roboto"/>
+          <w:color w:val="374151"/>
+          <w:sz w:val="24"/>
+          <w:szCs w:val="24"/>
+          <w:shd w:val="clear" w:color="auto" w:fill="F7F7F8"/>
+        </w:rPr>
+        <w:t>verificar el usuario</w:t>
+      </w:r>
+      <w:r>
+        <w:rPr>
+          <w:rFonts w:ascii="Roboto" w:eastAsia="Roboto" w:hAnsi="Roboto" w:cs="Roboto"/>
+          <w:color w:val="374151"/>
+          <w:sz w:val="24"/>
+          <w:szCs w:val="24"/>
+          <w:shd w:val="clear" w:color="auto" w:fill="F7F7F8"/>
+        </w:rPr>
+        <w:t>.</w:t>
+      </w:r>
+    </w:p>
+    <w:p>
+      <w:pPr>
+        <w:pBdr>
+          <w:top w:val="none" w:sz="0" w:space="0" w:color="D9D9E3"/>
+          <w:left w:val="none" w:sz="0" w:space="0" w:color="D9D9E3"/>
+          <w:bottom w:val="none" w:sz="0" w:space="0" w:color="D9D9E3"/>
+          <w:right w:val="none" w:sz="0" w:space="0" w:color="D9D9E3"/>
+          <w:between w:val="none" w:sz="0" w:space="0" w:color="D9D9E3"/>
+        </w:pBdr>
+        <w:shd w:val="clear" w:color="auto" w:fill="F7F7F8"/>
+        <w:spacing w:before="300" w:after="300"/>
+        <w:jc w:val="both"/>
+        <w:rPr>
+          <w:rFonts w:ascii="Roboto" w:eastAsia="Roboto" w:hAnsi="Roboto" w:cs="Roboto"/>
+          <w:color w:val="374151"/>
+          <w:sz w:val="24"/>
+          <w:szCs w:val="24"/>
+          <w:shd w:val="clear" w:color="auto" w:fill="F7F7F8"/>
+        </w:rPr>
+      </w:pPr>
+      <w:r>
+        <w:rPr>
+          <w:rFonts w:ascii="Roboto" w:eastAsia="Roboto" w:hAnsi="Roboto" w:cs="Roboto"/>
+          <w:color w:val="374151"/>
+          <w:sz w:val="24"/>
+          <w:szCs w:val="24"/>
+          <w:shd w:val="clear" w:color="auto" w:fill="F7F7F8"/>
+        </w:rPr>
+        <w:t>FEAT0</w:t>
+      </w:r>
+      <w:r>
+        <w:rPr>
+          <w:rFonts w:ascii="Roboto" w:eastAsia="Roboto" w:hAnsi="Roboto" w:cs="Roboto"/>
+          <w:color w:val="374151"/>
+          <w:sz w:val="24"/>
+          <w:szCs w:val="24"/>
+          <w:shd w:val="clear" w:color="auto" w:fill="F7F7F8"/>
+        </w:rPr>
+        <w:t>9</w:t>
+      </w:r>
+      <w:r>
+        <w:rPr>
+          <w:rFonts w:ascii="Roboto" w:eastAsia="Roboto" w:hAnsi="Roboto" w:cs="Roboto"/>
+          <w:color w:val="374151"/>
+          <w:sz w:val="24"/>
+          <w:szCs w:val="24"/>
+          <w:shd w:val="clear" w:color="auto" w:fill="F7F7F8"/>
+        </w:rPr>
+        <w:t xml:space="preserve">. El sistema debe </w:t>
+      </w:r>
+      <w:r>
+        <w:rPr>
+          <w:rFonts w:ascii="Roboto" w:eastAsia="Roboto" w:hAnsi="Roboto" w:cs="Roboto"/>
+          <w:color w:val="374151"/>
+          <w:sz w:val="24"/>
+          <w:szCs w:val="24"/>
+          <w:shd w:val="clear" w:color="auto" w:fill="F7F7F8"/>
+        </w:rPr>
+        <w:t>ingresar el código del usuario</w:t>
+      </w:r>
+      <w:r>
+        <w:rPr>
+          <w:rFonts w:ascii="Roboto" w:eastAsia="Roboto" w:hAnsi="Roboto" w:cs="Roboto"/>
+          <w:color w:val="374151"/>
+          <w:sz w:val="24"/>
+          <w:szCs w:val="24"/>
+          <w:shd w:val="clear" w:color="auto" w:fill="F7F7F8"/>
+        </w:rPr>
+        <w:t>.</w:t>
+      </w:r>
+    </w:p>
+    <w:p>
+      <w:pPr>
+        <w:spacing w:before="120"/>
+        <w:jc w:val="both"/>
+        <w:rPr>
+          <w:rFonts w:ascii="Arial" w:hAnsi="Arial" w:cs="Arial"/>
+          <w:b/>
+          <w:bCs/>
+          <w:sz w:val="24"/>
+          <w:szCs w:val="24"/>
+        </w:rPr>
+      </w:pPr>
+      <w:r>
+        <w:rPr>
+          <w:rFonts w:ascii="Arial" w:eastAsia="Arial" w:hAnsi="Arial" w:cs="Arial"/>
+          <w:b/>
+          <w:sz w:val="22"/>
+          <w:szCs w:val="22"/>
+        </w:rPr>
+        <w:t>UC0</w:t>
+      </w:r>
+      <w:r>
+        <w:rPr>
+          <w:rFonts w:ascii="Arial" w:eastAsia="Arial" w:hAnsi="Arial" w:cs="Arial"/>
+          <w:b/>
+          <w:sz w:val="22"/>
+          <w:szCs w:val="22"/>
+        </w:rPr>
+        <w:t>3</w:t>
+      </w:r>
+      <w:r>
+        <w:rPr>
+          <w:rFonts w:ascii="Arial" w:eastAsia="Arial" w:hAnsi="Arial" w:cs="Arial"/>
+          <w:b/>
+          <w:sz w:val="24"/>
+          <w:szCs w:val="24"/>
+        </w:rPr>
+        <w:t xml:space="preserve"> </w:t>
+      </w:r>
+      <w:r>
+        <w:rPr>
+          <w:rFonts w:ascii="Arial" w:hAnsi="Arial" w:cs="Arial"/>
+          <w:b/>
+          <w:bCs/>
+          <w:sz w:val="24"/>
+          <w:szCs w:val="24"/>
+        </w:rPr>
+        <w:t xml:space="preserve">Generar solicitud de </w:t>
+      </w:r>
+      <w:proofErr w:type="spellStart"/>
+      <w:r>
+        <w:rPr>
+          <w:rFonts w:ascii="Arial" w:hAnsi="Arial" w:cs="Arial"/>
+          <w:b/>
+          <w:bCs/>
+          <w:sz w:val="24"/>
+          <w:szCs w:val="24"/>
+        </w:rPr>
+        <w:t>Prestamo</w:t>
+      </w:r>
+      <w:proofErr w:type="spellEnd"/>
+      <w:r>
+        <w:rPr>
+          <w:rFonts w:ascii="Roboto" w:eastAsia="Roboto" w:hAnsi="Roboto" w:cs="Roboto"/>
+          <w:color w:val="374151"/>
+          <w:sz w:val="24"/>
+          <w:szCs w:val="24"/>
+          <w:shd w:val="clear" w:color="auto" w:fill="F7F7F8"/>
+        </w:rPr>
+        <w:t xml:space="preserve"> </w:t>
+      </w:r>
+    </w:p>
+    <w:p>
+      <w:pPr>
+        <w:spacing w:before="120"/>
+        <w:jc w:val="both"/>
+        <w:rPr>
+          <w:rFonts w:ascii="Roboto" w:eastAsia="Roboto" w:hAnsi="Roboto" w:cs="Roboto"/>
+          <w:color w:val="374151"/>
+          <w:sz w:val="24"/>
+          <w:szCs w:val="24"/>
+          <w:shd w:val="clear" w:color="auto" w:fill="F7F7F8"/>
+        </w:rPr>
+      </w:pPr>
+      <w:r>
+        <w:rPr>
+          <w:rFonts w:ascii="Roboto" w:eastAsia="Roboto" w:hAnsi="Roboto" w:cs="Roboto"/>
+          <w:color w:val="374151"/>
+          <w:sz w:val="24"/>
+          <w:szCs w:val="24"/>
+          <w:shd w:val="clear" w:color="auto" w:fill="F7F7F8"/>
+        </w:rPr>
+        <w:t xml:space="preserve">FEAT06. El sistema debe </w:t>
+      </w:r>
+      <w:r>
+        <w:rPr>
+          <w:rFonts w:ascii="Roboto" w:eastAsia="Roboto" w:hAnsi="Roboto" w:cs="Roboto"/>
+          <w:color w:val="374151"/>
+          <w:sz w:val="24"/>
+          <w:szCs w:val="24"/>
+          <w:shd w:val="clear" w:color="auto" w:fill="F7F7F8"/>
+        </w:rPr>
+        <w:t xml:space="preserve">mostrar una grilla de materiales </w:t>
+      </w:r>
+      <w:proofErr w:type="spellStart"/>
+      <w:r>
+        <w:rPr>
+          <w:rFonts w:ascii="Roboto" w:eastAsia="Roboto" w:hAnsi="Roboto" w:cs="Roboto"/>
+          <w:color w:val="374151"/>
+          <w:sz w:val="24"/>
+          <w:szCs w:val="24"/>
+          <w:shd w:val="clear" w:color="auto" w:fill="F7F7F8"/>
+        </w:rPr>
+        <w:t>selecionados</w:t>
+      </w:r>
+      <w:proofErr w:type="spellEnd"/>
+      <w:r>
+        <w:rPr>
+          <w:rFonts w:ascii="Roboto" w:eastAsia="Roboto" w:hAnsi="Roboto" w:cs="Roboto"/>
+          <w:color w:val="374151"/>
+          <w:sz w:val="24"/>
+          <w:szCs w:val="24"/>
+          <w:shd w:val="clear" w:color="auto" w:fill="F7F7F8"/>
+        </w:rPr>
+        <w:t xml:space="preserve"> previamente</w:t>
+      </w:r>
+      <w:r>
+        <w:rPr>
+          <w:rFonts w:ascii="Roboto" w:eastAsia="Roboto" w:hAnsi="Roboto" w:cs="Roboto"/>
+          <w:color w:val="374151"/>
+          <w:sz w:val="24"/>
+          <w:szCs w:val="24"/>
+          <w:shd w:val="clear" w:color="auto" w:fill="F7F7F8"/>
+        </w:rPr>
+        <w:t>.</w:t>
+      </w:r>
+    </w:p>
+    <w:p>
+      <w:pPr>
+        <w:pBdr>
+          <w:top w:val="none" w:sz="0" w:space="0" w:color="D9D9E3"/>
+          <w:left w:val="none" w:sz="0" w:space="0" w:color="D9D9E3"/>
+          <w:bottom w:val="none" w:sz="0" w:space="0" w:color="D9D9E3"/>
+          <w:right w:val="none" w:sz="0" w:space="0" w:color="D9D9E3"/>
+          <w:between w:val="none" w:sz="0" w:space="0" w:color="D9D9E3"/>
+        </w:pBdr>
+        <w:shd w:val="clear" w:color="auto" w:fill="F7F7F8"/>
+        <w:spacing w:before="300" w:after="300"/>
+        <w:jc w:val="both"/>
+        <w:rPr>
+          <w:rFonts w:ascii="Roboto" w:eastAsia="Roboto" w:hAnsi="Roboto" w:cs="Roboto"/>
+          <w:color w:val="374151"/>
+          <w:sz w:val="24"/>
+          <w:szCs w:val="24"/>
+          <w:shd w:val="clear" w:color="auto" w:fill="F7F7F8"/>
+        </w:rPr>
+      </w:pPr>
+      <w:r>
+        <w:rPr>
+          <w:rFonts w:ascii="Roboto" w:eastAsia="Roboto" w:hAnsi="Roboto" w:cs="Roboto"/>
+          <w:color w:val="374151"/>
+          <w:sz w:val="24"/>
+          <w:szCs w:val="24"/>
+          <w:shd w:val="clear" w:color="auto" w:fill="F7F7F8"/>
+        </w:rPr>
+        <w:t xml:space="preserve">FEAT07. El sistema debe </w:t>
+      </w:r>
+      <w:r>
+        <w:rPr>
+          <w:rFonts w:ascii="Roboto" w:eastAsia="Roboto" w:hAnsi="Roboto" w:cs="Roboto"/>
+          <w:color w:val="374151"/>
+          <w:sz w:val="24"/>
+          <w:szCs w:val="24"/>
+          <w:shd w:val="clear" w:color="auto" w:fill="F7F7F8"/>
+        </w:rPr>
+        <w:t xml:space="preserve">recuperar Atributos de la </w:t>
+      </w:r>
+      <w:proofErr w:type="spellStart"/>
+      <w:r>
+        <w:rPr>
+          <w:rFonts w:ascii="Roboto" w:eastAsia="Roboto" w:hAnsi="Roboto" w:cs="Roboto"/>
+          <w:color w:val="374151"/>
+          <w:sz w:val="24"/>
+          <w:szCs w:val="24"/>
+          <w:shd w:val="clear" w:color="auto" w:fill="F7F7F8"/>
+        </w:rPr>
+        <w:t>sesion</w:t>
+      </w:r>
+      <w:proofErr w:type="spellEnd"/>
+      <w:r>
+        <w:rPr>
+          <w:rFonts w:ascii="Roboto" w:eastAsia="Roboto" w:hAnsi="Roboto" w:cs="Roboto"/>
+          <w:color w:val="374151"/>
+          <w:sz w:val="24"/>
+          <w:szCs w:val="24"/>
+          <w:shd w:val="clear" w:color="auto" w:fill="F7F7F8"/>
+        </w:rPr>
+        <w:t>.</w:t>
+      </w:r>
+    </w:p>
+    <w:p>
+      <w:pPr>
+        <w:pBdr>
+          <w:top w:val="none" w:sz="0" w:space="0" w:color="D9D9E3"/>
+          <w:left w:val="none" w:sz="0" w:space="0" w:color="D9D9E3"/>
+          <w:bottom w:val="none" w:sz="0" w:space="0" w:color="D9D9E3"/>
+          <w:right w:val="none" w:sz="0" w:space="0" w:color="D9D9E3"/>
+          <w:between w:val="none" w:sz="0" w:space="0" w:color="D9D9E3"/>
+        </w:pBdr>
+        <w:shd w:val="clear" w:color="auto" w:fill="F7F7F8"/>
+        <w:spacing w:before="300" w:after="300"/>
+        <w:jc w:val="both"/>
+        <w:rPr>
+          <w:rFonts w:ascii="Roboto" w:eastAsia="Roboto" w:hAnsi="Roboto" w:cs="Roboto"/>
+          <w:color w:val="374151"/>
+          <w:sz w:val="24"/>
+          <w:szCs w:val="24"/>
+          <w:shd w:val="clear" w:color="auto" w:fill="F7F7F8"/>
+        </w:rPr>
+      </w:pPr>
+      <w:r>
+        <w:rPr>
+          <w:rFonts w:ascii="Roboto" w:eastAsia="Roboto" w:hAnsi="Roboto" w:cs="Roboto"/>
+          <w:color w:val="374151"/>
+          <w:sz w:val="24"/>
+          <w:szCs w:val="24"/>
+          <w:shd w:val="clear" w:color="auto" w:fill="F7F7F8"/>
+        </w:rPr>
+        <w:t>FEAT08. El sistema debe verificar el usuario</w:t>
+      </w:r>
+      <w:r>
+        <w:rPr>
+          <w:rFonts w:ascii="Roboto" w:eastAsia="Roboto" w:hAnsi="Roboto" w:cs="Roboto"/>
+          <w:color w:val="374151"/>
+          <w:sz w:val="24"/>
+          <w:szCs w:val="24"/>
+          <w:shd w:val="clear" w:color="auto" w:fill="F7F7F8"/>
+        </w:rPr>
+        <w:t xml:space="preserve"> en </w:t>
+      </w:r>
+      <w:proofErr w:type="spellStart"/>
+      <w:r>
+        <w:rPr>
+          <w:rFonts w:ascii="Roboto" w:eastAsia="Roboto" w:hAnsi="Roboto" w:cs="Roboto"/>
+          <w:color w:val="374151"/>
+          <w:sz w:val="24"/>
+          <w:szCs w:val="24"/>
+          <w:shd w:val="clear" w:color="auto" w:fill="F7F7F8"/>
+        </w:rPr>
+        <w:t>sesion</w:t>
+      </w:r>
+      <w:proofErr w:type="spellEnd"/>
+      <w:r>
+        <w:rPr>
+          <w:rFonts w:ascii="Roboto" w:eastAsia="Roboto" w:hAnsi="Roboto" w:cs="Roboto"/>
+          <w:color w:val="374151"/>
+          <w:sz w:val="24"/>
+          <w:szCs w:val="24"/>
+          <w:shd w:val="clear" w:color="auto" w:fill="F7F7F8"/>
+        </w:rPr>
+        <w:t>.</w:t>
+      </w:r>
+    </w:p>
+    <w:p>
+      <w:pPr>
+        <w:pBdr>
+          <w:top w:val="none" w:sz="0" w:space="0" w:color="D9D9E3"/>
+          <w:left w:val="none" w:sz="0" w:space="0" w:color="D9D9E3"/>
+          <w:bottom w:val="none" w:sz="0" w:space="0" w:color="D9D9E3"/>
+          <w:right w:val="none" w:sz="0" w:space="0" w:color="D9D9E3"/>
+          <w:between w:val="none" w:sz="0" w:space="0" w:color="D9D9E3"/>
+        </w:pBdr>
+        <w:shd w:val="clear" w:color="auto" w:fill="F7F7F8"/>
+        <w:spacing w:before="300" w:after="300"/>
+        <w:jc w:val="both"/>
+        <w:rPr>
+          <w:rFonts w:ascii="Roboto" w:eastAsia="Roboto" w:hAnsi="Roboto" w:cs="Roboto"/>
+          <w:color w:val="374151"/>
+          <w:sz w:val="24"/>
+          <w:szCs w:val="24"/>
+          <w:shd w:val="clear" w:color="auto" w:fill="F7F7F8"/>
+        </w:rPr>
+      </w:pPr>
+      <w:r>
+        <w:rPr>
+          <w:rFonts w:ascii="Roboto" w:eastAsia="Roboto" w:hAnsi="Roboto" w:cs="Roboto"/>
+          <w:color w:val="374151"/>
+          <w:sz w:val="24"/>
+          <w:szCs w:val="24"/>
+          <w:shd w:val="clear" w:color="auto" w:fill="F7F7F8"/>
+        </w:rPr>
+        <w:t xml:space="preserve">FEAT09. El sistema debe ingresar </w:t>
+      </w:r>
+      <w:r>
+        <w:rPr>
+          <w:rFonts w:ascii="Roboto" w:eastAsia="Roboto" w:hAnsi="Roboto" w:cs="Roboto"/>
+          <w:color w:val="374151"/>
+          <w:sz w:val="24"/>
+          <w:szCs w:val="24"/>
+          <w:shd w:val="clear" w:color="auto" w:fill="F7F7F8"/>
+        </w:rPr>
+        <w:t xml:space="preserve">una nueva solicitud de </w:t>
+      </w:r>
+      <w:proofErr w:type="spellStart"/>
+      <w:r>
+        <w:rPr>
+          <w:rFonts w:ascii="Roboto" w:eastAsia="Roboto" w:hAnsi="Roboto" w:cs="Roboto"/>
+          <w:color w:val="374151"/>
+          <w:sz w:val="24"/>
+          <w:szCs w:val="24"/>
+          <w:shd w:val="clear" w:color="auto" w:fill="F7F7F8"/>
+        </w:rPr>
+        <w:t>prestamo</w:t>
+      </w:r>
+      <w:proofErr w:type="spellEnd"/>
+      <w:r>
+        <w:rPr>
+          <w:rFonts w:ascii="Roboto" w:eastAsia="Roboto" w:hAnsi="Roboto" w:cs="Roboto"/>
+          <w:color w:val="374151"/>
+          <w:sz w:val="24"/>
+          <w:szCs w:val="24"/>
+          <w:shd w:val="clear" w:color="auto" w:fill="F7F7F8"/>
+        </w:rPr>
+        <w:t>.</w:t>
+      </w:r>
+    </w:p>
+    <w:p>
+      <w:pPr>
+        <w:pBdr>
+          <w:top w:val="none" w:sz="0" w:space="0" w:color="D9D9E3"/>
+          <w:left w:val="none" w:sz="0" w:space="0" w:color="D9D9E3"/>
+          <w:bottom w:val="none" w:sz="0" w:space="0" w:color="D9D9E3"/>
+          <w:right w:val="none" w:sz="0" w:space="0" w:color="D9D9E3"/>
+          <w:between w:val="none" w:sz="0" w:space="0" w:color="D9D9E3"/>
+        </w:pBdr>
+        <w:shd w:val="clear" w:color="auto" w:fill="F7F7F8"/>
+        <w:spacing w:before="300" w:after="300"/>
+        <w:jc w:val="both"/>
+        <w:rPr>
+          <w:rFonts w:ascii="Roboto" w:eastAsia="Roboto" w:hAnsi="Roboto" w:cs="Roboto"/>
+          <w:color w:val="374151"/>
+          <w:sz w:val="24"/>
+          <w:szCs w:val="24"/>
+          <w:shd w:val="clear" w:color="auto" w:fill="F7F7F8"/>
+        </w:rPr>
+      </w:pPr>
+    </w:p>
+    <w:p>
+      <w:pPr>
+        <w:spacing w:before="120"/>
+        <w:jc w:val="both"/>
+        <w:rPr>
+          <w:rFonts w:ascii="Roboto" w:eastAsia="Roboto" w:hAnsi="Roboto" w:cs="Roboto"/>
+          <w:color w:val="374151"/>
+          <w:sz w:val="24"/>
+          <w:szCs w:val="24"/>
+          <w:shd w:val="clear" w:color="auto" w:fill="F7F7F8"/>
+        </w:rPr>
+      </w:pPr>
+      <w:r>
+        <w:rPr>
+          <w:rFonts w:ascii="Arial" w:eastAsia="Arial" w:hAnsi="Arial" w:cs="Arial"/>
+          <w:b/>
+          <w:sz w:val="22"/>
+          <w:szCs w:val="22"/>
+        </w:rPr>
+        <w:t>UC0</w:t>
+      </w:r>
+      <w:r>
+        <w:rPr>
+          <w:rFonts w:ascii="Arial" w:eastAsia="Arial" w:hAnsi="Arial" w:cs="Arial"/>
+          <w:b/>
+          <w:sz w:val="22"/>
+          <w:szCs w:val="22"/>
+        </w:rPr>
+        <w:t>4</w:t>
+      </w:r>
+      <w:r>
+        <w:rPr>
+          <w:rFonts w:ascii="Arial" w:eastAsia="Arial" w:hAnsi="Arial" w:cs="Arial"/>
+          <w:b/>
+          <w:sz w:val="24"/>
+          <w:szCs w:val="24"/>
+        </w:rPr>
+        <w:t xml:space="preserve"> </w:t>
+      </w:r>
+      <w:r>
+        <w:rPr>
+          <w:rFonts w:ascii="Arial" w:hAnsi="Arial" w:cs="Arial"/>
+          <w:b/>
+          <w:bCs/>
+          <w:sz w:val="24"/>
+          <w:szCs w:val="24"/>
+        </w:rPr>
+        <w:t>Buscar Material</w:t>
+      </w:r>
+    </w:p>
+    <w:p>
+      <w:pPr>
+        <w:spacing w:before="120"/>
+        <w:jc w:val="both"/>
+        <w:rPr>
+          <w:rFonts w:ascii="Roboto" w:eastAsia="Roboto" w:hAnsi="Roboto" w:cs="Roboto"/>
+          <w:color w:val="374151"/>
+          <w:sz w:val="24"/>
+          <w:szCs w:val="24"/>
+          <w:shd w:val="clear" w:color="auto" w:fill="F7F7F8"/>
+        </w:rPr>
+      </w:pPr>
+      <w:r>
+        <w:rPr>
+          <w:rFonts w:ascii="Roboto" w:eastAsia="Roboto" w:hAnsi="Roboto" w:cs="Roboto"/>
+          <w:color w:val="374151"/>
+          <w:sz w:val="24"/>
+          <w:szCs w:val="24"/>
+          <w:shd w:val="clear" w:color="auto" w:fill="F7F7F8"/>
+        </w:rPr>
+        <w:t>FEAT</w:t>
+      </w:r>
+      <w:r>
+        <w:rPr>
+          <w:rFonts w:ascii="Roboto" w:eastAsia="Roboto" w:hAnsi="Roboto" w:cs="Roboto"/>
+          <w:color w:val="374151"/>
+          <w:sz w:val="24"/>
+          <w:szCs w:val="24"/>
+          <w:shd w:val="clear" w:color="auto" w:fill="F7F7F8"/>
+        </w:rPr>
+        <w:t>10</w:t>
+      </w:r>
+      <w:r>
+        <w:rPr>
+          <w:rFonts w:ascii="Roboto" w:eastAsia="Roboto" w:hAnsi="Roboto" w:cs="Roboto"/>
+          <w:color w:val="374151"/>
+          <w:sz w:val="24"/>
+          <w:szCs w:val="24"/>
+          <w:shd w:val="clear" w:color="auto" w:fill="F7F7F8"/>
+        </w:rPr>
+        <w:t xml:space="preserve">. El sistema </w:t>
+      </w:r>
+      <w:r>
+        <w:rPr>
+          <w:rFonts w:ascii="Roboto" w:eastAsia="Roboto" w:hAnsi="Roboto" w:cs="Roboto"/>
+          <w:color w:val="374151"/>
+          <w:sz w:val="24"/>
+          <w:szCs w:val="24"/>
+          <w:shd w:val="clear" w:color="auto" w:fill="F7F7F8"/>
+        </w:rPr>
+        <w:t xml:space="preserve">debe mostrar la </w:t>
+      </w:r>
+      <w:r>
+        <w:rPr>
+          <w:rFonts w:ascii="Roboto" w:eastAsia="Roboto" w:hAnsi="Roboto" w:cs="Roboto"/>
+          <w:color w:val="374151"/>
+          <w:sz w:val="24"/>
+          <w:szCs w:val="24"/>
+          <w:shd w:val="clear" w:color="auto" w:fill="F7F7F8"/>
+        </w:rPr>
+        <w:t xml:space="preserve">grilla de </w:t>
+      </w:r>
+      <w:proofErr w:type="spellStart"/>
+      <w:r>
+        <w:rPr>
+          <w:rFonts w:ascii="Roboto" w:eastAsia="Roboto" w:hAnsi="Roboto" w:cs="Roboto"/>
+          <w:color w:val="374151"/>
+          <w:sz w:val="24"/>
+          <w:szCs w:val="24"/>
+          <w:shd w:val="clear" w:color="auto" w:fill="F7F7F8"/>
+        </w:rPr>
+        <w:t>matriales</w:t>
+      </w:r>
+      <w:proofErr w:type="spellEnd"/>
+      <w:r>
+        <w:rPr>
+          <w:rFonts w:ascii="Roboto" w:eastAsia="Roboto" w:hAnsi="Roboto" w:cs="Roboto"/>
+          <w:color w:val="374151"/>
+          <w:sz w:val="24"/>
+          <w:szCs w:val="24"/>
+          <w:shd w:val="clear" w:color="auto" w:fill="F7F7F8"/>
+        </w:rPr>
+        <w:t xml:space="preserve"> disponibles con los botones “agregar” y “ver”.</w:t>
+      </w:r>
+    </w:p>
+    <w:p>
+      <w:pPr>
+        <w:pBdr>
+          <w:top w:val="none" w:sz="0" w:space="0" w:color="D9D9E3"/>
+          <w:left w:val="none" w:sz="0" w:space="0" w:color="D9D9E3"/>
+          <w:bottom w:val="none" w:sz="0" w:space="0" w:color="D9D9E3"/>
+          <w:right w:val="none" w:sz="0" w:space="0" w:color="D9D9E3"/>
+          <w:between w:val="none" w:sz="0" w:space="0" w:color="D9D9E3"/>
+        </w:pBdr>
+        <w:shd w:val="clear" w:color="auto" w:fill="F7F7F8"/>
+        <w:spacing w:before="300" w:after="300"/>
+        <w:jc w:val="both"/>
+        <w:rPr>
+          <w:rFonts w:ascii="Roboto" w:eastAsia="Roboto" w:hAnsi="Roboto" w:cs="Roboto"/>
+          <w:color w:val="374151"/>
+          <w:sz w:val="24"/>
+          <w:szCs w:val="24"/>
+          <w:shd w:val="clear" w:color="auto" w:fill="F7F7F8"/>
+        </w:rPr>
+      </w:pPr>
+      <w:r>
+        <w:rPr>
+          <w:rFonts w:ascii="Roboto" w:eastAsia="Roboto" w:hAnsi="Roboto" w:cs="Roboto"/>
+          <w:color w:val="374151"/>
+          <w:sz w:val="24"/>
+          <w:szCs w:val="24"/>
+          <w:shd w:val="clear" w:color="auto" w:fill="F7F7F8"/>
+        </w:rPr>
+        <w:t>FEAT</w:t>
+      </w:r>
+      <w:r>
+        <w:rPr>
+          <w:rFonts w:ascii="Roboto" w:eastAsia="Roboto" w:hAnsi="Roboto" w:cs="Roboto"/>
+          <w:color w:val="374151"/>
+          <w:sz w:val="24"/>
+          <w:szCs w:val="24"/>
+          <w:shd w:val="clear" w:color="auto" w:fill="F7F7F8"/>
+        </w:rPr>
+        <w:t>11</w:t>
+      </w:r>
+      <w:r>
+        <w:rPr>
+          <w:rFonts w:ascii="Roboto" w:eastAsia="Roboto" w:hAnsi="Roboto" w:cs="Roboto"/>
+          <w:color w:val="374151"/>
+          <w:sz w:val="24"/>
+          <w:szCs w:val="24"/>
+          <w:shd w:val="clear" w:color="auto" w:fill="F7F7F8"/>
+        </w:rPr>
+        <w:t>. El sistema debe</w:t>
+      </w:r>
+      <w:r>
+        <w:rPr>
+          <w:rFonts w:ascii="Roboto" w:eastAsia="Roboto" w:hAnsi="Roboto" w:cs="Roboto"/>
+          <w:color w:val="374151"/>
+          <w:sz w:val="24"/>
+          <w:szCs w:val="24"/>
+          <w:shd w:val="clear" w:color="auto" w:fill="F7F7F8"/>
+        </w:rPr>
+        <w:t xml:space="preserve"> mostrar la los detalles del material como lista de atributos</w:t>
+      </w:r>
+      <w:r>
+        <w:rPr>
+          <w:rFonts w:ascii="Roboto" w:eastAsia="Roboto" w:hAnsi="Roboto" w:cs="Roboto"/>
+          <w:color w:val="374151"/>
+          <w:sz w:val="24"/>
+          <w:szCs w:val="24"/>
+          <w:shd w:val="clear" w:color="auto" w:fill="F7F7F8"/>
+        </w:rPr>
+        <w:t xml:space="preserve"> al presionar “ver”</w:t>
+      </w:r>
+      <w:r>
+        <w:rPr>
+          <w:rFonts w:ascii="Roboto" w:eastAsia="Roboto" w:hAnsi="Roboto" w:cs="Roboto"/>
+          <w:color w:val="374151"/>
+          <w:sz w:val="24"/>
+          <w:szCs w:val="24"/>
+          <w:shd w:val="clear" w:color="auto" w:fill="F7F7F8"/>
+        </w:rPr>
+        <w:t>.</w:t>
+      </w:r>
+    </w:p>
+    <w:p>
+      <w:pPr>
+        <w:pBdr>
+          <w:top w:val="none" w:sz="0" w:space="0" w:color="D9D9E3"/>
+          <w:left w:val="none" w:sz="0" w:space="0" w:color="D9D9E3"/>
+          <w:bottom w:val="none" w:sz="0" w:space="0" w:color="D9D9E3"/>
+          <w:right w:val="none" w:sz="0" w:space="0" w:color="D9D9E3"/>
+          <w:between w:val="none" w:sz="0" w:space="0" w:color="D9D9E3"/>
+        </w:pBdr>
+        <w:shd w:val="clear" w:color="auto" w:fill="F7F7F8"/>
+        <w:spacing w:before="300" w:after="300"/>
+        <w:jc w:val="both"/>
+        <w:rPr>
+          <w:rFonts w:ascii="Roboto" w:eastAsia="Roboto" w:hAnsi="Roboto" w:cs="Roboto"/>
+          <w:color w:val="374151"/>
+          <w:sz w:val="24"/>
+          <w:szCs w:val="24"/>
+          <w:shd w:val="clear" w:color="auto" w:fill="F7F7F8"/>
+        </w:rPr>
+      </w:pPr>
+      <w:r>
+        <w:rPr>
+          <w:rFonts w:ascii="Roboto" w:eastAsia="Roboto" w:hAnsi="Roboto" w:cs="Roboto"/>
+          <w:color w:val="374151"/>
+          <w:sz w:val="24"/>
+          <w:szCs w:val="24"/>
+          <w:shd w:val="clear" w:color="auto" w:fill="F7F7F8"/>
+        </w:rPr>
+        <w:lastRenderedPageBreak/>
+        <w:t>FEAT</w:t>
+      </w:r>
+      <w:r>
+        <w:rPr>
+          <w:rFonts w:ascii="Roboto" w:eastAsia="Roboto" w:hAnsi="Roboto" w:cs="Roboto"/>
+          <w:color w:val="374151"/>
+          <w:sz w:val="24"/>
+          <w:szCs w:val="24"/>
+          <w:shd w:val="clear" w:color="auto" w:fill="F7F7F8"/>
+        </w:rPr>
+        <w:t>12</w:t>
+      </w:r>
+      <w:r>
+        <w:rPr>
+          <w:rFonts w:ascii="Roboto" w:eastAsia="Roboto" w:hAnsi="Roboto" w:cs="Roboto"/>
+          <w:color w:val="374151"/>
+          <w:sz w:val="24"/>
+          <w:szCs w:val="24"/>
+          <w:shd w:val="clear" w:color="auto" w:fill="F7F7F8"/>
+        </w:rPr>
+        <w:t>. El sistema debe</w:t>
+      </w:r>
+      <w:r>
+        <w:rPr>
+          <w:rFonts w:ascii="Roboto" w:eastAsia="Roboto" w:hAnsi="Roboto" w:cs="Roboto"/>
+          <w:color w:val="374151"/>
+          <w:sz w:val="24"/>
+          <w:szCs w:val="24"/>
+          <w:shd w:val="clear" w:color="auto" w:fill="F7F7F8"/>
+        </w:rPr>
+        <w:t xml:space="preserve"> </w:t>
+      </w:r>
       <w:proofErr w:type="gramStart"/>
       <w:r>
         <w:rPr>
-          <w:rFonts w:ascii="Arial" w:eastAsia="Arial" w:hAnsi="Arial" w:cs="Arial"/>
-          <w:sz w:val="24"/>
-          <w:szCs w:val="24"/>
-        </w:rPr>
-        <w:t>admin,admin</w:t>
+          <w:rFonts w:ascii="Roboto" w:eastAsia="Roboto" w:hAnsi="Roboto" w:cs="Roboto"/>
+          <w:color w:val="374151"/>
+          <w:sz w:val="24"/>
+          <w:szCs w:val="24"/>
+          <w:shd w:val="clear" w:color="auto" w:fill="F7F7F8"/>
+        </w:rPr>
+        <w:t>agregar  el</w:t>
+      </w:r>
+      <w:proofErr w:type="gramEnd"/>
+      <w:r>
+        <w:rPr>
+          <w:rFonts w:ascii="Roboto" w:eastAsia="Roboto" w:hAnsi="Roboto" w:cs="Roboto"/>
+          <w:color w:val="374151"/>
+          <w:sz w:val="24"/>
+          <w:szCs w:val="24"/>
+          <w:shd w:val="clear" w:color="auto" w:fill="F7F7F8"/>
+        </w:rPr>
+        <w:t xml:space="preserve"> material al atributo de </w:t>
+      </w:r>
+      <w:proofErr w:type="spellStart"/>
+      <w:r>
+        <w:rPr>
+          <w:rFonts w:ascii="Roboto" w:eastAsia="Roboto" w:hAnsi="Roboto" w:cs="Roboto"/>
+          <w:color w:val="374151"/>
+          <w:sz w:val="24"/>
+          <w:szCs w:val="24"/>
+          <w:shd w:val="clear" w:color="auto" w:fill="F7F7F8"/>
+        </w:rPr>
+        <w:t>sesion</w:t>
       </w:r>
       <w:proofErr w:type="spellEnd"/>
-      <w:proofErr w:type="gramEnd"/>
-      <w:r>
-        <w:rPr>
-          <w:rFonts w:ascii="Arial" w:eastAsia="Arial" w:hAnsi="Arial" w:cs="Arial"/>
-          <w:sz w:val="24"/>
-          <w:szCs w:val="24"/>
-        </w:rPr>
-        <w:t>) solo en caso de que no exista ningún usuario con el privilegio de administrador.</w:t>
+      <w:r>
+        <w:rPr>
+          <w:rFonts w:ascii="Roboto" w:eastAsia="Roboto" w:hAnsi="Roboto" w:cs="Roboto"/>
+          <w:color w:val="374151"/>
+          <w:sz w:val="24"/>
+          <w:szCs w:val="24"/>
+          <w:shd w:val="clear" w:color="auto" w:fill="F7F7F8"/>
+        </w:rPr>
+        <w:t xml:space="preserve"> “cesto” de tipo array(si no existe crearlo)  al presionar el </w:t>
+      </w:r>
+      <w:proofErr w:type="spellStart"/>
+      <w:r>
+        <w:rPr>
+          <w:rFonts w:ascii="Roboto" w:eastAsia="Roboto" w:hAnsi="Roboto" w:cs="Roboto"/>
+          <w:color w:val="374151"/>
+          <w:sz w:val="24"/>
+          <w:szCs w:val="24"/>
+          <w:shd w:val="clear" w:color="auto" w:fill="F7F7F8"/>
+        </w:rPr>
+        <w:t>boton</w:t>
+      </w:r>
+      <w:proofErr w:type="spellEnd"/>
+      <w:r>
+        <w:rPr>
+          <w:rFonts w:ascii="Roboto" w:eastAsia="Roboto" w:hAnsi="Roboto" w:cs="Roboto"/>
+          <w:color w:val="374151"/>
+          <w:sz w:val="24"/>
+          <w:szCs w:val="24"/>
+          <w:shd w:val="clear" w:color="auto" w:fill="F7F7F8"/>
+        </w:rPr>
+        <w:t xml:space="preserve"> “agregar”</w:t>
+      </w:r>
+      <w:r>
+        <w:rPr>
+          <w:rFonts w:ascii="Roboto" w:eastAsia="Roboto" w:hAnsi="Roboto" w:cs="Roboto"/>
+          <w:color w:val="374151"/>
+          <w:sz w:val="24"/>
+          <w:szCs w:val="24"/>
+          <w:shd w:val="clear" w:color="auto" w:fill="F7F7F8"/>
+        </w:rPr>
+        <w:t>.</w:t>
       </w:r>
     </w:p>
     <w:p>
       <w:pPr>
         <w:spacing w:before="120"/>
-        <w:ind w:left="993"/>
-        <w:jc w:val="both"/>
-        <w:rPr>
-          <w:rFonts w:ascii="Arial" w:eastAsia="Arial" w:hAnsi="Arial" w:cs="Arial"/>
-          <w:sz w:val="24"/>
-          <w:szCs w:val="24"/>
-        </w:rPr>
-      </w:pPr>
-      <w:r>
-        <w:rPr>
-          <w:rFonts w:ascii="Arial" w:eastAsia="Arial" w:hAnsi="Arial" w:cs="Arial"/>
-          <w:sz w:val="24"/>
-          <w:szCs w:val="24"/>
-        </w:rPr>
-        <w:t>FEAT06. el sistema debe permitir modificar este usuario y contraseña exclusiva para administradores del sistema</w:t>
+        <w:jc w:val="both"/>
+        <w:rPr>
+          <w:rFonts w:ascii="Roboto" w:eastAsia="Roboto" w:hAnsi="Roboto" w:cs="Roboto"/>
+          <w:color w:val="374151"/>
+          <w:sz w:val="24"/>
+          <w:szCs w:val="24"/>
+          <w:shd w:val="clear" w:color="auto" w:fill="F7F7F8"/>
+        </w:rPr>
+      </w:pPr>
+      <w:r>
+        <w:rPr>
+          <w:rFonts w:ascii="Roboto" w:eastAsia="Roboto" w:hAnsi="Roboto" w:cs="Roboto"/>
+          <w:color w:val="374151"/>
+          <w:sz w:val="24"/>
+          <w:szCs w:val="24"/>
+          <w:shd w:val="clear" w:color="auto" w:fill="F7F7F8"/>
+        </w:rPr>
+        <w:t>FEAT</w:t>
+      </w:r>
+      <w:r>
+        <w:rPr>
+          <w:rFonts w:ascii="Roboto" w:eastAsia="Roboto" w:hAnsi="Roboto" w:cs="Roboto"/>
+          <w:color w:val="374151"/>
+          <w:sz w:val="24"/>
+          <w:szCs w:val="24"/>
+          <w:shd w:val="clear" w:color="auto" w:fill="F7F7F8"/>
+        </w:rPr>
+        <w:t>13</w:t>
+      </w:r>
+      <w:r>
+        <w:rPr>
+          <w:rFonts w:ascii="Roboto" w:eastAsia="Roboto" w:hAnsi="Roboto" w:cs="Roboto"/>
+          <w:color w:val="374151"/>
+          <w:sz w:val="24"/>
+          <w:szCs w:val="24"/>
+          <w:shd w:val="clear" w:color="auto" w:fill="F7F7F8"/>
+        </w:rPr>
+        <w:t xml:space="preserve">. El sistema debe </w:t>
+      </w:r>
+      <w:r>
+        <w:rPr>
+          <w:rFonts w:ascii="Roboto" w:eastAsia="Roboto" w:hAnsi="Roboto" w:cs="Roboto"/>
+          <w:color w:val="374151"/>
+          <w:sz w:val="24"/>
+          <w:szCs w:val="24"/>
+          <w:shd w:val="clear" w:color="auto" w:fill="F7F7F8"/>
+        </w:rPr>
+        <w:t xml:space="preserve">mostrar filtros de búsqueda en el </w:t>
+      </w:r>
+      <w:proofErr w:type="spellStart"/>
+      <w:r>
+        <w:rPr>
+          <w:rFonts w:ascii="Roboto" w:eastAsia="Roboto" w:hAnsi="Roboto" w:cs="Roboto"/>
+          <w:color w:val="374151"/>
+          <w:sz w:val="24"/>
+          <w:szCs w:val="24"/>
+          <w:shd w:val="clear" w:color="auto" w:fill="F7F7F8"/>
+        </w:rPr>
+        <w:t>nav</w:t>
+      </w:r>
+      <w:proofErr w:type="spellEnd"/>
+      <w:r>
+        <w:rPr>
+          <w:rFonts w:ascii="Roboto" w:eastAsia="Roboto" w:hAnsi="Roboto" w:cs="Roboto"/>
+          <w:color w:val="374151"/>
+          <w:sz w:val="24"/>
+          <w:szCs w:val="24"/>
+          <w:shd w:val="clear" w:color="auto" w:fill="F7F7F8"/>
+        </w:rPr>
+        <w:t xml:space="preserve"> bar.</w:t>
       </w:r>
     </w:p>
     <w:p>
       <w:pPr>
         <w:spacing w:before="120"/>
-        <w:ind w:left="993"/>
-        <w:jc w:val="both"/>
-        <w:rPr>
-          <w:rFonts w:ascii="Arial" w:eastAsia="Arial" w:hAnsi="Arial" w:cs="Arial"/>
-          <w:sz w:val="24"/>
-          <w:szCs w:val="24"/>
-        </w:rPr>
-      </w:pPr>
-      <w:r>
-        <w:rPr>
-          <w:rFonts w:ascii="Arial" w:eastAsia="Arial" w:hAnsi="Arial" w:cs="Arial"/>
-          <w:sz w:val="24"/>
-          <w:szCs w:val="24"/>
-        </w:rPr>
-        <w:t>FEAT07. el sistema debe permitir a un administrador de sistemas darle el privilegio de administrador de sistema a cualquier otro usuario</w:t>
-      </w:r>
-    </w:p>
-    <w:p>
-      <w:pPr>
-        <w:spacing w:before="120" w:line="360" w:lineRule="auto"/>
-        <w:rPr>
-          <w:rFonts w:ascii="Arial" w:eastAsia="Arial" w:hAnsi="Arial" w:cs="Arial"/>
-          <w:b/>
-          <w:sz w:val="22"/>
-          <w:szCs w:val="22"/>
-        </w:rPr>
-      </w:pPr>
-      <w:r>
-        <w:rPr>
-          <w:rFonts w:ascii="Arial" w:eastAsia="Arial" w:hAnsi="Arial" w:cs="Arial"/>
-          <w:b/>
-          <w:sz w:val="22"/>
-          <w:szCs w:val="22"/>
-        </w:rPr>
-        <w:t>UC02.- INICIAR SESION (Actor – Usuario)</w:t>
-      </w:r>
+        <w:jc w:val="both"/>
+        <w:rPr>
+          <w:rFonts w:ascii="Roboto" w:eastAsia="Roboto" w:hAnsi="Roboto" w:cs="Roboto"/>
+          <w:color w:val="374151"/>
+          <w:sz w:val="24"/>
+          <w:szCs w:val="24"/>
+          <w:shd w:val="clear" w:color="auto" w:fill="F7F7F8"/>
+        </w:rPr>
+      </w:pPr>
     </w:p>
     <w:p>
       <w:pPr>
         <w:spacing w:before="120"/>
-        <w:rPr>
-          <w:rFonts w:ascii="Arial" w:eastAsia="Arial" w:hAnsi="Arial" w:cs="Arial"/>
-          <w:sz w:val="24"/>
-          <w:szCs w:val="24"/>
-        </w:rPr>
-      </w:pPr>
+        <w:jc w:val="both"/>
+        <w:rPr>
+          <w:rFonts w:ascii="Roboto" w:eastAsia="Roboto" w:hAnsi="Roboto" w:cs="Roboto"/>
+          <w:color w:val="374151"/>
+          <w:sz w:val="24"/>
+          <w:szCs w:val="24"/>
+          <w:shd w:val="clear" w:color="auto" w:fill="F7F7F8"/>
+        </w:rPr>
+      </w:pPr>
+      <w:r>
+        <w:rPr>
+          <w:rFonts w:ascii="Arial" w:eastAsia="Arial" w:hAnsi="Arial" w:cs="Arial"/>
+          <w:b/>
+          <w:sz w:val="22"/>
+          <w:szCs w:val="22"/>
+        </w:rPr>
+        <w:t>UC05</w:t>
+      </w:r>
+      <w:r>
+        <w:rPr>
+          <w:rFonts w:ascii="Arial" w:eastAsia="Arial" w:hAnsi="Arial" w:cs="Arial"/>
+          <w:b/>
+          <w:sz w:val="24"/>
+          <w:szCs w:val="24"/>
+        </w:rPr>
+        <w:t xml:space="preserve"> </w:t>
+      </w:r>
+      <w:r>
+        <w:rPr>
+          <w:rFonts w:ascii="Arial" w:hAnsi="Arial" w:cs="Arial"/>
+          <w:b/>
+          <w:bCs/>
+          <w:sz w:val="24"/>
+          <w:szCs w:val="24"/>
+        </w:rPr>
+        <w:t xml:space="preserve">Registrar </w:t>
+      </w:r>
+      <w:proofErr w:type="spellStart"/>
+      <w:r>
+        <w:rPr>
+          <w:rFonts w:ascii="Arial" w:hAnsi="Arial" w:cs="Arial"/>
+          <w:b/>
+          <w:bCs/>
+          <w:sz w:val="24"/>
+          <w:szCs w:val="24"/>
+        </w:rPr>
+        <w:t>Prestamo</w:t>
+      </w:r>
+      <w:proofErr w:type="spellEnd"/>
+      <w:r>
+        <w:rPr>
+          <w:rFonts w:ascii="Arial" w:hAnsi="Arial" w:cs="Arial"/>
+          <w:b/>
+          <w:bCs/>
+          <w:sz w:val="24"/>
+          <w:szCs w:val="24"/>
+        </w:rPr>
+        <w:t xml:space="preserve"> de Material</w:t>
+      </w:r>
     </w:p>
     <w:p>
       <w:pPr>
         <w:spacing w:before="120"/>
         <w:jc w:val="both"/>
         <w:rPr>
-          <w:rFonts w:ascii="Arial" w:eastAsia="Arial" w:hAnsi="Arial" w:cs="Arial"/>
-          <w:sz w:val="24"/>
-          <w:szCs w:val="24"/>
-        </w:rPr>
-      </w:pPr>
-      <w:r>
-        <w:rPr>
-          <w:rFonts w:ascii="Arial" w:eastAsia="Arial" w:hAnsi="Arial" w:cs="Arial"/>
-          <w:b/>
-          <w:sz w:val="24"/>
-          <w:szCs w:val="24"/>
-        </w:rPr>
-        <w:t xml:space="preserve">A. </w:t>
+          <w:rFonts w:ascii="Roboto" w:eastAsia="Roboto" w:hAnsi="Roboto" w:cs="Roboto"/>
+          <w:color w:val="374151"/>
+          <w:sz w:val="24"/>
+          <w:szCs w:val="24"/>
+          <w:shd w:val="clear" w:color="auto" w:fill="F7F7F8"/>
+        </w:rPr>
+      </w:pPr>
+      <w:r>
+        <w:rPr>
+          <w:rFonts w:ascii="Roboto" w:eastAsia="Roboto" w:hAnsi="Roboto" w:cs="Roboto"/>
+          <w:color w:val="374151"/>
+          <w:sz w:val="24"/>
+          <w:szCs w:val="24"/>
+          <w:shd w:val="clear" w:color="auto" w:fill="F7F7F8"/>
+        </w:rPr>
+        <w:t xml:space="preserve">FEAT14. El sistema debe </w:t>
+      </w:r>
+      <w:r>
+        <w:rPr>
+          <w:rFonts w:ascii="Roboto" w:eastAsia="Roboto" w:hAnsi="Roboto" w:cs="Roboto"/>
+          <w:color w:val="374151"/>
+          <w:sz w:val="24"/>
+          <w:szCs w:val="24"/>
+          <w:shd w:val="clear" w:color="auto" w:fill="F7F7F8"/>
+        </w:rPr>
+        <w:t>cambiar el estado de la solicitud a concluido.</w:t>
+      </w:r>
+    </w:p>
+    <w:p>
+      <w:pPr>
+        <w:pBdr>
+          <w:top w:val="none" w:sz="0" w:space="0" w:color="D9D9E3"/>
+          <w:left w:val="none" w:sz="0" w:space="0" w:color="D9D9E3"/>
+          <w:bottom w:val="none" w:sz="0" w:space="0" w:color="D9D9E3"/>
+          <w:right w:val="none" w:sz="0" w:space="0" w:color="D9D9E3"/>
+          <w:between w:val="none" w:sz="0" w:space="0" w:color="D9D9E3"/>
+        </w:pBdr>
+        <w:shd w:val="clear" w:color="auto" w:fill="F7F7F8"/>
+        <w:spacing w:before="300" w:after="300"/>
+        <w:jc w:val="both"/>
+        <w:rPr>
+          <w:rFonts w:ascii="Roboto" w:eastAsia="Roboto" w:hAnsi="Roboto" w:cs="Roboto"/>
+          <w:color w:val="374151"/>
+          <w:sz w:val="24"/>
+          <w:szCs w:val="24"/>
+          <w:shd w:val="clear" w:color="auto" w:fill="F7F7F8"/>
+        </w:rPr>
+      </w:pPr>
+      <w:r>
+        <w:rPr>
+          <w:rFonts w:ascii="Roboto" w:eastAsia="Roboto" w:hAnsi="Roboto" w:cs="Roboto"/>
+          <w:color w:val="374151"/>
+          <w:sz w:val="24"/>
+          <w:szCs w:val="24"/>
+          <w:shd w:val="clear" w:color="auto" w:fill="F7F7F8"/>
+        </w:rPr>
+        <w:t xml:space="preserve">FEAT15. El sistema debe </w:t>
+      </w:r>
+      <w:r>
+        <w:rPr>
+          <w:rFonts w:ascii="Roboto" w:eastAsia="Roboto" w:hAnsi="Roboto" w:cs="Roboto"/>
+          <w:color w:val="374151"/>
+          <w:sz w:val="24"/>
+          <w:szCs w:val="24"/>
+          <w:shd w:val="clear" w:color="auto" w:fill="F7F7F8"/>
+        </w:rPr>
+        <w:t>crea un</w:t>
+      </w:r>
+      <w:r>
+        <w:rPr>
+          <w:rFonts w:ascii="Roboto" w:eastAsia="Roboto" w:hAnsi="Roboto" w:cs="Roboto"/>
+          <w:color w:val="374151"/>
+          <w:sz w:val="24"/>
+          <w:szCs w:val="24"/>
+          <w:shd w:val="clear" w:color="auto" w:fill="F7F7F8"/>
+        </w:rPr>
+        <w:t xml:space="preserve"> nuevo</w:t>
+      </w:r>
+      <w:r>
+        <w:rPr>
+          <w:rFonts w:ascii="Roboto" w:eastAsia="Roboto" w:hAnsi="Roboto" w:cs="Roboto"/>
+          <w:color w:val="374151"/>
+          <w:sz w:val="24"/>
+          <w:szCs w:val="24"/>
+          <w:shd w:val="clear" w:color="auto" w:fill="F7F7F8"/>
+        </w:rPr>
+        <w:t xml:space="preserve"> </w:t>
+      </w:r>
+      <w:r>
+        <w:rPr>
+          <w:rFonts w:ascii="Roboto" w:eastAsia="Roboto" w:hAnsi="Roboto" w:cs="Roboto"/>
+          <w:color w:val="374151"/>
+          <w:sz w:val="24"/>
+          <w:szCs w:val="24"/>
+          <w:shd w:val="clear" w:color="auto" w:fill="F7F7F8"/>
+        </w:rPr>
+        <w:t>préstamo.</w:t>
+      </w:r>
+    </w:p>
+    <w:p>
+      <w:pPr>
+        <w:spacing w:before="120"/>
+        <w:jc w:val="both"/>
+        <w:rPr>
+          <w:rFonts w:ascii="Roboto" w:eastAsia="Roboto" w:hAnsi="Roboto" w:cs="Roboto"/>
+          <w:color w:val="374151"/>
+          <w:sz w:val="24"/>
+          <w:szCs w:val="24"/>
+          <w:shd w:val="clear" w:color="auto" w:fill="F7F7F8"/>
+        </w:rPr>
+      </w:pPr>
+      <w:r>
+        <w:rPr>
+          <w:rFonts w:ascii="Arial" w:eastAsia="Arial" w:hAnsi="Arial" w:cs="Arial"/>
+          <w:b/>
+          <w:sz w:val="22"/>
+          <w:szCs w:val="22"/>
+        </w:rPr>
+        <w:t>UC0</w:t>
+      </w:r>
+      <w:r>
+        <w:rPr>
+          <w:rFonts w:ascii="Arial" w:eastAsia="Arial" w:hAnsi="Arial" w:cs="Arial"/>
+          <w:b/>
+          <w:sz w:val="22"/>
+          <w:szCs w:val="22"/>
+        </w:rPr>
+        <w:t>6</w:t>
+      </w:r>
+      <w:r>
+        <w:rPr>
+          <w:rFonts w:ascii="Arial" w:eastAsia="Arial" w:hAnsi="Arial" w:cs="Arial"/>
+          <w:b/>
+          <w:sz w:val="24"/>
+          <w:szCs w:val="24"/>
+        </w:rPr>
+        <w:t xml:space="preserve"> </w:t>
+      </w:r>
+      <w:r>
+        <w:rPr>
+          <w:rFonts w:ascii="Arial" w:hAnsi="Arial" w:cs="Arial"/>
+          <w:b/>
+          <w:bCs/>
+          <w:sz w:val="24"/>
+          <w:szCs w:val="24"/>
+        </w:rPr>
+        <w:t xml:space="preserve">Buscar Solicitud de </w:t>
+      </w:r>
+      <w:proofErr w:type="spellStart"/>
+      <w:r>
+        <w:rPr>
+          <w:rFonts w:ascii="Arial" w:hAnsi="Arial" w:cs="Arial"/>
+          <w:b/>
+          <w:bCs/>
+          <w:sz w:val="24"/>
+          <w:szCs w:val="24"/>
+        </w:rPr>
+        <w:t>Prestamo</w:t>
+      </w:r>
+      <w:proofErr w:type="spellEnd"/>
+    </w:p>
+    <w:p>
+      <w:pPr>
+        <w:spacing w:before="120"/>
+        <w:jc w:val="both"/>
+        <w:rPr>
+          <w:rFonts w:ascii="Roboto" w:eastAsia="Roboto" w:hAnsi="Roboto" w:cs="Roboto"/>
+          <w:color w:val="374151"/>
+          <w:sz w:val="24"/>
+          <w:szCs w:val="24"/>
+          <w:shd w:val="clear" w:color="auto" w:fill="F7F7F8"/>
+        </w:rPr>
+      </w:pPr>
+      <w:r>
+        <w:rPr>
+          <w:rFonts w:ascii="Roboto" w:eastAsia="Roboto" w:hAnsi="Roboto" w:cs="Roboto"/>
+          <w:color w:val="374151"/>
+          <w:sz w:val="24"/>
+          <w:szCs w:val="24"/>
+          <w:shd w:val="clear" w:color="auto" w:fill="F7F7F8"/>
+        </w:rPr>
+        <w:t>FEAT1</w:t>
+      </w:r>
+      <w:r>
+        <w:rPr>
+          <w:rFonts w:ascii="Roboto" w:eastAsia="Roboto" w:hAnsi="Roboto" w:cs="Roboto"/>
+          <w:color w:val="374151"/>
+          <w:sz w:val="24"/>
+          <w:szCs w:val="24"/>
+          <w:shd w:val="clear" w:color="auto" w:fill="F7F7F8"/>
+        </w:rPr>
+        <w:t>4</w:t>
+      </w:r>
+      <w:r>
+        <w:rPr>
+          <w:rFonts w:ascii="Roboto" w:eastAsia="Roboto" w:hAnsi="Roboto" w:cs="Roboto"/>
+          <w:color w:val="374151"/>
+          <w:sz w:val="24"/>
+          <w:szCs w:val="24"/>
+          <w:shd w:val="clear" w:color="auto" w:fill="F7F7F8"/>
+        </w:rPr>
+        <w:t xml:space="preserve">. El sistema debe </w:t>
+      </w:r>
+      <w:r>
+        <w:rPr>
+          <w:rFonts w:ascii="Roboto" w:eastAsia="Roboto" w:hAnsi="Roboto" w:cs="Roboto"/>
+          <w:color w:val="374151"/>
+          <w:sz w:val="24"/>
+          <w:szCs w:val="24"/>
+          <w:shd w:val="clear" w:color="auto" w:fill="F7F7F8"/>
+        </w:rPr>
+        <w:t>mostrar una grilla de solicitudes activas.</w:t>
+      </w:r>
+    </w:p>
+    <w:p>
+      <w:pPr>
+        <w:pBdr>
+          <w:top w:val="none" w:sz="0" w:space="0" w:color="D9D9E3"/>
+          <w:left w:val="none" w:sz="0" w:space="0" w:color="D9D9E3"/>
+          <w:bottom w:val="none" w:sz="0" w:space="0" w:color="D9D9E3"/>
+          <w:right w:val="none" w:sz="0" w:space="0" w:color="D9D9E3"/>
+          <w:between w:val="none" w:sz="0" w:space="0" w:color="D9D9E3"/>
+        </w:pBdr>
+        <w:shd w:val="clear" w:color="auto" w:fill="F7F7F8"/>
+        <w:spacing w:before="300" w:after="300"/>
+        <w:jc w:val="both"/>
+        <w:rPr>
+          <w:rFonts w:ascii="Roboto" w:eastAsia="Roboto" w:hAnsi="Roboto" w:cs="Roboto"/>
+          <w:color w:val="374151"/>
+          <w:sz w:val="24"/>
+          <w:szCs w:val="24"/>
+          <w:shd w:val="clear" w:color="auto" w:fill="F7F7F8"/>
+        </w:rPr>
+      </w:pPr>
+      <w:r>
+        <w:rPr>
+          <w:rFonts w:ascii="Roboto" w:eastAsia="Roboto" w:hAnsi="Roboto" w:cs="Roboto"/>
+          <w:color w:val="374151"/>
+          <w:sz w:val="24"/>
+          <w:szCs w:val="24"/>
+          <w:shd w:val="clear" w:color="auto" w:fill="F7F7F8"/>
+        </w:rPr>
+        <w:t>FEAT1</w:t>
+      </w:r>
+      <w:r>
+        <w:rPr>
+          <w:rFonts w:ascii="Roboto" w:eastAsia="Roboto" w:hAnsi="Roboto" w:cs="Roboto"/>
+          <w:color w:val="374151"/>
+          <w:sz w:val="24"/>
+          <w:szCs w:val="24"/>
+          <w:shd w:val="clear" w:color="auto" w:fill="F7F7F8"/>
+        </w:rPr>
+        <w:t>5</w:t>
+      </w:r>
+      <w:r>
+        <w:rPr>
+          <w:rFonts w:ascii="Roboto" w:eastAsia="Roboto" w:hAnsi="Roboto" w:cs="Roboto"/>
+          <w:color w:val="374151"/>
+          <w:sz w:val="24"/>
+          <w:szCs w:val="24"/>
+          <w:shd w:val="clear" w:color="auto" w:fill="F7F7F8"/>
+        </w:rPr>
+        <w:t xml:space="preserve">. El sistema debe </w:t>
+      </w:r>
+      <w:r>
+        <w:rPr>
+          <w:rFonts w:ascii="Roboto" w:eastAsia="Roboto" w:hAnsi="Roboto" w:cs="Roboto"/>
+          <w:color w:val="374151"/>
+          <w:sz w:val="24"/>
+          <w:szCs w:val="24"/>
+          <w:shd w:val="clear" w:color="auto" w:fill="F7F7F8"/>
+        </w:rPr>
+        <w:t xml:space="preserve">mostrar un </w:t>
+      </w:r>
+      <w:proofErr w:type="spellStart"/>
+      <w:r>
+        <w:rPr>
+          <w:rFonts w:ascii="Roboto" w:eastAsia="Roboto" w:hAnsi="Roboto" w:cs="Roboto"/>
+          <w:color w:val="374151"/>
+          <w:sz w:val="24"/>
+          <w:szCs w:val="24"/>
+          <w:shd w:val="clear" w:color="auto" w:fill="F7F7F8"/>
+        </w:rPr>
+        <w:t>check</w:t>
+      </w:r>
+      <w:proofErr w:type="spellEnd"/>
+      <w:r>
+        <w:rPr>
+          <w:rFonts w:ascii="Roboto" w:eastAsia="Roboto" w:hAnsi="Roboto" w:cs="Roboto"/>
+          <w:color w:val="374151"/>
+          <w:sz w:val="24"/>
+          <w:szCs w:val="24"/>
+          <w:shd w:val="clear" w:color="auto" w:fill="F7F7F8"/>
+        </w:rPr>
+        <w:t xml:space="preserve"> box “Encola” y un </w:t>
+      </w:r>
+      <w:proofErr w:type="spellStart"/>
+      <w:r>
+        <w:rPr>
+          <w:rFonts w:ascii="Roboto" w:eastAsia="Roboto" w:hAnsi="Roboto" w:cs="Roboto"/>
+          <w:color w:val="374151"/>
+          <w:sz w:val="24"/>
+          <w:szCs w:val="24"/>
+          <w:shd w:val="clear" w:color="auto" w:fill="F7F7F8"/>
+        </w:rPr>
+        <w:t>Boton</w:t>
+      </w:r>
+      <w:proofErr w:type="spellEnd"/>
+      <w:r>
+        <w:rPr>
+          <w:rFonts w:ascii="Roboto" w:eastAsia="Roboto" w:hAnsi="Roboto" w:cs="Roboto"/>
+          <w:color w:val="374151"/>
+          <w:sz w:val="24"/>
+          <w:szCs w:val="24"/>
+          <w:shd w:val="clear" w:color="auto" w:fill="F7F7F8"/>
+        </w:rPr>
+        <w:t xml:space="preserve"> </w:t>
+      </w:r>
+      <w:r>
+        <w:rPr>
+          <w:rFonts w:ascii="Roboto" w:eastAsia="Roboto" w:hAnsi="Roboto" w:cs="Roboto"/>
+          <w:color w:val="374151"/>
+          <w:sz w:val="24"/>
+          <w:szCs w:val="24"/>
+          <w:shd w:val="clear" w:color="auto" w:fill="F7F7F8"/>
+        </w:rPr>
+        <w:t>“Prestar” en cada fila.</w:t>
+      </w:r>
+    </w:p>
+    <w:p>
+      <w:pPr>
+        <w:pBdr>
+          <w:top w:val="none" w:sz="0" w:space="0" w:color="D9D9E3"/>
+          <w:left w:val="none" w:sz="0" w:space="0" w:color="D9D9E3"/>
+          <w:bottom w:val="none" w:sz="0" w:space="0" w:color="D9D9E3"/>
+          <w:right w:val="none" w:sz="0" w:space="0" w:color="D9D9E3"/>
+          <w:between w:val="none" w:sz="0" w:space="0" w:color="D9D9E3"/>
+        </w:pBdr>
+        <w:shd w:val="clear" w:color="auto" w:fill="F7F7F8"/>
+        <w:spacing w:before="300" w:after="300"/>
+        <w:jc w:val="both"/>
+        <w:rPr>
+          <w:rFonts w:ascii="Roboto" w:eastAsia="Roboto" w:hAnsi="Roboto" w:cs="Roboto"/>
+          <w:color w:val="374151"/>
+          <w:sz w:val="24"/>
+          <w:szCs w:val="24"/>
+          <w:shd w:val="clear" w:color="auto" w:fill="F7F7F8"/>
+        </w:rPr>
+      </w:pPr>
+      <w:r>
+        <w:rPr>
+          <w:rFonts w:ascii="Roboto" w:eastAsia="Roboto" w:hAnsi="Roboto" w:cs="Roboto"/>
+          <w:color w:val="374151"/>
+          <w:sz w:val="24"/>
+          <w:szCs w:val="24"/>
+          <w:shd w:val="clear" w:color="auto" w:fill="F7F7F8"/>
+        </w:rPr>
+        <w:t>FEAT1</w:t>
+      </w:r>
+      <w:r>
+        <w:rPr>
+          <w:rFonts w:ascii="Roboto" w:eastAsia="Roboto" w:hAnsi="Roboto" w:cs="Roboto"/>
+          <w:color w:val="374151"/>
+          <w:sz w:val="24"/>
+          <w:szCs w:val="24"/>
+          <w:shd w:val="clear" w:color="auto" w:fill="F7F7F8"/>
+        </w:rPr>
+        <w:t>6</w:t>
+      </w:r>
+      <w:r>
+        <w:rPr>
+          <w:rFonts w:ascii="Roboto" w:eastAsia="Roboto" w:hAnsi="Roboto" w:cs="Roboto"/>
+          <w:color w:val="374151"/>
+          <w:sz w:val="24"/>
+          <w:szCs w:val="24"/>
+          <w:shd w:val="clear" w:color="auto" w:fill="F7F7F8"/>
+        </w:rPr>
+        <w:t xml:space="preserve">. El sistema debe </w:t>
+      </w:r>
+      <w:r>
+        <w:rPr>
+          <w:rFonts w:ascii="Roboto" w:eastAsia="Roboto" w:hAnsi="Roboto" w:cs="Roboto"/>
+          <w:color w:val="374151"/>
+          <w:sz w:val="24"/>
+          <w:szCs w:val="24"/>
+          <w:shd w:val="clear" w:color="auto" w:fill="F7F7F8"/>
+        </w:rPr>
+        <w:t xml:space="preserve">poder habilitar el botón prestar una vez el </w:t>
+      </w:r>
+      <w:proofErr w:type="spellStart"/>
+      <w:r>
+        <w:rPr>
+          <w:rFonts w:ascii="Roboto" w:eastAsia="Roboto" w:hAnsi="Roboto" w:cs="Roboto"/>
+          <w:color w:val="374151"/>
+          <w:sz w:val="24"/>
+          <w:szCs w:val="24"/>
+          <w:shd w:val="clear" w:color="auto" w:fill="F7F7F8"/>
+        </w:rPr>
+        <w:t>check</w:t>
+      </w:r>
+      <w:proofErr w:type="spellEnd"/>
+      <w:r>
+        <w:rPr>
+          <w:rFonts w:ascii="Roboto" w:eastAsia="Roboto" w:hAnsi="Roboto" w:cs="Roboto"/>
+          <w:color w:val="374151"/>
+          <w:sz w:val="24"/>
+          <w:szCs w:val="24"/>
+          <w:shd w:val="clear" w:color="auto" w:fill="F7F7F8"/>
+        </w:rPr>
+        <w:t xml:space="preserve"> box se encuentre marcado.</w:t>
+      </w:r>
+    </w:p>
+    <w:p>
+      <w:pPr>
+        <w:pBdr>
+          <w:top w:val="none" w:sz="0" w:space="0" w:color="D9D9E3"/>
+          <w:left w:val="none" w:sz="0" w:space="0" w:color="D9D9E3"/>
+          <w:bottom w:val="none" w:sz="0" w:space="0" w:color="D9D9E3"/>
+          <w:right w:val="none" w:sz="0" w:space="0" w:color="D9D9E3"/>
+          <w:between w:val="none" w:sz="0" w:space="0" w:color="D9D9E3"/>
+        </w:pBdr>
+        <w:shd w:val="clear" w:color="auto" w:fill="F7F7F8"/>
+        <w:spacing w:before="300" w:after="300"/>
+        <w:jc w:val="both"/>
+        <w:rPr>
+          <w:rFonts w:ascii="Roboto" w:eastAsia="Roboto" w:hAnsi="Roboto" w:cs="Roboto"/>
+          <w:color w:val="374151"/>
+          <w:sz w:val="24"/>
+          <w:szCs w:val="24"/>
+          <w:shd w:val="clear" w:color="auto" w:fill="F7F7F8"/>
+        </w:rPr>
+      </w:pPr>
+      <w:r>
+        <w:rPr>
+          <w:rFonts w:ascii="Roboto" w:eastAsia="Roboto" w:hAnsi="Roboto" w:cs="Roboto"/>
+          <w:color w:val="374151"/>
+          <w:sz w:val="24"/>
+          <w:szCs w:val="24"/>
+          <w:shd w:val="clear" w:color="auto" w:fill="F7F7F8"/>
+        </w:rPr>
+        <w:t>FEAT1</w:t>
+      </w:r>
+      <w:r>
+        <w:rPr>
+          <w:rFonts w:ascii="Roboto" w:eastAsia="Roboto" w:hAnsi="Roboto" w:cs="Roboto"/>
+          <w:color w:val="374151"/>
+          <w:sz w:val="24"/>
+          <w:szCs w:val="24"/>
+          <w:shd w:val="clear" w:color="auto" w:fill="F7F7F8"/>
+        </w:rPr>
+        <w:t>7</w:t>
+      </w:r>
+      <w:r>
+        <w:rPr>
+          <w:rFonts w:ascii="Roboto" w:eastAsia="Roboto" w:hAnsi="Roboto" w:cs="Roboto"/>
+          <w:color w:val="374151"/>
+          <w:sz w:val="24"/>
+          <w:szCs w:val="24"/>
+          <w:shd w:val="clear" w:color="auto" w:fill="F7F7F8"/>
+        </w:rPr>
+        <w:t xml:space="preserve">. El sistema debe </w:t>
+      </w:r>
+      <w:r>
+        <w:rPr>
+          <w:rFonts w:ascii="Roboto" w:eastAsia="Roboto" w:hAnsi="Roboto" w:cs="Roboto"/>
+          <w:color w:val="374151"/>
+          <w:sz w:val="24"/>
+          <w:szCs w:val="24"/>
+          <w:shd w:val="clear" w:color="auto" w:fill="F7F7F8"/>
+        </w:rPr>
+        <w:t xml:space="preserve">poder poner un tiempo de vencimiento una vez se presione el </w:t>
+      </w:r>
+      <w:proofErr w:type="spellStart"/>
+      <w:r>
+        <w:rPr>
+          <w:rFonts w:ascii="Roboto" w:eastAsia="Roboto" w:hAnsi="Roboto" w:cs="Roboto"/>
+          <w:color w:val="374151"/>
+          <w:sz w:val="24"/>
+          <w:szCs w:val="24"/>
+          <w:shd w:val="clear" w:color="auto" w:fill="F7F7F8"/>
+        </w:rPr>
+        <w:t>check</w:t>
+      </w:r>
+      <w:proofErr w:type="spellEnd"/>
+      <w:r>
+        <w:rPr>
+          <w:rFonts w:ascii="Roboto" w:eastAsia="Roboto" w:hAnsi="Roboto" w:cs="Roboto"/>
+          <w:color w:val="374151"/>
+          <w:sz w:val="24"/>
+          <w:szCs w:val="24"/>
+          <w:shd w:val="clear" w:color="auto" w:fill="F7F7F8"/>
+        </w:rPr>
+        <w:t xml:space="preserve"> box “Encola”</w:t>
+      </w:r>
+      <w:r>
+        <w:rPr>
+          <w:rFonts w:ascii="Roboto" w:eastAsia="Roboto" w:hAnsi="Roboto" w:cs="Roboto"/>
+          <w:color w:val="374151"/>
+          <w:sz w:val="24"/>
+          <w:szCs w:val="24"/>
+          <w:shd w:val="clear" w:color="auto" w:fill="F7F7F8"/>
+        </w:rPr>
+        <w:t>.</w:t>
+      </w:r>
+    </w:p>
+    <w:p>
+      <w:pPr>
+        <w:pBdr>
+          <w:top w:val="none" w:sz="0" w:space="0" w:color="D9D9E3"/>
+          <w:left w:val="none" w:sz="0" w:space="0" w:color="D9D9E3"/>
+          <w:bottom w:val="none" w:sz="0" w:space="0" w:color="D9D9E3"/>
+          <w:right w:val="none" w:sz="0" w:space="0" w:color="D9D9E3"/>
+          <w:between w:val="none" w:sz="0" w:space="0" w:color="D9D9E3"/>
+        </w:pBdr>
+        <w:shd w:val="clear" w:color="auto" w:fill="F7F7F8"/>
+        <w:spacing w:before="300" w:after="300"/>
+        <w:jc w:val="both"/>
+        <w:rPr>
+          <w:rFonts w:ascii="Roboto" w:eastAsia="Roboto" w:hAnsi="Roboto" w:cs="Roboto"/>
+          <w:color w:val="374151"/>
+          <w:sz w:val="24"/>
+          <w:szCs w:val="24"/>
+          <w:shd w:val="clear" w:color="auto" w:fill="F7F7F8"/>
+        </w:rPr>
+      </w:pPr>
+      <w:r>
+        <w:rPr>
+          <w:rFonts w:ascii="Roboto" w:eastAsia="Roboto" w:hAnsi="Roboto" w:cs="Roboto"/>
+          <w:color w:val="374151"/>
+          <w:sz w:val="24"/>
+          <w:szCs w:val="24"/>
+          <w:shd w:val="clear" w:color="auto" w:fill="F7F7F8"/>
+        </w:rPr>
+        <w:t>FEAT1</w:t>
+      </w:r>
+      <w:r>
+        <w:rPr>
+          <w:rFonts w:ascii="Roboto" w:eastAsia="Roboto" w:hAnsi="Roboto" w:cs="Roboto"/>
+          <w:color w:val="374151"/>
+          <w:sz w:val="24"/>
+          <w:szCs w:val="24"/>
+          <w:shd w:val="clear" w:color="auto" w:fill="F7F7F8"/>
+        </w:rPr>
+        <w:t>8</w:t>
+      </w:r>
+      <w:r>
+        <w:rPr>
+          <w:rFonts w:ascii="Roboto" w:eastAsia="Roboto" w:hAnsi="Roboto" w:cs="Roboto"/>
+          <w:color w:val="374151"/>
+          <w:sz w:val="24"/>
+          <w:szCs w:val="24"/>
+          <w:shd w:val="clear" w:color="auto" w:fill="F7F7F8"/>
+        </w:rPr>
+        <w:t xml:space="preserve">. El sistema debe </w:t>
+      </w:r>
+      <w:r>
+        <w:rPr>
+          <w:rFonts w:ascii="Roboto" w:eastAsia="Roboto" w:hAnsi="Roboto" w:cs="Roboto"/>
+          <w:color w:val="374151"/>
+          <w:sz w:val="24"/>
+          <w:szCs w:val="24"/>
+          <w:shd w:val="clear" w:color="auto" w:fill="F7F7F8"/>
+        </w:rPr>
+        <w:t>poder eliminar la solicitud de préstamo de forma automática si se vence.</w:t>
+      </w:r>
+    </w:p>
+    <w:p>
+      <w:pPr>
+        <w:pBdr>
+          <w:top w:val="none" w:sz="0" w:space="0" w:color="D9D9E3"/>
+          <w:left w:val="none" w:sz="0" w:space="0" w:color="D9D9E3"/>
+          <w:bottom w:val="none" w:sz="0" w:space="0" w:color="D9D9E3"/>
+          <w:right w:val="none" w:sz="0" w:space="0" w:color="D9D9E3"/>
+          <w:between w:val="none" w:sz="0" w:space="0" w:color="D9D9E3"/>
+        </w:pBdr>
+        <w:shd w:val="clear" w:color="auto" w:fill="F7F7F8"/>
+        <w:spacing w:before="300" w:after="300"/>
+        <w:jc w:val="both"/>
+        <w:rPr>
+          <w:rFonts w:ascii="Roboto" w:eastAsia="Roboto" w:hAnsi="Roboto" w:cs="Roboto"/>
+          <w:color w:val="374151"/>
+          <w:sz w:val="24"/>
+          <w:szCs w:val="24"/>
+          <w:shd w:val="clear" w:color="auto" w:fill="F7F7F8"/>
+        </w:rPr>
+      </w:pPr>
+    </w:p>
+    <w:p>
+      <w:pPr>
+        <w:pBdr>
+          <w:top w:val="none" w:sz="0" w:space="0" w:color="D9D9E3"/>
+          <w:left w:val="none" w:sz="0" w:space="0" w:color="D9D9E3"/>
+          <w:bottom w:val="none" w:sz="0" w:space="0" w:color="D9D9E3"/>
+          <w:right w:val="none" w:sz="0" w:space="0" w:color="D9D9E3"/>
+          <w:between w:val="none" w:sz="0" w:space="0" w:color="D9D9E3"/>
+        </w:pBdr>
+        <w:shd w:val="clear" w:color="auto" w:fill="F7F7F8"/>
+        <w:spacing w:before="300" w:after="300"/>
+        <w:jc w:val="both"/>
+        <w:rPr>
+          <w:rFonts w:ascii="Roboto" w:eastAsia="Roboto" w:hAnsi="Roboto" w:cs="Roboto"/>
+          <w:color w:val="374151"/>
+          <w:sz w:val="24"/>
+          <w:szCs w:val="24"/>
+          <w:shd w:val="clear" w:color="auto" w:fill="F7F7F8"/>
+        </w:rPr>
+      </w:pPr>
+    </w:p>
+    <w:p>
+      <w:pPr>
+        <w:spacing w:before="120"/>
+        <w:rPr>
+          <w:rFonts w:ascii="Arial" w:eastAsia="Arial" w:hAnsi="Arial" w:cs="Arial"/>
+          <w:sz w:val="24"/>
+          <w:szCs w:val="24"/>
+        </w:rPr>
+      </w:pPr>
+    </w:p>
+    <w:p>
+      <w:pPr>
+        <w:spacing w:before="120"/>
+        <w:jc w:val="both"/>
+        <w:rPr>
+          <w:rFonts w:ascii="Arial" w:eastAsia="Arial" w:hAnsi="Arial" w:cs="Arial"/>
+          <w:sz w:val="24"/>
+          <w:szCs w:val="24"/>
+        </w:rPr>
+      </w:pPr>
+      <w:r>
+        <w:rPr>
+          <w:rFonts w:ascii="Arial" w:eastAsia="Arial" w:hAnsi="Arial" w:cs="Arial"/>
+          <w:b/>
+          <w:sz w:val="22"/>
+          <w:szCs w:val="22"/>
+        </w:rPr>
+        <w:t>UC02</w:t>
+      </w:r>
+      <w:r>
+        <w:rPr>
+          <w:rFonts w:ascii="Arial" w:eastAsia="Arial" w:hAnsi="Arial" w:cs="Arial"/>
+          <w:b/>
+          <w:sz w:val="24"/>
+          <w:szCs w:val="24"/>
+        </w:rPr>
+        <w:t xml:space="preserve"> </w:t>
       </w:r>
       <w:r>
         <w:rPr>
@@ -1739,6 +3563,7 @@
           <w:szCs w:val="24"/>
           <w:shd w:val="clear" w:color="auto" w:fill="F7F7F8"/>
         </w:rPr>
+        <w:lastRenderedPageBreak/>
         <w:t>FEAT50. El sistema debe mostrar la nueva fecha de devolución según la fecha de salida.</w:t>
       </w:r>
     </w:p>
@@ -2466,6 +4291,7 @@
           <w:szCs w:val="24"/>
           <w:shd w:val="clear" w:color="auto" w:fill="F7F7F8"/>
         </w:rPr>
+        <w:lastRenderedPageBreak/>
         <w:t xml:space="preserve">FEAT49. El sistema debe mostrar un formulario de </w:t>
       </w:r>
       <w:r>
@@ -2476,17 +4302,89 @@
           <w:szCs w:val="24"/>
           <w:shd w:val="clear" w:color="auto" w:fill="F7F7F8"/>
         </w:rPr>
-        <w:t xml:space="preserve">registro de penalización </w:t>
-      </w:r>
-      <w:r>
-        <w:rPr>
-          <w:rFonts w:ascii="Roboto" w:eastAsia="Roboto" w:hAnsi="Roboto" w:cs="Roboto"/>
-          <w:color w:val="374151"/>
-          <w:sz w:val="24"/>
-          <w:szCs w:val="24"/>
-          <w:shd w:val="clear" w:color="auto" w:fill="F7F7F8"/>
-        </w:rPr>
-        <w:t>precargando sus datos en los respectivos campos</w:t>
+        <w:t>registro de penalización precargando sus datos en los respectivos campos.</w:t>
+      </w:r>
+    </w:p>
+    <w:p>
+      <w:pPr>
+        <w:pBdr>
+          <w:top w:val="none" w:sz="0" w:space="0" w:color="D9D9E3"/>
+          <w:left w:val="none" w:sz="0" w:space="0" w:color="D9D9E3"/>
+          <w:bottom w:val="none" w:sz="0" w:space="0" w:color="D9D9E3"/>
+          <w:right w:val="none" w:sz="0" w:space="0" w:color="D9D9E3"/>
+          <w:between w:val="none" w:sz="0" w:space="0" w:color="D9D9E3"/>
+        </w:pBdr>
+        <w:shd w:val="clear" w:color="auto" w:fill="F7F7F8"/>
+        <w:spacing w:before="300" w:after="300"/>
+        <w:jc w:val="both"/>
+        <w:rPr>
+          <w:rFonts w:ascii="Roboto" w:eastAsia="Roboto" w:hAnsi="Roboto" w:cs="Roboto"/>
+          <w:color w:val="374151"/>
+          <w:sz w:val="24"/>
+          <w:szCs w:val="24"/>
+          <w:shd w:val="clear" w:color="auto" w:fill="F7F7F8"/>
+        </w:rPr>
+      </w:pPr>
+      <w:r>
+        <w:rPr>
+          <w:rFonts w:ascii="Roboto" w:eastAsia="Roboto" w:hAnsi="Roboto" w:cs="Roboto"/>
+          <w:color w:val="374151"/>
+          <w:sz w:val="24"/>
+          <w:szCs w:val="24"/>
+          <w:shd w:val="clear" w:color="auto" w:fill="F7F7F8"/>
+        </w:rPr>
+        <w:t xml:space="preserve">FEAT50. El sistema debe permitir </w:t>
+      </w:r>
+      <w:r>
+        <w:rPr>
+          <w:rFonts w:ascii="Roboto" w:eastAsia="Roboto" w:hAnsi="Roboto" w:cs="Roboto"/>
+          <w:color w:val="374151"/>
+          <w:sz w:val="24"/>
+          <w:szCs w:val="24"/>
+          <w:shd w:val="clear" w:color="auto" w:fill="F7F7F8"/>
+        </w:rPr>
+        <w:t>ingresar descripción sobre el daño del material.</w:t>
+      </w:r>
+    </w:p>
+    <w:p>
+      <w:pPr>
+        <w:pBdr>
+          <w:top w:val="none" w:sz="0" w:space="0" w:color="D9D9E3"/>
+          <w:left w:val="none" w:sz="0" w:space="0" w:color="D9D9E3"/>
+          <w:bottom w:val="none" w:sz="0" w:space="0" w:color="D9D9E3"/>
+          <w:right w:val="none" w:sz="0" w:space="0" w:color="D9D9E3"/>
+          <w:between w:val="none" w:sz="0" w:space="0" w:color="D9D9E3"/>
+        </w:pBdr>
+        <w:shd w:val="clear" w:color="auto" w:fill="F7F7F8"/>
+        <w:spacing w:before="300" w:after="300"/>
+        <w:jc w:val="both"/>
+        <w:rPr>
+          <w:rFonts w:ascii="Roboto" w:eastAsia="Roboto" w:hAnsi="Roboto" w:cs="Roboto"/>
+          <w:color w:val="374151"/>
+          <w:sz w:val="24"/>
+          <w:szCs w:val="24"/>
+          <w:shd w:val="clear" w:color="auto" w:fill="F7F7F8"/>
+        </w:rPr>
+      </w:pPr>
+      <w:r>
+        <w:rPr>
+          <w:rFonts w:ascii="Roboto" w:eastAsia="Roboto" w:hAnsi="Roboto" w:cs="Roboto"/>
+          <w:color w:val="374151"/>
+          <w:sz w:val="24"/>
+          <w:szCs w:val="24"/>
+          <w:shd w:val="clear" w:color="auto" w:fill="F7F7F8"/>
+        </w:rPr>
+        <w:t xml:space="preserve">FEAT50. El sistema debe permitir el registro de la </w:t>
+      </w:r>
+      <w:r>
+        <w:rPr>
+          <w:rFonts w:ascii="Roboto" w:eastAsia="Roboto" w:hAnsi="Roboto" w:cs="Roboto"/>
+          <w:color w:val="374151"/>
+          <w:sz w:val="24"/>
+          <w:szCs w:val="24"/>
+          <w:shd w:val="clear" w:color="auto" w:fill="F7F7F8"/>
+        </w:rPr>
+        <w:t>penalización</w:t>
       </w:r>
       <w:r>
         <w:rPr>
@@ -2527,48 +4425,7 @@
           <w:szCs w:val="24"/>
           <w:shd w:val="clear" w:color="auto" w:fill="F7F7F8"/>
         </w:rPr>
-        <w:t xml:space="preserve">FEAT50. El sistema debe permitir </w:t>
-      </w:r>
-      <w:r>
-        <w:rPr>
-          <w:rFonts w:ascii="Roboto" w:eastAsia="Roboto" w:hAnsi="Roboto" w:cs="Roboto"/>
-          <w:color w:val="374151"/>
-          <w:sz w:val="24"/>
-          <w:szCs w:val="24"/>
-          <w:shd w:val="clear" w:color="auto" w:fill="F7F7F8"/>
-        </w:rPr>
-        <w:t>ingresar descripción sobre el daño del material.</w:t>
-      </w:r>
-    </w:p>
-    <w:p>
-      <w:pPr>
-        <w:pBdr>
-          <w:top w:val="none" w:sz="0" w:space="0" w:color="D9D9E3"/>
-          <w:left w:val="none" w:sz="0" w:space="0" w:color="D9D9E3"/>
-          <w:bottom w:val="none" w:sz="0" w:space="0" w:color="D9D9E3"/>
-          <w:right w:val="none" w:sz="0" w:space="0" w:color="D9D9E3"/>
-          <w:between w:val="none" w:sz="0" w:space="0" w:color="D9D9E3"/>
-        </w:pBdr>
-        <w:shd w:val="clear" w:color="auto" w:fill="F7F7F8"/>
-        <w:spacing w:before="300" w:after="300"/>
-        <w:jc w:val="both"/>
-        <w:rPr>
-          <w:rFonts w:ascii="Roboto" w:eastAsia="Roboto" w:hAnsi="Roboto" w:cs="Roboto"/>
-          <w:color w:val="374151"/>
-          <w:sz w:val="24"/>
-          <w:szCs w:val="24"/>
-          <w:shd w:val="clear" w:color="auto" w:fill="F7F7F8"/>
-        </w:rPr>
-      </w:pPr>
-      <w:r>
-        <w:rPr>
-          <w:rFonts w:ascii="Roboto" w:eastAsia="Roboto" w:hAnsi="Roboto" w:cs="Roboto"/>
-          <w:color w:val="374151"/>
-          <w:sz w:val="24"/>
-          <w:szCs w:val="24"/>
-          <w:shd w:val="clear" w:color="auto" w:fill="F7F7F8"/>
-        </w:rPr>
-        <w:t xml:space="preserve">FEAT50. El sistema debe permitir el registro de la </w:t>
+        <w:t xml:space="preserve">FEAT50. El sistema debe registrar la </w:t>
       </w:r>
       <w:r>
         <w:rPr>
@@ -2619,58 +4476,6 @@
           <w:szCs w:val="24"/>
           <w:shd w:val="clear" w:color="auto" w:fill="F7F7F8"/>
         </w:rPr>
-        <w:t xml:space="preserve">FEAT50. El sistema debe registrar la </w:t>
-      </w:r>
-      <w:r>
-        <w:rPr>
-          <w:rFonts w:ascii="Roboto" w:eastAsia="Roboto" w:hAnsi="Roboto" w:cs="Roboto"/>
-          <w:color w:val="374151"/>
-          <w:sz w:val="24"/>
-          <w:szCs w:val="24"/>
-          <w:shd w:val="clear" w:color="auto" w:fill="F7F7F8"/>
-        </w:rPr>
-        <w:t>penalización</w:t>
-      </w:r>
-      <w:r>
-        <w:rPr>
-          <w:rFonts w:ascii="Roboto" w:eastAsia="Roboto" w:hAnsi="Roboto" w:cs="Roboto"/>
-          <w:color w:val="374151"/>
-          <w:sz w:val="24"/>
-          <w:szCs w:val="24"/>
-          <w:shd w:val="clear" w:color="auto" w:fill="F7F7F8"/>
-        </w:rPr>
-        <w:t>.</w:t>
-      </w:r>
-    </w:p>
-    <w:p>
-      <w:pPr>
-        <w:pBdr>
-          <w:top w:val="none" w:sz="0" w:space="0" w:color="D9D9E3"/>
-          <w:left w:val="none" w:sz="0" w:space="0" w:color="D9D9E3"/>
-          <w:bottom w:val="none" w:sz="0" w:space="0" w:color="D9D9E3"/>
-          <w:right w:val="none" w:sz="0" w:space="0" w:color="D9D9E3"/>
-          <w:between w:val="none" w:sz="0" w:space="0" w:color="D9D9E3"/>
-        </w:pBdr>
-        <w:shd w:val="clear" w:color="auto" w:fill="F7F7F8"/>
-        <w:spacing w:before="300" w:after="300"/>
-        <w:jc w:val="both"/>
-        <w:rPr>
-          <w:rFonts w:ascii="Roboto" w:eastAsia="Roboto" w:hAnsi="Roboto" w:cs="Roboto"/>
-          <w:color w:val="374151"/>
-          <w:sz w:val="24"/>
-          <w:szCs w:val="24"/>
-          <w:shd w:val="clear" w:color="auto" w:fill="F7F7F8"/>
-        </w:rPr>
-      </w:pPr>
-      <w:r>
-        <w:rPr>
-          <w:rFonts w:ascii="Roboto" w:eastAsia="Roboto" w:hAnsi="Roboto" w:cs="Roboto"/>
-          <w:color w:val="374151"/>
-          <w:sz w:val="24"/>
-          <w:szCs w:val="24"/>
-          <w:shd w:val="clear" w:color="auto" w:fill="F7F7F8"/>
-        </w:rPr>
-        <w:lastRenderedPageBreak/>
         <w:t xml:space="preserve">FEAT51. El sistema debe notificar que la </w:t>
       </w:r>
       <w:r>
@@ -2712,61 +4517,7 @@
           <w:sz w:val="22"/>
           <w:szCs w:val="22"/>
         </w:rPr>
-        <w:t>UC</w:t>
-      </w:r>
-      <w:r>
-        <w:rPr>
-          <w:rFonts w:ascii="Arial" w:eastAsia="Arial" w:hAnsi="Arial" w:cs="Arial"/>
-          <w:b/>
-          <w:sz w:val="22"/>
-          <w:szCs w:val="22"/>
-        </w:rPr>
-        <w:t>1</w:t>
-      </w:r>
-      <w:r>
-        <w:rPr>
-          <w:rFonts w:ascii="Arial" w:eastAsia="Arial" w:hAnsi="Arial" w:cs="Arial"/>
-          <w:b/>
-          <w:sz w:val="22"/>
-          <w:szCs w:val="22"/>
-        </w:rPr>
-        <w:t xml:space="preserve">0.- Registrar </w:t>
-      </w:r>
-      <w:r>
-        <w:rPr>
-          <w:rFonts w:ascii="Arial" w:eastAsia="Arial" w:hAnsi="Arial" w:cs="Arial"/>
-          <w:b/>
-          <w:sz w:val="22"/>
-          <w:szCs w:val="22"/>
-        </w:rPr>
-        <w:t>penalización por daños</w:t>
-      </w:r>
-      <w:r>
-        <w:rPr>
-          <w:rFonts w:ascii="Arial" w:eastAsia="Arial" w:hAnsi="Arial" w:cs="Arial"/>
-          <w:b/>
-          <w:sz w:val="22"/>
-          <w:szCs w:val="22"/>
-        </w:rPr>
-        <w:t xml:space="preserve"> de</w:t>
-      </w:r>
-      <w:r>
-        <w:rPr>
-          <w:rFonts w:ascii="Arial" w:eastAsia="Arial" w:hAnsi="Arial" w:cs="Arial"/>
-          <w:b/>
-          <w:sz w:val="22"/>
-          <w:szCs w:val="22"/>
-        </w:rPr>
-        <w:t xml:space="preserve"> material</w:t>
-      </w:r>
-      <w:r>
-        <w:rPr>
-          <w:rFonts w:ascii="Arial" w:eastAsia="Arial" w:hAnsi="Arial" w:cs="Arial"/>
-          <w:b/>
-          <w:sz w:val="22"/>
-          <w:szCs w:val="22"/>
-        </w:rPr>
-        <w:t xml:space="preserve"> (Actor – Encargado de Almacén)</w:t>
+        <w:t>UC10.- Registrar penalización por daños de material (Actor – Encargado de Almacén)</w:t>
       </w:r>
     </w:p>
     <w:p>
@@ -2881,7 +4632,16 @@
           <w:sz w:val="24"/>
           <w:szCs w:val="24"/>
         </w:rPr>
-        <w:t>FEAT37. El sistema debe permitir la generación del informe.</w:t>
+        <w:t xml:space="preserve">FEAT37. El sistema debe </w:t>
+      </w:r>
+      <w:r>
+        <w:rPr>
+          <w:rFonts w:ascii="Roboto" w:eastAsia="Roboto" w:hAnsi="Roboto" w:cs="Roboto"/>
+          <w:color w:val="374151"/>
+          <w:sz w:val="24"/>
+          <w:szCs w:val="24"/>
+        </w:rPr>
+        <w:t>permitir la generación del informe.</w:t>
       </w:r>
     </w:p>
     <w:p>
@@ -3001,7 +4761,17 @@
           <w:szCs w:val="24"/>
           <w:shd w:val="clear" w:color="auto" w:fill="F7F7F8"/>
         </w:rPr>
-        <w:t>FEAT40. El sistema debe buscar las solicitudes de requerimiento generadas.</w:t>
+        <w:t xml:space="preserve">FEAT40. El </w:t>
+      </w:r>
+      <w:r>
+        <w:rPr>
+          <w:rFonts w:ascii="Roboto" w:eastAsia="Roboto" w:hAnsi="Roboto" w:cs="Roboto"/>
+          <w:color w:val="374151"/>
+          <w:sz w:val="24"/>
+          <w:szCs w:val="24"/>
+          <w:shd w:val="clear" w:color="auto" w:fill="F7F7F8"/>
+        </w:rPr>
+        <w:t>sistema debe buscar las solicitudes de requerimiento generadas.</w:t>
       </w:r>
     </w:p>
     <w:p>
@@ -3094,7 +4864,17 @@
           <w:szCs w:val="24"/>
           <w:shd w:val="clear" w:color="auto" w:fill="F7F7F8"/>
         </w:rPr>
-        <w:t xml:space="preserve">FEAT43. El sistema debe mostrar una ventana con un </w:t>
+        <w:t>FEAT43. El</w:t>
+      </w:r>
+      <w:r>
+        <w:rPr>
+          <w:rFonts w:ascii="Roboto" w:eastAsia="Roboto" w:hAnsi="Roboto" w:cs="Roboto"/>
+          <w:color w:val="374151"/>
+          <w:sz w:val="24"/>
+          <w:szCs w:val="24"/>
+          <w:shd w:val="clear" w:color="auto" w:fill="F7F7F8"/>
+        </w:rPr>
+        <w:t xml:space="preserve"> sistema debe mostrar una ventana con un </w:t>
       </w:r>
       <w:proofErr w:type="spellStart"/>
       <w:r>
@@ -3176,6 +4956,7 @@
           <w:szCs w:val="24"/>
           <w:shd w:val="clear" w:color="auto" w:fill="F7F7F8"/>
         </w:rPr>
+        <w:lastRenderedPageBreak/>
         <w:t>FEAT45. El sistema debe actualizar el estado de la solicitud de requerimiento.</w:t>
       </w:r>
     </w:p>
@@ -3197,7 +4978,16 @@
           <w:sz w:val="22"/>
           <w:szCs w:val="22"/>
         </w:rPr>
-        <w:t>UC08.- Actualizar Solicitud de Requerimiento (Actor – Subgerente de Recursos Humanos)</w:t>
+        <w:t xml:space="preserve">UC08.- Actualizar </w:t>
+      </w:r>
+      <w:r>
+        <w:rPr>
+          <w:rFonts w:ascii="Arial" w:eastAsia="Arial" w:hAnsi="Arial" w:cs="Arial"/>
+          <w:b/>
+          <w:sz w:val="22"/>
+          <w:szCs w:val="22"/>
+        </w:rPr>
+        <w:t>Solicitud de Requerimiento (Actor – Subgerente de Recursos Humanos)</w:t>
       </w:r>
     </w:p>
     <w:p>
@@ -3283,7 +5073,6 @@
           <w:szCs w:val="24"/>
           <w:shd w:val="clear" w:color="auto" w:fill="F7F7F8"/>
         </w:rPr>
-        <w:lastRenderedPageBreak/>
         <w:t>FEAT47. El sistema debe mostrar las solicitudes que estén en estado aprobadas.</w:t>
       </w:r>
     </w:p>
@@ -3315,7 +5104,17 @@
           <w:szCs w:val="24"/>
           <w:shd w:val="clear" w:color="auto" w:fill="F7F7F8"/>
         </w:rPr>
-        <w:t>FEAT48. El sistema debe permitir ver el detalle de cada solicitud de requerimiento aprobada.</w:t>
+        <w:t>FEAT48. El sistema debe permitir ver el de</w:t>
+      </w:r>
+      <w:r>
+        <w:rPr>
+          <w:rFonts w:ascii="Roboto" w:eastAsia="Roboto" w:hAnsi="Roboto" w:cs="Roboto"/>
+          <w:color w:val="374151"/>
+          <w:sz w:val="24"/>
+          <w:szCs w:val="24"/>
+          <w:shd w:val="clear" w:color="auto" w:fill="F7F7F8"/>
+        </w:rPr>
+        <w:t>talle de cada solicitud de requerimiento aprobada.</w:t>
       </w:r>
     </w:p>
     <w:p>
@@ -3428,7 +5227,17 @@
           <w:szCs w:val="24"/>
           <w:shd w:val="clear" w:color="auto" w:fill="F7F7F8"/>
         </w:rPr>
-        <w:t>FEAT51. El sistema debe cambiar el estado de la solicitud de requerimiento a "Autorizada."</w:t>
+        <w:t>FEAT51. El sistema debe cambiar el estado de la s</w:t>
+      </w:r>
+      <w:r>
+        <w:rPr>
+          <w:rFonts w:ascii="Roboto" w:eastAsia="Roboto" w:hAnsi="Roboto" w:cs="Roboto"/>
+          <w:color w:val="374151"/>
+          <w:sz w:val="24"/>
+          <w:szCs w:val="24"/>
+          <w:shd w:val="clear" w:color="auto" w:fill="F7F7F8"/>
+        </w:rPr>
+        <w:t>olicitud de requerimiento a "Autorizada."</w:t>
       </w:r>
     </w:p>
     <w:p>
@@ -3511,7 +5320,17 @@
           <w:szCs w:val="24"/>
           <w:shd w:val="clear" w:color="auto" w:fill="F7F7F8"/>
         </w:rPr>
-        <w:t>FEAT53. El sistema debe mostrar las solicitudes de requerimiento pendientes de aprobación.</w:t>
+        <w:t>FEAT53. El sistema debe mostrar las solicitudes de requerimient</w:t>
+      </w:r>
+      <w:r>
+        <w:rPr>
+          <w:rFonts w:ascii="Roboto" w:eastAsia="Roboto" w:hAnsi="Roboto" w:cs="Roboto"/>
+          <w:color w:val="374151"/>
+          <w:sz w:val="24"/>
+          <w:szCs w:val="24"/>
+          <w:shd w:val="clear" w:color="auto" w:fill="F7F7F8"/>
+        </w:rPr>
+        <w:t>o pendientes de aprobación.</w:t>
       </w:r>
     </w:p>
     <w:p>
@@ -3626,7 +5445,17 @@
           <w:szCs w:val="24"/>
           <w:shd w:val="clear" w:color="auto" w:fill="F7F7F8"/>
         </w:rPr>
-        <w:t>FEAT56. El sistema debe notificar que la solicitud de requerimiento fue aprobada.</w:t>
+        <w:t>FEAT56. El sistema debe noti</w:t>
+      </w:r>
+      <w:r>
+        <w:rPr>
+          <w:rFonts w:ascii="Roboto" w:eastAsia="Roboto" w:hAnsi="Roboto" w:cs="Roboto"/>
+          <w:color w:val="374151"/>
+          <w:sz w:val="24"/>
+          <w:szCs w:val="24"/>
+          <w:shd w:val="clear" w:color="auto" w:fill="F7F7F8"/>
+        </w:rPr>
+        <w:t>ficar que la solicitud de requerimiento fue aprobada.</w:t>
       </w:r>
     </w:p>
     <w:p>
@@ -3709,7 +5538,18 @@
           <w:szCs w:val="24"/>
           <w:shd w:val="clear" w:color="auto" w:fill="F7F7F8"/>
         </w:rPr>
-        <w:t>FEAT58. El sistema debe buscar convocatorias CAS activas para los postulantes.</w:t>
+        <w:lastRenderedPageBreak/>
+        <w:t>FEAT58. El sistema d</w:t>
+      </w:r>
+      <w:r>
+        <w:rPr>
+          <w:rFonts w:ascii="Roboto" w:eastAsia="Roboto" w:hAnsi="Roboto" w:cs="Roboto"/>
+          <w:color w:val="374151"/>
+          <w:sz w:val="24"/>
+          <w:szCs w:val="24"/>
+          <w:shd w:val="clear" w:color="auto" w:fill="F7F7F8"/>
+        </w:rPr>
+        <w:t>ebe buscar convocatorias CAS activas para los postulantes.</w:t>
       </w:r>
     </w:p>
     <w:p>
@@ -3802,49 +5642,48 @@
           <w:szCs w:val="24"/>
           <w:shd w:val="clear" w:color="auto" w:fill="F7F7F8"/>
         </w:rPr>
-        <w:t>FEAT61. El sistema debe buscar al representante de la convocatoria CAS a la que desean postular.</w:t>
-      </w:r>
-    </w:p>
-    <w:p>
-      <w:pPr>
-        <w:pBdr>
-          <w:top w:val="none" w:sz="0" w:space="0" w:color="D9D9E3"/>
-          <w:left w:val="none" w:sz="0" w:space="0" w:color="D9D9E3"/>
-          <w:bottom w:val="none" w:sz="0" w:space="0" w:color="D9D9E3"/>
-          <w:right w:val="none" w:sz="0" w:space="0" w:color="D9D9E3"/>
-          <w:between w:val="none" w:sz="0" w:space="0" w:color="D9D9E3"/>
-        </w:pBdr>
-        <w:shd w:val="clear" w:color="auto" w:fill="F7F7F8"/>
-        <w:spacing w:before="300" w:after="300"/>
-        <w:jc w:val="both"/>
-        <w:rPr>
-          <w:rFonts w:ascii="Roboto" w:eastAsia="Roboto" w:hAnsi="Roboto" w:cs="Roboto"/>
-          <w:color w:val="374151"/>
-          <w:sz w:val="24"/>
-          <w:szCs w:val="24"/>
-          <w:shd w:val="clear" w:color="auto" w:fill="F7F7F8"/>
-        </w:rPr>
-      </w:pPr>
-      <w:r>
-        <w:rPr>
-          <w:rFonts w:ascii="Roboto" w:eastAsia="Roboto" w:hAnsi="Roboto" w:cs="Roboto"/>
-          <w:color w:val="374151"/>
-          <w:sz w:val="24"/>
-          <w:szCs w:val="24"/>
-          <w:shd w:val="clear" w:color="auto" w:fill="F7F7F8"/>
-        </w:rPr>
-        <w:t xml:space="preserve">FEAT62. El sistema debe permitir adjuntar el CV del postulante en un formato </w:t>
-      </w:r>
-      <w:r>
-        <w:rPr>
-          <w:rFonts w:ascii="Roboto" w:eastAsia="Roboto" w:hAnsi="Roboto" w:cs="Roboto"/>
-          <w:color w:val="374151"/>
-          <w:sz w:val="24"/>
-          <w:szCs w:val="24"/>
-          <w:shd w:val="clear" w:color="auto" w:fill="F7F7F8"/>
-        </w:rPr>
-        <w:lastRenderedPageBreak/>
-        <w:t>específico.</w:t>
+        <w:t>FEAT61. El sistema debe buscar al representante d</w:t>
+      </w:r>
+      <w:r>
+        <w:rPr>
+          <w:rFonts w:ascii="Roboto" w:eastAsia="Roboto" w:hAnsi="Roboto" w:cs="Roboto"/>
+          <w:color w:val="374151"/>
+          <w:sz w:val="24"/>
+          <w:szCs w:val="24"/>
+          <w:shd w:val="clear" w:color="auto" w:fill="F7F7F8"/>
+        </w:rPr>
+        <w:t>e la convocatoria CAS a la que desean postular.</w:t>
+      </w:r>
+    </w:p>
+    <w:p>
+      <w:pPr>
+        <w:pBdr>
+          <w:top w:val="none" w:sz="0" w:space="0" w:color="D9D9E3"/>
+          <w:left w:val="none" w:sz="0" w:space="0" w:color="D9D9E3"/>
+          <w:bottom w:val="none" w:sz="0" w:space="0" w:color="D9D9E3"/>
+          <w:right w:val="none" w:sz="0" w:space="0" w:color="D9D9E3"/>
+          <w:between w:val="none" w:sz="0" w:space="0" w:color="D9D9E3"/>
+        </w:pBdr>
+        <w:shd w:val="clear" w:color="auto" w:fill="F7F7F8"/>
+        <w:spacing w:before="300" w:after="300"/>
+        <w:jc w:val="both"/>
+        <w:rPr>
+          <w:rFonts w:ascii="Roboto" w:eastAsia="Roboto" w:hAnsi="Roboto" w:cs="Roboto"/>
+          <w:color w:val="374151"/>
+          <w:sz w:val="24"/>
+          <w:szCs w:val="24"/>
+          <w:shd w:val="clear" w:color="auto" w:fill="F7F7F8"/>
+        </w:rPr>
+      </w:pPr>
+      <w:r>
+        <w:rPr>
+          <w:rFonts w:ascii="Roboto" w:eastAsia="Roboto" w:hAnsi="Roboto" w:cs="Roboto"/>
+          <w:color w:val="374151"/>
+          <w:sz w:val="24"/>
+          <w:szCs w:val="24"/>
+          <w:shd w:val="clear" w:color="auto" w:fill="F7F7F8"/>
+        </w:rPr>
+        <w:t>FEAT62. El sistema debe permitir adjuntar el CV del postulante en un formato específico.</w:t>
       </w:r>
     </w:p>
     <w:p>
@@ -3906,7 +5745,17 @@
           <w:szCs w:val="24"/>
           <w:shd w:val="clear" w:color="auto" w:fill="F7F7F8"/>
         </w:rPr>
-        <w:t>FEAT64. El sistema debe enviar notificación al representante de la convocatoria CAS para informarle que un nuevo CV ha sido enviado.</w:t>
+        <w:t xml:space="preserve">FEAT64. El </w:t>
+      </w:r>
+      <w:r>
+        <w:rPr>
+          <w:rFonts w:ascii="Roboto" w:eastAsia="Roboto" w:hAnsi="Roboto" w:cs="Roboto"/>
+          <w:color w:val="374151"/>
+          <w:sz w:val="24"/>
+          <w:szCs w:val="24"/>
+          <w:shd w:val="clear" w:color="auto" w:fill="F7F7F8"/>
+        </w:rPr>
+        <w:t>sistema debe enviar notificación al representante de la convocatoria CAS para informarle que un nuevo CV ha sido enviado.</w:t>
       </w:r>
     </w:p>
     <w:p>
@@ -4175,7 +6024,17 @@
           <w:szCs w:val="22"/>
           <w:shd w:val="clear" w:color="auto" w:fill="F3F3F3"/>
         </w:rPr>
-        <w:t xml:space="preserve"> sistema debe notificar que la firma del contrato se ha realizado correctamente.</w:t>
+        <w:t xml:space="preserve"> sistema debe notificar que la </w:t>
+      </w:r>
+      <w:r>
+        <w:rPr>
+          <w:rFonts w:ascii="Roboto" w:eastAsia="Roboto" w:hAnsi="Roboto" w:cs="Roboto"/>
+          <w:color w:val="374151"/>
+          <w:sz w:val="22"/>
+          <w:szCs w:val="22"/>
+          <w:shd w:val="clear" w:color="auto" w:fill="F3F3F3"/>
+        </w:rPr>
+        <w:t>firma del contrato se ha realizado correctamente.</w:t>
       </w:r>
     </w:p>
     <w:p>
@@ -4340,21 +6199,9 @@
           <w:szCs w:val="24"/>
           <w:shd w:val="clear" w:color="auto" w:fill="F3F3F3"/>
         </w:rPr>
-        <w:t>FEAT73. El sistema debe buscar la convocatoria Cas</w:t>
-      </w:r>
-    </w:p>
-    <w:p>
-      <w:pPr>
-        <w:pBdr>
-          <w:top w:val="none" w:sz="0" w:space="0" w:color="D9D9E3"/>
-          <w:left w:val="none" w:sz="0" w:space="0" w:color="D9D9E3"/>
-          <w:bottom w:val="none" w:sz="0" w:space="0" w:color="D9D9E3"/>
-          <w:right w:val="none" w:sz="0" w:space="0" w:color="D9D9E3"/>
-          <w:between w:val="none" w:sz="0" w:space="0" w:color="D9D9E3"/>
-        </w:pBdr>
-        <w:shd w:val="clear" w:color="auto" w:fill="F7F7F8"/>
-        <w:spacing w:before="300" w:after="300"/>
-        <w:jc w:val="both"/>
+        <w:t>FEAT73. El sistema debe buscar la convoca</w:t>
+      </w:r>
+      <w:r>
         <w:rPr>
           <w:rFonts w:ascii="Roboto" w:eastAsia="Roboto" w:hAnsi="Roboto" w:cs="Roboto"/>
           <w:color w:val="374151"/>
@@ -4362,8 +6209,21 @@
           <w:szCs w:val="24"/>
           <w:shd w:val="clear" w:color="auto" w:fill="F3F3F3"/>
         </w:rPr>
-      </w:pPr>
-      <w:r>
+        <w:t>toria Cas</w:t>
+      </w:r>
+    </w:p>
+    <w:p>
+      <w:pPr>
+        <w:pBdr>
+          <w:top w:val="none" w:sz="0" w:space="0" w:color="D9D9E3"/>
+          <w:left w:val="none" w:sz="0" w:space="0" w:color="D9D9E3"/>
+          <w:bottom w:val="none" w:sz="0" w:space="0" w:color="D9D9E3"/>
+          <w:right w:val="none" w:sz="0" w:space="0" w:color="D9D9E3"/>
+          <w:between w:val="none" w:sz="0" w:space="0" w:color="D9D9E3"/>
+        </w:pBdr>
+        <w:shd w:val="clear" w:color="auto" w:fill="F7F7F8"/>
+        <w:spacing w:before="300" w:after="300"/>
+        <w:jc w:val="both"/>
         <w:rPr>
           <w:rFonts w:ascii="Roboto" w:eastAsia="Roboto" w:hAnsi="Roboto" w:cs="Roboto"/>
           <w:color w:val="374151"/>
@@ -4371,6 +6231,15 @@
           <w:szCs w:val="24"/>
           <w:shd w:val="clear" w:color="auto" w:fill="F3F3F3"/>
         </w:rPr>
+      </w:pPr>
+      <w:r>
+        <w:rPr>
+          <w:rFonts w:ascii="Roboto" w:eastAsia="Roboto" w:hAnsi="Roboto" w:cs="Roboto"/>
+          <w:color w:val="374151"/>
+          <w:sz w:val="24"/>
+          <w:szCs w:val="24"/>
+          <w:shd w:val="clear" w:color="auto" w:fill="F3F3F3"/>
+        </w:rPr>
         <w:t xml:space="preserve">FEAT74. </w:t>
       </w:r>
       <w:r>
@@ -4412,6 +6281,7 @@
           <w:szCs w:val="24"/>
           <w:shd w:val="clear" w:color="auto" w:fill="F3F3F3"/>
         </w:rPr>
+        <w:lastRenderedPageBreak/>
         <w:t>FEAT75. E</w:t>
       </w:r>
       <w:r>
@@ -4526,21 +6396,9 @@
           <w:szCs w:val="22"/>
           <w:shd w:val="clear" w:color="auto" w:fill="F3F3F3"/>
         </w:rPr>
-        <w:t>El sistema debe verificar que se haya generado el resultado final y se haya publicado.</w:t>
-      </w:r>
-    </w:p>
-    <w:p>
-      <w:pPr>
-        <w:pBdr>
-          <w:top w:val="none" w:sz="0" w:space="0" w:color="D9D9E3"/>
-          <w:left w:val="none" w:sz="0" w:space="0" w:color="D9D9E3"/>
-          <w:bottom w:val="none" w:sz="0" w:space="0" w:color="D9D9E3"/>
-          <w:right w:val="none" w:sz="0" w:space="0" w:color="D9D9E3"/>
-          <w:between w:val="none" w:sz="0" w:space="0" w:color="D9D9E3"/>
-        </w:pBdr>
-        <w:shd w:val="clear" w:color="auto" w:fill="F7F7F8"/>
-        <w:spacing w:before="300" w:after="300"/>
-        <w:jc w:val="both"/>
+        <w:t xml:space="preserve">El sistema debe verificar que se haya generado el </w:t>
+      </w:r>
+      <w:r>
         <w:rPr>
           <w:rFonts w:ascii="Roboto" w:eastAsia="Roboto" w:hAnsi="Roboto" w:cs="Roboto"/>
           <w:color w:val="374151"/>
@@ -4548,15 +6406,37 @@
           <w:szCs w:val="22"/>
           <w:shd w:val="clear" w:color="auto" w:fill="F3F3F3"/>
         </w:rPr>
-      </w:pPr>
-      <w:r>
-        <w:rPr>
-          <w:rFonts w:ascii="Roboto" w:eastAsia="Roboto" w:hAnsi="Roboto" w:cs="Roboto"/>
-          <w:color w:val="374151"/>
-          <w:sz w:val="24"/>
-          <w:szCs w:val="24"/>
+        <w:t>resultado final y se haya publicado.</w:t>
+      </w:r>
+    </w:p>
+    <w:p>
+      <w:pPr>
+        <w:pBdr>
+          <w:top w:val="none" w:sz="0" w:space="0" w:color="D9D9E3"/>
+          <w:left w:val="none" w:sz="0" w:space="0" w:color="D9D9E3"/>
+          <w:bottom w:val="none" w:sz="0" w:space="0" w:color="D9D9E3"/>
+          <w:right w:val="none" w:sz="0" w:space="0" w:color="D9D9E3"/>
+          <w:between w:val="none" w:sz="0" w:space="0" w:color="D9D9E3"/>
+        </w:pBdr>
+        <w:shd w:val="clear" w:color="auto" w:fill="F7F7F8"/>
+        <w:spacing w:before="300" w:after="300"/>
+        <w:jc w:val="both"/>
+        <w:rPr>
+          <w:rFonts w:ascii="Roboto" w:eastAsia="Roboto" w:hAnsi="Roboto" w:cs="Roboto"/>
+          <w:color w:val="374151"/>
+          <w:sz w:val="22"/>
+          <w:szCs w:val="22"/>
           <w:shd w:val="clear" w:color="auto" w:fill="F3F3F3"/>
         </w:rPr>
+      </w:pPr>
+      <w:r>
+        <w:rPr>
+          <w:rFonts w:ascii="Roboto" w:eastAsia="Roboto" w:hAnsi="Roboto" w:cs="Roboto"/>
+          <w:color w:val="374151"/>
+          <w:sz w:val="24"/>
+          <w:szCs w:val="24"/>
+          <w:shd w:val="clear" w:color="auto" w:fill="F3F3F3"/>
+        </w:rPr>
         <w:t xml:space="preserve">FEAT78. </w:t>
       </w:r>
       <w:r>
@@ -4598,7 +6478,6 @@
           <w:szCs w:val="24"/>
           <w:shd w:val="clear" w:color="auto" w:fill="F3F3F3"/>
         </w:rPr>
-        <w:lastRenderedPageBreak/>
         <w:t xml:space="preserve">FEAT79. </w:t>
       </w:r>
       <w:r>
@@ -4661,27 +6540,7 @@
           <w:sz w:val="22"/>
           <w:szCs w:val="22"/>
         </w:rPr>
-        <w:t xml:space="preserve">(Actor – </w:t>
-      </w:r>
-      <w:proofErr w:type="gramStart"/>
-      <w:r>
-        <w:rPr>
-          <w:rFonts w:ascii="Arial" w:eastAsia="Arial" w:hAnsi="Arial" w:cs="Arial"/>
-          <w:b/>
-          <w:sz w:val="22"/>
-          <w:szCs w:val="22"/>
-        </w:rPr>
-        <w:t>SUB GERENTE</w:t>
-      </w:r>
-      <w:proofErr w:type="gramEnd"/>
-      <w:r>
-        <w:rPr>
-          <w:rFonts w:ascii="Arial" w:eastAsia="Arial" w:hAnsi="Arial" w:cs="Arial"/>
-          <w:b/>
-          <w:sz w:val="22"/>
-          <w:szCs w:val="22"/>
-        </w:rPr>
-        <w:t xml:space="preserve"> DE RRHH)</w:t>
+        <w:t>(Actor – SUB GERENTE DE RRHH)</w:t>
       </w:r>
     </w:p>
     <w:p>
@@ -4807,7 +6666,17 @@
           <w:szCs w:val="24"/>
           <w:shd w:val="clear" w:color="auto" w:fill="F7F7F8"/>
         </w:rPr>
-        <w:t>FEAT82. El sistema debe mostrar un formulario de planilla precargando datos del empleado.</w:t>
+        <w:t xml:space="preserve">FEAT82. El sistema debe mostrar un formulario de planilla </w:t>
+      </w:r>
+      <w:r>
+        <w:rPr>
+          <w:rFonts w:ascii="Roboto" w:eastAsia="Roboto" w:hAnsi="Roboto" w:cs="Roboto"/>
+          <w:color w:val="374151"/>
+          <w:sz w:val="24"/>
+          <w:szCs w:val="24"/>
+          <w:shd w:val="clear" w:color="auto" w:fill="F7F7F8"/>
+        </w:rPr>
+        <w:t>precargando datos del empleado.</w:t>
       </w:r>
     </w:p>
     <w:p>
@@ -4900,7 +6769,17 @@
           <w:szCs w:val="24"/>
           <w:shd w:val="clear" w:color="auto" w:fill="F7F7F8"/>
         </w:rPr>
-        <w:t>FEAT85. El sistema debe notificar que la planilla fue generada exitosamente.</w:t>
+        <w:t>FEAT85. El sistema debe notificar que la planilla fue gener</w:t>
+      </w:r>
+      <w:r>
+        <w:rPr>
+          <w:rFonts w:ascii="Roboto" w:eastAsia="Roboto" w:hAnsi="Roboto" w:cs="Roboto"/>
+          <w:color w:val="374151"/>
+          <w:sz w:val="24"/>
+          <w:szCs w:val="24"/>
+          <w:shd w:val="clear" w:color="auto" w:fill="F7F7F8"/>
+        </w:rPr>
+        <w:t>ada exitosamente.</w:t>
       </w:r>
     </w:p>
     <w:p>
@@ -5037,7 +6916,17 @@
           <w:szCs w:val="24"/>
           <w:shd w:val="clear" w:color="auto" w:fill="F7F7F8"/>
         </w:rPr>
-        <w:t>FEAT88. El sistema debe buscar registros de asistencia de los empleados.</w:t>
+        <w:t>FEAT88. El sistema debe buscar registros</w:t>
+      </w:r>
+      <w:r>
+        <w:rPr>
+          <w:rFonts w:ascii="Roboto" w:eastAsia="Roboto" w:hAnsi="Roboto" w:cs="Roboto"/>
+          <w:color w:val="374151"/>
+          <w:sz w:val="24"/>
+          <w:szCs w:val="24"/>
+          <w:shd w:val="clear" w:color="auto" w:fill="F7F7F8"/>
+        </w:rPr>
+        <w:t xml:space="preserve"> de asistencia de los empleados.</w:t>
       </w:r>
     </w:p>
     <w:p>
@@ -5099,7 +6988,18 @@
           <w:szCs w:val="24"/>
           <w:shd w:val="clear" w:color="auto" w:fill="F7F7F8"/>
         </w:rPr>
-        <w:t>FEAT90. El sistema debe generar un informe en formato digital (PDF o Excel) que incluye la información seleccionada.</w:t>
+        <w:lastRenderedPageBreak/>
+        <w:t xml:space="preserve">FEAT90. El sistema debe generar un informe en formato digital (PDF o Excel) que incluye la </w:t>
+      </w:r>
+      <w:r>
+        <w:rPr>
+          <w:rFonts w:ascii="Roboto" w:eastAsia="Roboto" w:hAnsi="Roboto" w:cs="Roboto"/>
+          <w:color w:val="374151"/>
+          <w:sz w:val="24"/>
+          <w:szCs w:val="24"/>
+          <w:shd w:val="clear" w:color="auto" w:fill="F7F7F8"/>
+        </w:rPr>
+        <w:t>información seleccionada.</w:t>
       </w:r>
     </w:p>
     <w:p>
@@ -5221,7 +7121,17 @@
           <w:szCs w:val="24"/>
           <w:shd w:val="clear" w:color="auto" w:fill="F7F7F8"/>
         </w:rPr>
-        <w:t>FEAT94. El sistema debe notificar que se generó el informe de asistencia.</w:t>
+        <w:t>FEAT94. El sistema debe notificar que se generó e</w:t>
+      </w:r>
+      <w:r>
+        <w:rPr>
+          <w:rFonts w:ascii="Roboto" w:eastAsia="Roboto" w:hAnsi="Roboto" w:cs="Roboto"/>
+          <w:color w:val="374151"/>
+          <w:sz w:val="24"/>
+          <w:szCs w:val="24"/>
+          <w:shd w:val="clear" w:color="auto" w:fill="F7F7F8"/>
+        </w:rPr>
+        <w:t>l informe de asistencia.</w:t>
       </w:r>
     </w:p>
     <w:p>
@@ -5242,7 +7152,6 @@
           <w:sz w:val="22"/>
           <w:szCs w:val="22"/>
         </w:rPr>
-        <w:lastRenderedPageBreak/>
         <w:t>UC16.- Generar Informe de Asistencia (Actor – Subgerente de Recursos Humanos)</w:t>
       </w:r>
     </w:p>
@@ -5348,7 +7257,17 @@
           <w:szCs w:val="24"/>
           <w:shd w:val="clear" w:color="auto" w:fill="F7F7F8"/>
         </w:rPr>
-        <w:t>FEAT97. El sistema debe permitir la visualización de los detalles de la planilla.</w:t>
+        <w:t>FEAT9</w:t>
+      </w:r>
+      <w:r>
+        <w:rPr>
+          <w:rFonts w:ascii="Roboto" w:eastAsia="Roboto" w:hAnsi="Roboto" w:cs="Roboto"/>
+          <w:color w:val="374151"/>
+          <w:sz w:val="24"/>
+          <w:szCs w:val="24"/>
+          <w:shd w:val="clear" w:color="auto" w:fill="F7F7F8"/>
+        </w:rPr>
+        <w:t>7. El sistema debe permitir la visualización de los detalles de la planilla.</w:t>
       </w:r>
     </w:p>
     <w:p>
@@ -5441,7 +7360,17 @@
           <w:szCs w:val="24"/>
           <w:shd w:val="clear" w:color="auto" w:fill="F7F7F8"/>
         </w:rPr>
-        <w:t>FEAT100. El sistema debe registrar la bonificación o el descuento agregado a la planilla.</w:t>
+        <w:t>F</w:t>
+      </w:r>
+      <w:r>
+        <w:rPr>
+          <w:rFonts w:ascii="Roboto" w:eastAsia="Roboto" w:hAnsi="Roboto" w:cs="Roboto"/>
+          <w:color w:val="374151"/>
+          <w:sz w:val="24"/>
+          <w:szCs w:val="24"/>
+          <w:shd w:val="clear" w:color="auto" w:fill="F7F7F8"/>
+        </w:rPr>
+        <w:t>EAT100. El sistema debe registrar la bonificación o el descuento agregado a la planilla.</w:t>
       </w:r>
     </w:p>
     <w:p>
@@ -5639,7 +7568,18 @@
           <w:szCs w:val="24"/>
           <w:shd w:val="clear" w:color="auto" w:fill="F7F7F8"/>
         </w:rPr>
-        <w:t>FEAT105. El sistema debe mostrar un botón "GENERAR EXPEDIENTE SIAF".</w:t>
+        <w:lastRenderedPageBreak/>
+        <w:t xml:space="preserve">FEAT105. El sistema debe </w:t>
+      </w:r>
+      <w:r>
+        <w:rPr>
+          <w:rFonts w:ascii="Roboto" w:eastAsia="Roboto" w:hAnsi="Roboto" w:cs="Roboto"/>
+          <w:color w:val="374151"/>
+          <w:sz w:val="24"/>
+          <w:szCs w:val="24"/>
+          <w:shd w:val="clear" w:color="auto" w:fill="F7F7F8"/>
+        </w:rPr>
+        <w:t>mostrar un botón "GENERAR EXPEDIENTE SIAF".</w:t>
       </w:r>
     </w:p>
     <w:p>
@@ -5730,7 +7670,17 @@
           <w:szCs w:val="24"/>
           <w:shd w:val="clear" w:color="auto" w:fill="F7F7F8"/>
         </w:rPr>
-        <w:t>FEAT108. El sistema debe notificar al Gerente de Contabilidad que hay un nuevo Expediente SIAF.</w:t>
+        <w:t xml:space="preserve">FEAT108. El sistema debe notificar al Gerente de Contabilidad que hay un </w:t>
+      </w:r>
+      <w:r>
+        <w:rPr>
+          <w:rFonts w:ascii="Roboto" w:eastAsia="Roboto" w:hAnsi="Roboto" w:cs="Roboto"/>
+          <w:color w:val="374151"/>
+          <w:sz w:val="24"/>
+          <w:szCs w:val="24"/>
+          <w:shd w:val="clear" w:color="auto" w:fill="F7F7F8"/>
+        </w:rPr>
+        <w:t>nuevo Expediente SIAF.</w:t>
       </w:r>
     </w:p>
     <w:p>
@@ -5794,7 +7744,6 @@
           <w:szCs w:val="24"/>
           <w:shd w:val="clear" w:color="auto" w:fill="F7F7F8"/>
         </w:rPr>
-        <w:lastRenderedPageBreak/>
         <w:t>FEAT109. El sistema debe buscar los resúmenes de la planilla.</w:t>
       </w:r>
     </w:p>
@@ -5857,7 +7806,17 @@
           <w:szCs w:val="24"/>
           <w:shd w:val="clear" w:color="auto" w:fill="F7F7F8"/>
         </w:rPr>
-        <w:t>FEAT111. El sistema debe generar y registrar la Afectación presupuestal del resumen de planilla.</w:t>
+        <w:t xml:space="preserve">FEAT111. El sistema </w:t>
+      </w:r>
+      <w:r>
+        <w:rPr>
+          <w:rFonts w:ascii="Roboto" w:eastAsia="Roboto" w:hAnsi="Roboto" w:cs="Roboto"/>
+          <w:color w:val="374151"/>
+          <w:sz w:val="24"/>
+          <w:szCs w:val="24"/>
+          <w:shd w:val="clear" w:color="auto" w:fill="F7F7F8"/>
+        </w:rPr>
+        <w:t>debe generar y registrar la Afectación presupuestal del resumen de planilla.</w:t>
       </w:r>
     </w:p>
     <w:p>
@@ -6012,29 +7971,17 @@
           <w:szCs w:val="24"/>
           <w:shd w:val="clear" w:color="auto" w:fill="F7F7F8"/>
         </w:rPr>
-        <w:t xml:space="preserve">FEAT116. El sistema debe notificar al </w:t>
-      </w:r>
-      <w:proofErr w:type="gramStart"/>
-      <w:r>
-        <w:rPr>
-          <w:rFonts w:ascii="Roboto" w:eastAsia="Roboto" w:hAnsi="Roboto" w:cs="Roboto"/>
-          <w:color w:val="374151"/>
-          <w:sz w:val="24"/>
-          <w:szCs w:val="24"/>
-          <w:shd w:val="clear" w:color="auto" w:fill="F7F7F8"/>
-        </w:rPr>
-        <w:t>Sub Gerente</w:t>
-      </w:r>
-      <w:proofErr w:type="gramEnd"/>
-      <w:r>
-        <w:rPr>
-          <w:rFonts w:ascii="Roboto" w:eastAsia="Roboto" w:hAnsi="Roboto" w:cs="Roboto"/>
-          <w:color w:val="374151"/>
-          <w:sz w:val="24"/>
-          <w:szCs w:val="24"/>
-          <w:shd w:val="clear" w:color="auto" w:fill="F7F7F8"/>
-        </w:rPr>
-        <w:t xml:space="preserve"> de RRHH sobre el nuevo Certificado.</w:t>
+        <w:t xml:space="preserve">FEAT116. El sistema debe notificar al Sub Gerente de RRHH sobre el </w:t>
+      </w:r>
+      <w:r>
+        <w:rPr>
+          <w:rFonts w:ascii="Roboto" w:eastAsia="Roboto" w:hAnsi="Roboto" w:cs="Roboto"/>
+          <w:color w:val="374151"/>
+          <w:sz w:val="24"/>
+          <w:szCs w:val="24"/>
+          <w:shd w:val="clear" w:color="auto" w:fill="F7F7F8"/>
+        </w:rPr>
+        <w:t>nuevo Certificado.</w:t>
       </w:r>
     </w:p>
     <w:p>
@@ -6128,7 +8075,16 @@
           <w:sz w:val="22"/>
           <w:szCs w:val="22"/>
         </w:rPr>
-        <w:t>UC12.- Generar Certificado de Crédito Presupuestal (Actor – Gerente de Planeamiento y Presupuesto)</w:t>
+        <w:t xml:space="preserve">UC12.- Generar Certificado de Crédito Presupuestal (Actor – Gerente </w:t>
+      </w:r>
+      <w:r>
+        <w:rPr>
+          <w:rFonts w:ascii="Arial" w:eastAsia="Arial" w:hAnsi="Arial" w:cs="Arial"/>
+          <w:b/>
+          <w:sz w:val="22"/>
+          <w:szCs w:val="22"/>
+        </w:rPr>
+        <w:t>de Planeamiento y Presupuesto)</w:t>
       </w:r>
     </w:p>
     <w:p>
@@ -6159,7 +8115,7 @@
 </file>
 
 <file path=word/endnotes.xml><?xml version="1.0" encoding="utf-8"?>
-<w:endnotes xmlns:wpc="http://schemas.microsoft.com/office/word/2010/wordprocessingCanvas" xmlns:cx="http://schemas.microsoft.com/office/drawing/2014/chartex" xmlns:cx1="http://schemas.microsoft.com/office/drawing/2015/9/8/chartex" xmlns:cx2="http://schemas.microsoft.com/office/drawing/2015/10/21/chartex" xmlns:cx3="http://schemas.microsoft.com/office/drawing/2016/5/9/chartex" xmlns:cx4="http://schemas.microsoft.com/office/drawing/2016/5/10/chartex" xmlns:cx5="http://schemas.microsoft.com/office/drawing/2016/5/11/chartex" xmlns:cx6="http://schemas.microsoft.com/office/drawing/2016/5/12/chartex" xmlns:cx7="http://schemas.microsoft.com/office/drawing/2016/5/13/chartex" xmlns:cx8="http://schemas.microsoft.com/office/drawing/2016/5/14/chartex" xmlns:mc="http://schemas.openxmlformats.org/markup-compatibility/2006" xmlns:aink="http://schemas.microsoft.com/office/drawing/2016/ink" xmlns:am3d="http://schemas.microsoft.com/office/drawing/2017/model3d" xmlns:o="urn:schemas-microsoft-com:office:office" xmlns:oel="http://schemas.microsoft.com/office/2019/extlst" xmlns:r="http://schemas.openxmlformats.org/officeDocument/2006/relationships" xmlns:m="http://schemas.openxmlformats.org/officeDocument/2006/math" xmlns:v="urn:schemas-microsoft-com:vml" xmlns:wp14="http://schemas.microsoft.com/office/word/2010/wordprocessingDrawing" xmlns:wp="http://schemas.openxmlformats.org/drawingml/2006/wordprocessingDrawing" xmlns:w10="urn:schemas-microsoft-com:office:word" xmlns:w="http://schemas.openxmlformats.org/wordprocessingml/2006/main" xmlns:w14="http://schemas.microsoft.com/office/word/2010/wordml" xmlns:w15="http://schemas.microsoft.com/office/word/2012/wordml" xmlns:w16cex="http://schemas.microsoft.com/office/word/2018/wordml/cex" xmlns:w16cid="http://schemas.microsoft.com/office/word/2016/wordml/cid" xmlns:w16="http://schemas.microsoft.com/office/word/2018/wordml" xmlns:w16sdtdh="http://schemas.microsoft.com/office/word/2020/wordml/sdtdatahash" xmlns:w16se="http://schemas.microsoft.com/office/word/2015/wordml/symex" xmlns:wpg="http://schemas.microsoft.com/office/word/2010/wordprocessingGroup" xmlns:wpi="http://schemas.microsoft.com/office/word/2010/wordprocessingInk" xmlns:wne="http://schemas.microsoft.com/office/word/2006/wordml" xmlns:wps="http://schemas.microsoft.com/office/word/2010/wordprocessingShape" mc:Ignorable="w14 w15 w16se w16cid w16 w16cex w16sdtdh wp14">
+<w:endnotes xmlns:wpc="http://schemas.microsoft.com/office/word/2010/wordprocessingCanvas" xmlns:cx="http://schemas.microsoft.com/office/drawing/2014/chartex" xmlns:cx1="http://schemas.microsoft.com/office/drawing/2015/9/8/chartex" xmlns:cx2="http://schemas.microsoft.com/office/drawing/2015/10/21/chartex" xmlns:cx3="http://schemas.microsoft.com/office/drawing/2016/5/9/chartex" xmlns:cx4="http://schemas.microsoft.com/office/drawing/2016/5/10/chartex" xmlns:cx5="http://schemas.microsoft.com/office/drawing/2016/5/11/chartex" xmlns:cx6="http://schemas.microsoft.com/office/drawing/2016/5/12/chartex" xmlns:cx7="http://schemas.microsoft.com/office/drawing/2016/5/13/chartex" xmlns:cx8="http://schemas.microsoft.com/office/drawing/2016/5/14/chartex" xmlns:mc="http://schemas.openxmlformats.org/markup-compatibility/2006" xmlns:aink="http://schemas.microsoft.com/office/drawing/2016/ink" xmlns:am3d="http://schemas.microsoft.com/office/drawing/2017/model3d" xmlns:o="urn:schemas-microsoft-com:office:office" xmlns:r="http://schemas.openxmlformats.org/officeDocument/2006/relationships" xmlns:m="http://schemas.openxmlformats.org/officeDocument/2006/math" xmlns:v="urn:schemas-microsoft-com:vml" xmlns:wp14="http://schemas.microsoft.com/office/word/2010/wordprocessingDrawing" xmlns:wp="http://schemas.openxmlformats.org/drawingml/2006/wordprocessingDrawing" xmlns:w10="urn:schemas-microsoft-com:office:word" xmlns:w="http://schemas.openxmlformats.org/wordprocessingml/2006/main" xmlns:w14="http://schemas.microsoft.com/office/word/2010/wordml" xmlns:w15="http://schemas.microsoft.com/office/word/2012/wordml" xmlns:w16cex="http://schemas.microsoft.com/office/word/2018/wordml/cex" xmlns:w16cid="http://schemas.microsoft.com/office/word/2016/wordml/cid" xmlns:w16="http://schemas.microsoft.com/office/word/2018/wordml" xmlns:w16se="http://schemas.microsoft.com/office/word/2015/wordml/symex" xmlns:wpg="http://schemas.microsoft.com/office/word/2010/wordprocessingGroup" xmlns:wpi="http://schemas.microsoft.com/office/word/2010/wordprocessingInk" xmlns:wne="http://schemas.microsoft.com/office/word/2006/wordml" xmlns:wps="http://schemas.microsoft.com/office/word/2010/wordprocessingShape" mc:Ignorable="w14 w15 w16se w16cid w16 w16cex wp14">
   <w:endnote w:type="separator" w:id="-1">
     <w:p>
       <w:r>
@@ -6178,7 +8134,7 @@
 </file>
 
 <file path=word/footer1.xml><?xml version="1.0" encoding="utf-8"?>
-<w:ftr xmlns:wpc="http://schemas.microsoft.com/office/word/2010/wordprocessingCanvas" xmlns:cx="http://schemas.microsoft.com/office/drawing/2014/chartex" xmlns:cx1="http://schemas.microsoft.com/office/drawing/2015/9/8/chartex" xmlns:cx2="http://schemas.microsoft.com/office/drawing/2015/10/21/chartex" xmlns:cx3="http://schemas.microsoft.com/office/drawing/2016/5/9/chartex" xmlns:cx4="http://schemas.microsoft.com/office/drawing/2016/5/10/chartex" xmlns:cx5="http://schemas.microsoft.com/office/drawing/2016/5/11/chartex" xmlns:cx6="http://schemas.microsoft.com/office/drawing/2016/5/12/chartex" xmlns:cx7="http://schemas.microsoft.com/office/drawing/2016/5/13/chartex" xmlns:cx8="http://schemas.microsoft.com/office/drawing/2016/5/14/chartex" xmlns:mc="http://schemas.openxmlformats.org/markup-compatibility/2006" xmlns:aink="http://schemas.microsoft.com/office/drawing/2016/ink" xmlns:am3d="http://schemas.microsoft.com/office/drawing/2017/model3d" xmlns:o="urn:schemas-microsoft-com:office:office" xmlns:oel="http://schemas.microsoft.com/office/2019/extlst" xmlns:r="http://schemas.openxmlformats.org/officeDocument/2006/relationships" xmlns:m="http://schemas.openxmlformats.org/officeDocument/2006/math" xmlns:v="urn:schemas-microsoft-com:vml" xmlns:wp14="http://schemas.microsoft.com/office/word/2010/wordprocessingDrawing" xmlns:wp="http://schemas.openxmlformats.org/drawingml/2006/wordprocessingDrawing" xmlns:w10="urn:schemas-microsoft-com:office:word" xmlns:w="http://schemas.openxmlformats.org/wordprocessingml/2006/main" xmlns:w14="http://schemas.microsoft.com/office/word/2010/wordml" xmlns:w15="http://schemas.microsoft.com/office/word/2012/wordml" xmlns:w16cex="http://schemas.microsoft.com/office/word/2018/wordml/cex" xmlns:w16cid="http://schemas.microsoft.com/office/word/2016/wordml/cid" xmlns:w16="http://schemas.microsoft.com/office/word/2018/wordml" xmlns:w16sdtdh="http://schemas.microsoft.com/office/word/2020/wordml/sdtdatahash" xmlns:w16se="http://schemas.microsoft.com/office/word/2015/wordml/symex" xmlns:wpg="http://schemas.microsoft.com/office/word/2010/wordprocessingGroup" xmlns:wpi="http://schemas.microsoft.com/office/word/2010/wordprocessingInk" xmlns:wne="http://schemas.microsoft.com/office/word/2006/wordml" xmlns:wps="http://schemas.microsoft.com/office/word/2010/wordprocessingShape" mc:Ignorable="w14 w15 w16se w16cid w16 w16cex w16sdtdh wp14">
+<w:ftr xmlns:wpc="http://schemas.microsoft.com/office/word/2010/wordprocessingCanvas" xmlns:cx="http://schemas.microsoft.com/office/drawing/2014/chartex" xmlns:cx1="http://schemas.microsoft.com/office/drawing/2015/9/8/chartex" xmlns:cx2="http://schemas.microsoft.com/office/drawing/2015/10/21/chartex" xmlns:cx3="http://schemas.microsoft.com/office/drawing/2016/5/9/chartex" xmlns:cx4="http://schemas.microsoft.com/office/drawing/2016/5/10/chartex" xmlns:cx5="http://schemas.microsoft.com/office/drawing/2016/5/11/chartex" xmlns:cx6="http://schemas.microsoft.com/office/drawing/2016/5/12/chartex" xmlns:cx7="http://schemas.microsoft.com/office/drawing/2016/5/13/chartex" xmlns:cx8="http://schemas.microsoft.com/office/drawing/2016/5/14/chartex" xmlns:mc="http://schemas.openxmlformats.org/markup-compatibility/2006" xmlns:aink="http://schemas.microsoft.com/office/drawing/2016/ink" xmlns:am3d="http://schemas.microsoft.com/office/drawing/2017/model3d" xmlns:o="urn:schemas-microsoft-com:office:office" xmlns:r="http://schemas.openxmlformats.org/officeDocument/2006/relationships" xmlns:m="http://schemas.openxmlformats.org/officeDocument/2006/math" xmlns:v="urn:schemas-microsoft-com:vml" xmlns:wp14="http://schemas.microsoft.com/office/word/2010/wordprocessingDrawing" xmlns:wp="http://schemas.openxmlformats.org/drawingml/2006/wordprocessingDrawing" xmlns:w10="urn:schemas-microsoft-com:office:word" xmlns:w="http://schemas.openxmlformats.org/wordprocessingml/2006/main" xmlns:w14="http://schemas.microsoft.com/office/word/2010/wordml" xmlns:w15="http://schemas.microsoft.com/office/word/2012/wordml" xmlns:w16cex="http://schemas.microsoft.com/office/word/2018/wordml/cex" xmlns:w16cid="http://schemas.microsoft.com/office/word/2016/wordml/cid" xmlns:w16="http://schemas.microsoft.com/office/word/2018/wordml" xmlns:w16se="http://schemas.microsoft.com/office/word/2015/wordml/symex" xmlns:wpg="http://schemas.microsoft.com/office/word/2010/wordprocessingGroup" xmlns:wpi="http://schemas.microsoft.com/office/word/2010/wordprocessingInk" xmlns:wne="http://schemas.microsoft.com/office/word/2006/wordml" xmlns:wps="http://schemas.microsoft.com/office/word/2010/wordprocessingShape" mc:Ignorable="w14 w15 w16se w16cid w16 w16cex wp14">
   <w:p>
     <w:pPr>
       <w:pBdr>
@@ -6223,12 +8179,6 @@
         <w:color w:val="000000"/>
       </w:rPr>
       <w:instrText>PAGE</w:instrText>
-    </w:r>
-    <w:r>
-      <w:rPr>
-        <w:color w:val="000000"/>
-      </w:rPr>
-      <w:fldChar w:fldCharType="separate"/>
     </w:r>
     <w:r>
       <w:rPr>
@@ -6372,7 +8322,7 @@
         </mc:Choice>
         <mc:Fallback>
           <w:pict>
-            <v:group w14:anchorId="0E4C49B2" id="Grupo 1" o:spid="_x0000_s1026" style="position:absolute;margin-left:-85pt;margin-top:0;width:611.15pt;height:64.75pt;z-index:251658240" coordorigin="14651,33688" coordsize="77616,8223" o:gfxdata="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">
+            <v:group w14:anchorId="0E4C49B2" id="Grupo 1" o:spid="_x0000_s1026" style="position:absolute;margin-left:-85pt;margin-top:0;width:611.15pt;height:64.75pt;z-index:251658240" coordorigin="14651,33688" coordsize="77616,8223" o:gfxdata="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">
               <v:group id="Grupo 1509159723" o:spid="_x0000_s1027" style="position:absolute;left:14651;top:33688;width:77617;height:8223;rotation:180;flip:x" coordorigin="8,9" coordsize="15823,1439" o:gfxdata="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">
                 <v:rect id="Rectángulo 2126279519" o:spid="_x0000_s1028" style="position:absolute;left:8;top:9;width:15800;height:1425;visibility:visible;mso-wrap-style:square;v-text-anchor:middle" o:gfxdata="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" filled="f" stroked="f">
                   <v:textbox inset="2.53958mm,2.53958mm,2.53958mm,2.53958mm">
@@ -6428,7 +8378,7 @@
 </file>
 
 <file path=word/footer2.xml><?xml version="1.0" encoding="utf-8"?>
-<w:ftr xmlns:wpc="http://schemas.microsoft.com/office/word/2010/wordprocessingCanvas" xmlns:cx="http://schemas.microsoft.com/office/drawing/2014/chartex" xmlns:cx1="http://schemas.microsoft.com/office/drawing/2015/9/8/chartex" xmlns:cx2="http://schemas.microsoft.com/office/drawing/2015/10/21/chartex" xmlns:cx3="http://schemas.microsoft.com/office/drawing/2016/5/9/chartex" xmlns:cx4="http://schemas.microsoft.com/office/drawing/2016/5/10/chartex" xmlns:cx5="http://schemas.microsoft.com/office/drawing/2016/5/11/chartex" xmlns:cx6="http://schemas.microsoft.com/office/drawing/2016/5/12/chartex" xmlns:cx7="http://schemas.microsoft.com/office/drawing/2016/5/13/chartex" xmlns:cx8="http://schemas.microsoft.com/office/drawing/2016/5/14/chartex" xmlns:mc="http://schemas.openxmlformats.org/markup-compatibility/2006" xmlns:aink="http://schemas.microsoft.com/office/drawing/2016/ink" xmlns:am3d="http://schemas.microsoft.com/office/drawing/2017/model3d" xmlns:o="urn:schemas-microsoft-com:office:office" xmlns:oel="http://schemas.microsoft.com/office/2019/extlst" xmlns:r="http://schemas.openxmlformats.org/officeDocument/2006/relationships" xmlns:m="http://schemas.openxmlformats.org/officeDocument/2006/math" xmlns:v="urn:schemas-microsoft-com:vml" xmlns:wp14="http://schemas.microsoft.com/office/word/2010/wordprocessingDrawing" xmlns:wp="http://schemas.openxmlformats.org/drawingml/2006/wordprocessingDrawing" xmlns:w10="urn:schemas-microsoft-com:office:word" xmlns:w="http://schemas.openxmlformats.org/wordprocessingml/2006/main" xmlns:w14="http://schemas.microsoft.com/office/word/2010/wordml" xmlns:w15="http://schemas.microsoft.com/office/word/2012/wordml" xmlns:w16cex="http://schemas.microsoft.com/office/word/2018/wordml/cex" xmlns:w16cid="http://schemas.microsoft.com/office/word/2016/wordml/cid" xmlns:w16="http://schemas.microsoft.com/office/word/2018/wordml" xmlns:w16sdtdh="http://schemas.microsoft.com/office/word/2020/wordml/sdtdatahash" xmlns:w16se="http://schemas.microsoft.com/office/word/2015/wordml/symex" xmlns:wpg="http://schemas.microsoft.com/office/word/2010/wordprocessingGroup" xmlns:wpi="http://schemas.microsoft.com/office/word/2010/wordprocessingInk" xmlns:wne="http://schemas.microsoft.com/office/word/2006/wordml" xmlns:wps="http://schemas.microsoft.com/office/word/2010/wordprocessingShape" mc:Ignorable="w14 w15 w16se w16cid w16 w16cex w16sdtdh wp14">
+<w:ftr xmlns:wpc="http://schemas.microsoft.com/office/word/2010/wordprocessingCanvas" xmlns:cx="http://schemas.microsoft.com/office/drawing/2014/chartex" xmlns:cx1="http://schemas.microsoft.com/office/drawing/2015/9/8/chartex" xmlns:cx2="http://schemas.microsoft.com/office/drawing/2015/10/21/chartex" xmlns:cx3="http://schemas.microsoft.com/office/drawing/2016/5/9/chartex" xmlns:cx4="http://schemas.microsoft.com/office/drawing/2016/5/10/chartex" xmlns:cx5="http://schemas.microsoft.com/office/drawing/2016/5/11/chartex" xmlns:cx6="http://schemas.microsoft.com/office/drawing/2016/5/12/chartex" xmlns:cx7="http://schemas.microsoft.com/office/drawing/2016/5/13/chartex" xmlns:cx8="http://schemas.microsoft.com/office/drawing/2016/5/14/chartex" xmlns:mc="http://schemas.openxmlformats.org/markup-compatibility/2006" xmlns:aink="http://schemas.microsoft.com/office/drawing/2016/ink" xmlns:am3d="http://schemas.microsoft.com/office/drawing/2017/model3d" xmlns:o="urn:schemas-microsoft-com:office:office" xmlns:r="http://schemas.openxmlformats.org/officeDocument/2006/relationships" xmlns:m="http://schemas.openxmlformats.org/officeDocument/2006/math" xmlns:v="urn:schemas-microsoft-com:vml" xmlns:wp14="http://schemas.microsoft.com/office/word/2010/wordprocessingDrawing" xmlns:wp="http://schemas.openxmlformats.org/drawingml/2006/wordprocessingDrawing" xmlns:w10="urn:schemas-microsoft-com:office:word" xmlns:w="http://schemas.openxmlformats.org/wordprocessingml/2006/main" xmlns:w14="http://schemas.microsoft.com/office/word/2010/wordml" xmlns:w15="http://schemas.microsoft.com/office/word/2012/wordml" xmlns:w16cex="http://schemas.microsoft.com/office/word/2018/wordml/cex" xmlns:w16cid="http://schemas.microsoft.com/office/word/2016/wordml/cid" xmlns:w16="http://schemas.microsoft.com/office/word/2018/wordml" xmlns:w16se="http://schemas.microsoft.com/office/word/2015/wordml/symex" xmlns:wpg="http://schemas.microsoft.com/office/word/2010/wordprocessingGroup" xmlns:wpi="http://schemas.microsoft.com/office/word/2010/wordprocessingInk" xmlns:wne="http://schemas.microsoft.com/office/word/2006/wordml" xmlns:wps="http://schemas.microsoft.com/office/word/2010/wordprocessingShape" mc:Ignorable="w14 w15 w16se w16cid w16 w16cex wp14">
   <w:p/>
   <w:tbl>
     <w:tblPr>
@@ -6644,7 +8594,7 @@
 </file>
 
 <file path=word/footnotes.xml><?xml version="1.0" encoding="utf-8"?>
-<w:footnotes xmlns:wpc="http://schemas.microsoft.com/office/word/2010/wordprocessingCanvas" xmlns:cx="http://schemas.microsoft.com/office/drawing/2014/chartex" xmlns:cx1="http://schemas.microsoft.com/office/drawing/2015/9/8/chartex" xmlns:cx2="http://schemas.microsoft.com/office/drawing/2015/10/21/chartex" xmlns:cx3="http://schemas.microsoft.com/office/drawing/2016/5/9/chartex" xmlns:cx4="http://schemas.microsoft.com/office/drawing/2016/5/10/chartex" xmlns:cx5="http://schemas.microsoft.com/office/drawing/2016/5/11/chartex" xmlns:cx6="http://schemas.microsoft.com/office/drawing/2016/5/12/chartex" xmlns:cx7="http://schemas.microsoft.com/office/drawing/2016/5/13/chartex" xmlns:cx8="http://schemas.microsoft.com/office/drawing/2016/5/14/chartex" xmlns:mc="http://schemas.openxmlformats.org/markup-compatibility/2006" xmlns:aink="http://schemas.microsoft.com/office/drawing/2016/ink" xmlns:am3d="http://schemas.microsoft.com/office/drawing/2017/model3d" xmlns:o="urn:schemas-microsoft-com:office:office" xmlns:oel="http://schemas.microsoft.com/office/2019/extlst" xmlns:r="http://schemas.openxmlformats.org/officeDocument/2006/relationships" xmlns:m="http://schemas.openxmlformats.org/officeDocument/2006/math" xmlns:v="urn:schemas-microsoft-com:vml" xmlns:wp14="http://schemas.microsoft.com/office/word/2010/wordprocessingDrawing" xmlns:wp="http://schemas.openxmlformats.org/drawingml/2006/wordprocessingDrawing" xmlns:w10="urn:schemas-microsoft-com:office:word" xmlns:w="http://schemas.openxmlformats.org/wordprocessingml/2006/main" xmlns:w14="http://schemas.microsoft.com/office/word/2010/wordml" xmlns:w15="http://schemas.microsoft.com/office/word/2012/wordml" xmlns:w16cex="http://schemas.microsoft.com/office/word/2018/wordml/cex" xmlns:w16cid="http://schemas.microsoft.com/office/word/2016/wordml/cid" xmlns:w16="http://schemas.microsoft.com/office/word/2018/wordml" xmlns:w16sdtdh="http://schemas.microsoft.com/office/word/2020/wordml/sdtdatahash" xmlns:w16se="http://schemas.microsoft.com/office/word/2015/wordml/symex" xmlns:wpg="http://schemas.microsoft.com/office/word/2010/wordprocessingGroup" xmlns:wpi="http://schemas.microsoft.com/office/word/2010/wordprocessingInk" xmlns:wne="http://schemas.microsoft.com/office/word/2006/wordml" xmlns:wps="http://schemas.microsoft.com/office/word/2010/wordprocessingShape" mc:Ignorable="w14 w15 w16se w16cid w16 w16cex w16sdtdh wp14">
+<w:footnotes xmlns:wpc="http://schemas.microsoft.com/office/word/2010/wordprocessingCanvas" xmlns:cx="http://schemas.microsoft.com/office/drawing/2014/chartex" xmlns:cx1="http://schemas.microsoft.com/office/drawing/2015/9/8/chartex" xmlns:cx2="http://schemas.microsoft.com/office/drawing/2015/10/21/chartex" xmlns:cx3="http://schemas.microsoft.com/office/drawing/2016/5/9/chartex" xmlns:cx4="http://schemas.microsoft.com/office/drawing/2016/5/10/chartex" xmlns:cx5="http://schemas.microsoft.com/office/drawing/2016/5/11/chartex" xmlns:cx6="http://schemas.microsoft.com/office/drawing/2016/5/12/chartex" xmlns:cx7="http://schemas.microsoft.com/office/drawing/2016/5/13/chartex" xmlns:cx8="http://schemas.microsoft.com/office/drawing/2016/5/14/chartex" xmlns:mc="http://schemas.openxmlformats.org/markup-compatibility/2006" xmlns:aink="http://schemas.microsoft.com/office/drawing/2016/ink" xmlns:am3d="http://schemas.microsoft.com/office/drawing/2017/model3d" xmlns:o="urn:schemas-microsoft-com:office:office" xmlns:r="http://schemas.openxmlformats.org/officeDocument/2006/relationships" xmlns:m="http://schemas.openxmlformats.org/officeDocument/2006/math" xmlns:v="urn:schemas-microsoft-com:vml" xmlns:wp14="http://schemas.microsoft.com/office/word/2010/wordprocessingDrawing" xmlns:wp="http://schemas.openxmlformats.org/drawingml/2006/wordprocessingDrawing" xmlns:w10="urn:schemas-microsoft-com:office:word" xmlns:w="http://schemas.openxmlformats.org/wordprocessingml/2006/main" xmlns:w14="http://schemas.microsoft.com/office/word/2010/wordml" xmlns:w15="http://schemas.microsoft.com/office/word/2012/wordml" xmlns:w16cex="http://schemas.microsoft.com/office/word/2018/wordml/cex" xmlns:w16cid="http://schemas.microsoft.com/office/word/2016/wordml/cid" xmlns:w16="http://schemas.microsoft.com/office/word/2018/wordml" xmlns:w16se="http://schemas.microsoft.com/office/word/2015/wordml/symex" xmlns:wpg="http://schemas.microsoft.com/office/word/2010/wordprocessingGroup" xmlns:wpi="http://schemas.microsoft.com/office/word/2010/wordprocessingInk" xmlns:wne="http://schemas.microsoft.com/office/word/2006/wordml" xmlns:wps="http://schemas.microsoft.com/office/word/2010/wordprocessingShape" mc:Ignorable="w14 w15 w16se w16cid w16 w16cex wp14">
   <w:footnote w:type="separator" w:id="-1">
     <w:p>
       <w:r>
@@ -6663,7 +8613,7 @@
 </file>
 
 <file path=word/header1.xml><?xml version="1.0" encoding="utf-8"?>
-<w:hdr xmlns:wpc="http://schemas.microsoft.com/office/word/2010/wordprocessingCanvas" xmlns:cx="http://schemas.microsoft.com/office/drawing/2014/chartex" xmlns:cx1="http://schemas.microsoft.com/office/drawing/2015/9/8/chartex" xmlns:cx2="http://schemas.microsoft.com/office/drawing/2015/10/21/chartex" xmlns:cx3="http://schemas.microsoft.com/office/drawing/2016/5/9/chartex" xmlns:cx4="http://schemas.microsoft.com/office/drawing/2016/5/10/chartex" xmlns:cx5="http://schemas.microsoft.com/office/drawing/2016/5/11/chartex" xmlns:cx6="http://schemas.microsoft.com/office/drawing/2016/5/12/chartex" xmlns:cx7="http://schemas.microsoft.com/office/drawing/2016/5/13/chartex" xmlns:cx8="http://schemas.microsoft.com/office/drawing/2016/5/14/chartex" xmlns:mc="http://schemas.openxmlformats.org/markup-compatibility/2006" xmlns:aink="http://schemas.microsoft.com/office/drawing/2016/ink" xmlns:am3d="http://schemas.microsoft.com/office/drawing/2017/model3d" xmlns:o="urn:schemas-microsoft-com:office:office" xmlns:oel="http://schemas.microsoft.com/office/2019/extlst" xmlns:r="http://schemas.openxmlformats.org/officeDocument/2006/relationships" xmlns:m="http://schemas.openxmlformats.org/officeDocument/2006/math" xmlns:v="urn:schemas-microsoft-com:vml" xmlns:wp14="http://schemas.microsoft.com/office/word/2010/wordprocessingDrawing" xmlns:wp="http://schemas.openxmlformats.org/drawingml/2006/wordprocessingDrawing" xmlns:w10="urn:schemas-microsoft-com:office:word" xmlns:w="http://schemas.openxmlformats.org/wordprocessingml/2006/main" xmlns:w14="http://schemas.microsoft.com/office/word/2010/wordml" xmlns:w15="http://schemas.microsoft.com/office/word/2012/wordml" xmlns:w16cex="http://schemas.microsoft.com/office/word/2018/wordml/cex" xmlns:w16cid="http://schemas.microsoft.com/office/word/2016/wordml/cid" xmlns:w16="http://schemas.microsoft.com/office/word/2018/wordml" xmlns:w16sdtdh="http://schemas.microsoft.com/office/word/2020/wordml/sdtdatahash" xmlns:w16se="http://schemas.microsoft.com/office/word/2015/wordml/symex" xmlns:wpg="http://schemas.microsoft.com/office/word/2010/wordprocessingGroup" xmlns:wpi="http://schemas.microsoft.com/office/word/2010/wordprocessingInk" xmlns:wne="http://schemas.microsoft.com/office/word/2006/wordml" xmlns:wps="http://schemas.microsoft.com/office/word/2010/wordprocessingShape" mc:Ignorable="w14 w15 w16se w16cid w16 w16cex w16sdtdh wp14">
+<w:hdr xmlns:wpc="http://schemas.microsoft.com/office/word/2010/wordprocessingCanvas" xmlns:cx="http://schemas.microsoft.com/office/drawing/2014/chartex" xmlns:cx1="http://schemas.microsoft.com/office/drawing/2015/9/8/chartex" xmlns:cx2="http://schemas.microsoft.com/office/drawing/2015/10/21/chartex" xmlns:cx3="http://schemas.microsoft.com/office/drawing/2016/5/9/chartex" xmlns:cx4="http://schemas.microsoft.com/office/drawing/2016/5/10/chartex" xmlns:cx5="http://schemas.microsoft.com/office/drawing/2016/5/11/chartex" xmlns:cx6="http://schemas.microsoft.com/office/drawing/2016/5/12/chartex" xmlns:cx7="http://schemas.microsoft.com/office/drawing/2016/5/13/chartex" xmlns:cx8="http://schemas.microsoft.com/office/drawing/2016/5/14/chartex" xmlns:mc="http://schemas.openxmlformats.org/markup-compatibility/2006" xmlns:aink="http://schemas.microsoft.com/office/drawing/2016/ink" xmlns:am3d="http://schemas.microsoft.com/office/drawing/2017/model3d" xmlns:o="urn:schemas-microsoft-com:office:office" xmlns:r="http://schemas.openxmlformats.org/officeDocument/2006/relationships" xmlns:m="http://schemas.openxmlformats.org/officeDocument/2006/math" xmlns:v="urn:schemas-microsoft-com:vml" xmlns:wp14="http://schemas.microsoft.com/office/word/2010/wordprocessingDrawing" xmlns:wp="http://schemas.openxmlformats.org/drawingml/2006/wordprocessingDrawing" xmlns:w10="urn:schemas-microsoft-com:office:word" xmlns:w="http://schemas.openxmlformats.org/wordprocessingml/2006/main" xmlns:w14="http://schemas.microsoft.com/office/word/2010/wordml" xmlns:w15="http://schemas.microsoft.com/office/word/2012/wordml" xmlns:w16cex="http://schemas.microsoft.com/office/word/2018/wordml/cex" xmlns:w16cid="http://schemas.microsoft.com/office/word/2016/wordml/cid" xmlns:w16="http://schemas.microsoft.com/office/word/2018/wordml" xmlns:w16se="http://schemas.microsoft.com/office/word/2015/wordml/symex" xmlns:wpg="http://schemas.microsoft.com/office/word/2010/wordprocessingGroup" xmlns:wpi="http://schemas.microsoft.com/office/word/2010/wordprocessingInk" xmlns:wne="http://schemas.microsoft.com/office/word/2006/wordml" xmlns:wps="http://schemas.microsoft.com/office/word/2010/wordprocessingShape" mc:Ignorable="w14 w15 w16se w16cid w16 w16cex wp14">
   <w:p>
     <w:pPr>
       <w:pBdr>
@@ -6841,7 +8791,7 @@
 </file>
 
 <file path=word/header2.xml><?xml version="1.0" encoding="utf-8"?>
-<w:hdr xmlns:wpc="http://schemas.microsoft.com/office/word/2010/wordprocessingCanvas" xmlns:cx="http://schemas.microsoft.com/office/drawing/2014/chartex" xmlns:cx1="http://schemas.microsoft.com/office/drawing/2015/9/8/chartex" xmlns:cx2="http://schemas.microsoft.com/office/drawing/2015/10/21/chartex" xmlns:cx3="http://schemas.microsoft.com/office/drawing/2016/5/9/chartex" xmlns:cx4="http://schemas.microsoft.com/office/drawing/2016/5/10/chartex" xmlns:cx5="http://schemas.microsoft.com/office/drawing/2016/5/11/chartex" xmlns:cx6="http://schemas.microsoft.com/office/drawing/2016/5/12/chartex" xmlns:cx7="http://schemas.microsoft.com/office/drawing/2016/5/13/chartex" xmlns:cx8="http://schemas.microsoft.com/office/drawing/2016/5/14/chartex" xmlns:mc="http://schemas.openxmlformats.org/markup-compatibility/2006" xmlns:aink="http://schemas.microsoft.com/office/drawing/2016/ink" xmlns:am3d="http://schemas.microsoft.com/office/drawing/2017/model3d" xmlns:o="urn:schemas-microsoft-com:office:office" xmlns:oel="http://schemas.microsoft.com/office/2019/extlst" xmlns:r="http://schemas.openxmlformats.org/officeDocument/2006/relationships" xmlns:m="http://schemas.openxmlformats.org/officeDocument/2006/math" xmlns:v="urn:schemas-microsoft-com:vml" xmlns:wp14="http://schemas.microsoft.com/office/word/2010/wordprocessingDrawing" xmlns:wp="http://schemas.openxmlformats.org/drawingml/2006/wordprocessingDrawing" xmlns:w10="urn:schemas-microsoft-com:office:word" xmlns:w="http://schemas.openxmlformats.org/wordprocessingml/2006/main" xmlns:w14="http://schemas.microsoft.com/office/word/2010/wordml" xmlns:w15="http://schemas.microsoft.com/office/word/2012/wordml" xmlns:w16cex="http://schemas.microsoft.com/office/word/2018/wordml/cex" xmlns:w16cid="http://schemas.microsoft.com/office/word/2016/wordml/cid" xmlns:w16="http://schemas.microsoft.com/office/word/2018/wordml" xmlns:w16sdtdh="http://schemas.microsoft.com/office/word/2020/wordml/sdtdatahash" xmlns:w16se="http://schemas.microsoft.com/office/word/2015/wordml/symex" xmlns:wpg="http://schemas.microsoft.com/office/word/2010/wordprocessingGroup" xmlns:wpi="http://schemas.microsoft.com/office/word/2010/wordprocessingInk" xmlns:wne="http://schemas.microsoft.com/office/word/2006/wordml" xmlns:wps="http://schemas.microsoft.com/office/word/2010/wordprocessingShape" mc:Ignorable="w14 w15 w16se w16cid w16 w16cex w16sdtdh wp14">
+<w:hdr xmlns:wpc="http://schemas.microsoft.com/office/word/2010/wordprocessingCanvas" xmlns:cx="http://schemas.microsoft.com/office/drawing/2014/chartex" xmlns:cx1="http://schemas.microsoft.com/office/drawing/2015/9/8/chartex" xmlns:cx2="http://schemas.microsoft.com/office/drawing/2015/10/21/chartex" xmlns:cx3="http://schemas.microsoft.com/office/drawing/2016/5/9/chartex" xmlns:cx4="http://schemas.microsoft.com/office/drawing/2016/5/10/chartex" xmlns:cx5="http://schemas.microsoft.com/office/drawing/2016/5/11/chartex" xmlns:cx6="http://schemas.microsoft.com/office/drawing/2016/5/12/chartex" xmlns:cx7="http://schemas.microsoft.com/office/drawing/2016/5/13/chartex" xmlns:cx8="http://schemas.microsoft.com/office/drawing/2016/5/14/chartex" xmlns:mc="http://schemas.openxmlformats.org/markup-compatibility/2006" xmlns:aink="http://schemas.microsoft.com/office/drawing/2016/ink" xmlns:am3d="http://schemas.microsoft.com/office/drawing/2017/model3d" xmlns:o="urn:schemas-microsoft-com:office:office" xmlns:r="http://schemas.openxmlformats.org/officeDocument/2006/relationships" xmlns:m="http://schemas.openxmlformats.org/officeDocument/2006/math" xmlns:v="urn:schemas-microsoft-com:vml" xmlns:wp14="http://schemas.microsoft.com/office/word/2010/wordprocessingDrawing" xmlns:wp="http://schemas.openxmlformats.org/drawingml/2006/wordprocessingDrawing" xmlns:w10="urn:schemas-microsoft-com:office:word" xmlns:w="http://schemas.openxmlformats.org/wordprocessingml/2006/main" xmlns:w14="http://schemas.microsoft.com/office/word/2010/wordml" xmlns:w15="http://schemas.microsoft.com/office/word/2012/wordml" xmlns:w16cex="http://schemas.microsoft.com/office/word/2018/wordml/cex" xmlns:w16cid="http://schemas.microsoft.com/office/word/2016/wordml/cid" xmlns:w16="http://schemas.microsoft.com/office/word/2018/wordml" xmlns:w16se="http://schemas.microsoft.com/office/word/2015/wordml/symex" xmlns:wpg="http://schemas.microsoft.com/office/word/2010/wordprocessingGroup" xmlns:wpi="http://schemas.microsoft.com/office/word/2010/wordprocessingInk" xmlns:wne="http://schemas.microsoft.com/office/word/2006/wordml" xmlns:wps="http://schemas.microsoft.com/office/word/2010/wordprocessingShape" mc:Ignorable="w14 w15 w16se w16cid w16 w16cex wp14">
   <w:p/>
   <w:p>
     <w:pPr>
@@ -6912,7 +8862,7 @@
 </file>
 
 <file path=word/styles.xml><?xml version="1.0" encoding="utf-8"?>
-<w:styles xmlns:mc="http://schemas.openxmlformats.org/markup-compatibility/2006" xmlns:r="http://schemas.openxmlformats.org/officeDocument/2006/relationships" xmlns:w="http://schemas.openxmlformats.org/wordprocessingml/2006/main" xmlns:w14="http://schemas.microsoft.com/office/word/2010/wordml" xmlns:w15="http://schemas.microsoft.com/office/word/2012/wordml" xmlns:w16cex="http://schemas.microsoft.com/office/word/2018/wordml/cex" xmlns:w16cid="http://schemas.microsoft.com/office/word/2016/wordml/cid" xmlns:w16="http://schemas.microsoft.com/office/word/2018/wordml" xmlns:w16sdtdh="http://schemas.microsoft.com/office/word/2020/wordml/sdtdatahash" xmlns:w16se="http://schemas.microsoft.com/office/word/2015/wordml/symex" mc:Ignorable="w14 w15 w16se w16cid w16 w16cex w16sdtdh">
+<w:styles xmlns:mc="http://schemas.openxmlformats.org/markup-compatibility/2006" xmlns:r="http://schemas.openxmlformats.org/officeDocument/2006/relationships" xmlns:w="http://schemas.openxmlformats.org/wordprocessingml/2006/main" xmlns:w14="http://schemas.microsoft.com/office/word/2010/wordml" xmlns:w15="http://schemas.microsoft.com/office/word/2012/wordml" xmlns:w16cex="http://schemas.microsoft.com/office/word/2018/wordml/cex" xmlns:w16cid="http://schemas.microsoft.com/office/word/2016/wordml/cid" xmlns:w16="http://schemas.microsoft.com/office/word/2018/wordml" xmlns:w16se="http://schemas.microsoft.com/office/word/2015/wordml/symex" mc:Ignorable="w14 w15 w16se w16cid w16 w16cex">
   <w:docDefaults>
     <w:rPrDefault>
       <w:rPr>
@@ -7574,6 +9524,17 @@
     <w:uiPriority w:val="99"/>
     <w:rsid w:val="007B5958"/>
   </w:style>
+  <w:style w:type="paragraph" w:styleId="Prrafodelista">
+    <w:name w:val="List Paragraph"/>
+    <w:basedOn w:val="Normal"/>
+    <w:uiPriority w:val="34"/>
+    <w:qFormat/>
+    <w:rsid w:val="008362CD"/>
+    <w:pPr>
+      <w:ind w:left="720"/>
+      <w:contextualSpacing/>
+    </w:pPr>
+  </w:style>
 </w:styles>
 </file>
 

</xml_diff>

<commit_message>
derivacion y ECU coregidas
</commit_message>
<xml_diff>
--- a/Gestión/Derivacion de FEAT a UC.docx
+++ b/Gestión/Derivacion de FEAT a UC.docx
@@ -1108,17 +1108,7 @@
           <w:szCs w:val="28"/>
         </w:rPr>
         <w:lastRenderedPageBreak/>
-        <w:t xml:space="preserve">Tabla de </w:t>
-      </w:r>
-      <w:r>
-        <w:rPr>
-          <w:rFonts w:ascii="Arial" w:eastAsia="Arial" w:hAnsi="Arial" w:cs="Arial"/>
-          <w:b/>
-          <w:color w:val="000000"/>
-          <w:sz w:val="28"/>
-          <w:szCs w:val="28"/>
-        </w:rPr>
-        <w:t>contenido</w:t>
+        <w:t>Tabla de contenido</w:t>
       </w:r>
     </w:p>
     <w:sdt>
@@ -1257,17 +1247,7 @@
           <w:szCs w:val="24"/>
           <w:u w:val="single"/>
         </w:rPr>
-        <w:t xml:space="preserve">MUNICIPALIDAD DE JESUS </w:t>
-      </w:r>
-      <w:r>
-        <w:rPr>
-          <w:rFonts w:ascii="Arial" w:eastAsia="Arial" w:hAnsi="Arial" w:cs="Arial"/>
-          <w:b/>
-          <w:sz w:val="24"/>
-          <w:szCs w:val="24"/>
-          <w:u w:val="single"/>
-        </w:rPr>
-        <w:t>MARIA</w:t>
+        <w:t>MUNICIPALIDAD DE JESUS MARIA</w:t>
       </w:r>
     </w:p>
     <w:p>
@@ -1335,7 +1315,23 @@
           <w:sz w:val="24"/>
           <w:szCs w:val="24"/>
         </w:rPr>
-        <w:t>Lgin</w:t>
+        <w:t>L</w:t>
+      </w:r>
+      <w:r>
+        <w:rPr>
+          <w:rFonts w:ascii="Arial" w:eastAsia="Arial" w:hAnsi="Arial" w:cs="Arial"/>
+          <w:sz w:val="24"/>
+          <w:szCs w:val="24"/>
+        </w:rPr>
+        <w:t>o</w:t>
+      </w:r>
+      <w:r>
+        <w:rPr>
+          <w:rFonts w:ascii="Arial" w:eastAsia="Arial" w:hAnsi="Arial" w:cs="Arial"/>
+          <w:sz w:val="24"/>
+          <w:szCs w:val="24"/>
+        </w:rPr>
+        <w:t>gin</w:t>
       </w:r>
       <w:proofErr w:type="spellEnd"/>
       <w:r>
@@ -1401,15 +1397,7 @@
           <w:sz w:val="24"/>
           <w:szCs w:val="24"/>
         </w:rPr>
-        <w:t xml:space="preserve">FEAT04. El sistema debe </w:t>
-      </w:r>
-      <w:r>
-        <w:rPr>
-          <w:rFonts w:ascii="Arial" w:eastAsia="Arial" w:hAnsi="Arial" w:cs="Arial"/>
-          <w:sz w:val="24"/>
-          <w:szCs w:val="24"/>
-        </w:rPr>
-        <w:t>crear un atributo de sesión por seguridad.</w:t>
+        <w:t>FEAT04. El sistema debe crear un atributo de sesión por seguridad.</w:t>
       </w:r>
     </w:p>
     <w:p>
@@ -1427,23 +1415,7 @@
           <w:sz w:val="24"/>
           <w:szCs w:val="24"/>
         </w:rPr>
-        <w:t xml:space="preserve">FEAT05. </w:t>
-      </w:r>
-      <w:r>
-        <w:rPr>
-          <w:rFonts w:ascii="Arial" w:eastAsia="Arial" w:hAnsi="Arial" w:cs="Arial"/>
-          <w:sz w:val="24"/>
-          <w:szCs w:val="24"/>
-        </w:rPr>
-        <w:t xml:space="preserve">El sistema debe </w:t>
-      </w:r>
-      <w:r>
-        <w:rPr>
-          <w:rFonts w:ascii="Arial" w:eastAsia="Arial" w:hAnsi="Arial" w:cs="Arial"/>
-          <w:sz w:val="24"/>
-          <w:szCs w:val="24"/>
-        </w:rPr>
-        <w:t>mostrar la interfaz correspondiente al rol una vez iniciado la sesión.</w:t>
+        <w:t>FEAT05. El sistema debe mostrar la interfaz correspondiente al rol una vez iniciado la sesión.</w:t>
       </w:r>
     </w:p>
     <w:p>
@@ -1517,6 +1489,1460 @@
           <w:szCs w:val="24"/>
           <w:shd w:val="clear" w:color="auto" w:fill="F7F7F8"/>
         </w:rPr>
+        <w:t xml:space="preserve">FEAT06. El sistema debe </w:t>
+      </w:r>
+      <w:r>
+        <w:rPr>
+          <w:rFonts w:ascii="Roboto" w:eastAsia="Roboto" w:hAnsi="Roboto" w:cs="Roboto"/>
+          <w:color w:val="374151"/>
+          <w:sz w:val="24"/>
+          <w:szCs w:val="24"/>
+          <w:shd w:val="clear" w:color="auto" w:fill="F7F7F8"/>
+        </w:rPr>
+        <w:t>recuperar el atributo de sesión (</w:t>
+      </w:r>
+      <w:proofErr w:type="spellStart"/>
+      <w:r>
+        <w:rPr>
+          <w:rFonts w:ascii="Roboto" w:eastAsia="Roboto" w:hAnsi="Roboto" w:cs="Roboto"/>
+          <w:color w:val="374151"/>
+          <w:sz w:val="24"/>
+          <w:szCs w:val="24"/>
+          <w:shd w:val="clear" w:color="auto" w:fill="F7F7F8"/>
+        </w:rPr>
+        <w:t>String</w:t>
+      </w:r>
+      <w:proofErr w:type="spellEnd"/>
+      <w:r>
+        <w:rPr>
+          <w:rFonts w:ascii="Roboto" w:eastAsia="Roboto" w:hAnsi="Roboto" w:cs="Roboto"/>
+          <w:color w:val="374151"/>
+          <w:sz w:val="24"/>
+          <w:szCs w:val="24"/>
+          <w:shd w:val="clear" w:color="auto" w:fill="F7F7F8"/>
+        </w:rPr>
+        <w:t xml:space="preserve">, </w:t>
+      </w:r>
+      <w:proofErr w:type="spellStart"/>
+      <w:r>
+        <w:rPr>
+          <w:rFonts w:ascii="Roboto" w:eastAsia="Roboto" w:hAnsi="Roboto" w:cs="Roboto"/>
+          <w:color w:val="374151"/>
+          <w:sz w:val="24"/>
+          <w:szCs w:val="24"/>
+          <w:shd w:val="clear" w:color="auto" w:fill="F7F7F8"/>
+        </w:rPr>
+        <w:t>id</w:t>
+      </w:r>
+      <w:r>
+        <w:rPr>
+          <w:rFonts w:ascii="Roboto" w:eastAsia="Roboto" w:hAnsi="Roboto" w:cs="Roboto"/>
+          <w:color w:val="374151"/>
+          <w:sz w:val="24"/>
+          <w:szCs w:val="24"/>
+          <w:shd w:val="clear" w:color="auto" w:fill="F7F7F8"/>
+        </w:rPr>
+        <w:t>usuario</w:t>
+      </w:r>
+      <w:proofErr w:type="spellEnd"/>
+      <w:r>
+        <w:rPr>
+          <w:rFonts w:ascii="Roboto" w:eastAsia="Roboto" w:hAnsi="Roboto" w:cs="Roboto"/>
+          <w:color w:val="374151"/>
+          <w:sz w:val="24"/>
+          <w:szCs w:val="24"/>
+          <w:shd w:val="clear" w:color="auto" w:fill="F7F7F8"/>
+        </w:rPr>
+        <w:t>).</w:t>
+      </w:r>
+    </w:p>
+    <w:p>
+      <w:pPr>
+        <w:pBdr>
+          <w:top w:val="none" w:sz="0" w:space="0" w:color="D9D9E3"/>
+          <w:left w:val="none" w:sz="0" w:space="0" w:color="D9D9E3"/>
+          <w:bottom w:val="none" w:sz="0" w:space="0" w:color="D9D9E3"/>
+          <w:right w:val="none" w:sz="0" w:space="0" w:color="D9D9E3"/>
+          <w:between w:val="none" w:sz="0" w:space="0" w:color="D9D9E3"/>
+        </w:pBdr>
+        <w:shd w:val="clear" w:color="auto" w:fill="F7F7F8"/>
+        <w:spacing w:before="300" w:after="300"/>
+        <w:jc w:val="both"/>
+        <w:rPr>
+          <w:rFonts w:ascii="Roboto" w:eastAsia="Roboto" w:hAnsi="Roboto" w:cs="Roboto"/>
+          <w:color w:val="374151"/>
+          <w:sz w:val="24"/>
+          <w:szCs w:val="24"/>
+          <w:shd w:val="clear" w:color="auto" w:fill="F7F7F8"/>
+        </w:rPr>
+      </w:pPr>
+      <w:r>
+        <w:rPr>
+          <w:rFonts w:ascii="Roboto" w:eastAsia="Roboto" w:hAnsi="Roboto" w:cs="Roboto"/>
+          <w:color w:val="374151"/>
+          <w:sz w:val="24"/>
+          <w:szCs w:val="24"/>
+          <w:shd w:val="clear" w:color="auto" w:fill="F7F7F8"/>
+        </w:rPr>
+        <w:t xml:space="preserve">FEAT07. El sistema debe </w:t>
+      </w:r>
+      <w:r>
+        <w:rPr>
+          <w:rFonts w:ascii="Roboto" w:eastAsia="Roboto" w:hAnsi="Roboto" w:cs="Roboto"/>
+          <w:color w:val="374151"/>
+          <w:sz w:val="24"/>
+          <w:szCs w:val="24"/>
+          <w:shd w:val="clear" w:color="auto" w:fill="F7F7F8"/>
+        </w:rPr>
+        <w:t>buscar usuario con el atributo de sesión</w:t>
+      </w:r>
+      <w:r>
+        <w:rPr>
+          <w:rFonts w:ascii="Roboto" w:eastAsia="Roboto" w:hAnsi="Roboto" w:cs="Roboto"/>
+          <w:color w:val="374151"/>
+          <w:sz w:val="24"/>
+          <w:szCs w:val="24"/>
+          <w:shd w:val="clear" w:color="auto" w:fill="F7F7F8"/>
+        </w:rPr>
+        <w:t>.</w:t>
+      </w:r>
+    </w:p>
+    <w:p>
+      <w:pPr>
+        <w:pBdr>
+          <w:top w:val="none" w:sz="0" w:space="0" w:color="D9D9E3"/>
+          <w:left w:val="none" w:sz="0" w:space="0" w:color="D9D9E3"/>
+          <w:bottom w:val="none" w:sz="0" w:space="0" w:color="D9D9E3"/>
+          <w:right w:val="none" w:sz="0" w:space="0" w:color="D9D9E3"/>
+          <w:between w:val="none" w:sz="0" w:space="0" w:color="D9D9E3"/>
+        </w:pBdr>
+        <w:shd w:val="clear" w:color="auto" w:fill="F7F7F8"/>
+        <w:spacing w:before="300" w:after="300"/>
+        <w:jc w:val="both"/>
+        <w:rPr>
+          <w:rFonts w:ascii="Roboto" w:eastAsia="Roboto" w:hAnsi="Roboto" w:cs="Roboto"/>
+          <w:color w:val="374151"/>
+          <w:sz w:val="24"/>
+          <w:szCs w:val="24"/>
+          <w:shd w:val="clear" w:color="auto" w:fill="F7F7F8"/>
+        </w:rPr>
+      </w:pPr>
+      <w:r>
+        <w:rPr>
+          <w:rFonts w:ascii="Roboto" w:eastAsia="Roboto" w:hAnsi="Roboto" w:cs="Roboto"/>
+          <w:color w:val="374151"/>
+          <w:sz w:val="24"/>
+          <w:szCs w:val="24"/>
+          <w:shd w:val="clear" w:color="auto" w:fill="F7F7F8"/>
+        </w:rPr>
+        <w:t xml:space="preserve">FEAT08. El sistema debe </w:t>
+      </w:r>
+      <w:r>
+        <w:rPr>
+          <w:rFonts w:ascii="Roboto" w:eastAsia="Roboto" w:hAnsi="Roboto" w:cs="Roboto"/>
+          <w:color w:val="374151"/>
+          <w:sz w:val="24"/>
+          <w:szCs w:val="24"/>
+          <w:shd w:val="clear" w:color="auto" w:fill="F7F7F8"/>
+        </w:rPr>
+        <w:t>verificar el usuario</w:t>
+      </w:r>
+      <w:r>
+        <w:rPr>
+          <w:rFonts w:ascii="Roboto" w:eastAsia="Roboto" w:hAnsi="Roboto" w:cs="Roboto"/>
+          <w:color w:val="374151"/>
+          <w:sz w:val="24"/>
+          <w:szCs w:val="24"/>
+          <w:shd w:val="clear" w:color="auto" w:fill="F7F7F8"/>
+        </w:rPr>
+        <w:t>.</w:t>
+      </w:r>
+    </w:p>
+    <w:p>
+      <w:pPr>
+        <w:pBdr>
+          <w:top w:val="none" w:sz="0" w:space="0" w:color="D9D9E3"/>
+          <w:left w:val="none" w:sz="0" w:space="0" w:color="D9D9E3"/>
+          <w:bottom w:val="none" w:sz="0" w:space="0" w:color="D9D9E3"/>
+          <w:right w:val="none" w:sz="0" w:space="0" w:color="D9D9E3"/>
+          <w:between w:val="none" w:sz="0" w:space="0" w:color="D9D9E3"/>
+        </w:pBdr>
+        <w:shd w:val="clear" w:color="auto" w:fill="F7F7F8"/>
+        <w:spacing w:before="300" w:after="300"/>
+        <w:jc w:val="both"/>
+        <w:rPr>
+          <w:rFonts w:ascii="Roboto" w:eastAsia="Roboto" w:hAnsi="Roboto" w:cs="Roboto"/>
+          <w:color w:val="374151"/>
+          <w:sz w:val="24"/>
+          <w:szCs w:val="24"/>
+          <w:shd w:val="clear" w:color="auto" w:fill="F7F7F8"/>
+        </w:rPr>
+      </w:pPr>
+      <w:r>
+        <w:rPr>
+          <w:rFonts w:ascii="Roboto" w:eastAsia="Roboto" w:hAnsi="Roboto" w:cs="Roboto"/>
+          <w:color w:val="374151"/>
+          <w:sz w:val="24"/>
+          <w:szCs w:val="24"/>
+          <w:shd w:val="clear" w:color="auto" w:fill="F7F7F8"/>
+        </w:rPr>
+        <w:t>FEAT09. El sistema debe ingresar el código del usuario.</w:t>
+      </w:r>
+    </w:p>
+    <w:p>
+      <w:pPr>
+        <w:spacing w:before="120"/>
+        <w:jc w:val="both"/>
+        <w:rPr>
+          <w:rFonts w:ascii="Arial" w:hAnsi="Arial" w:cs="Arial"/>
+          <w:b/>
+          <w:bCs/>
+          <w:sz w:val="24"/>
+          <w:szCs w:val="24"/>
+        </w:rPr>
+      </w:pPr>
+      <w:r>
+        <w:rPr>
+          <w:rFonts w:ascii="Arial" w:eastAsia="Arial" w:hAnsi="Arial" w:cs="Arial"/>
+          <w:b/>
+          <w:sz w:val="22"/>
+          <w:szCs w:val="22"/>
+        </w:rPr>
+        <w:t>UC0</w:t>
+      </w:r>
+      <w:r>
+        <w:rPr>
+          <w:rFonts w:ascii="Arial" w:eastAsia="Arial" w:hAnsi="Arial" w:cs="Arial"/>
+          <w:b/>
+          <w:sz w:val="22"/>
+          <w:szCs w:val="22"/>
+        </w:rPr>
+        <w:t>3</w:t>
+      </w:r>
+      <w:r>
+        <w:rPr>
+          <w:rFonts w:ascii="Arial" w:eastAsia="Arial" w:hAnsi="Arial" w:cs="Arial"/>
+          <w:b/>
+          <w:sz w:val="24"/>
+          <w:szCs w:val="24"/>
+        </w:rPr>
+        <w:t xml:space="preserve"> </w:t>
+      </w:r>
+      <w:r>
+        <w:rPr>
+          <w:rFonts w:ascii="Arial" w:hAnsi="Arial" w:cs="Arial"/>
+          <w:b/>
+          <w:bCs/>
+          <w:sz w:val="24"/>
+          <w:szCs w:val="24"/>
+        </w:rPr>
+        <w:t xml:space="preserve">Generar solicitud de </w:t>
+      </w:r>
+      <w:proofErr w:type="spellStart"/>
+      <w:r>
+        <w:rPr>
+          <w:rFonts w:ascii="Arial" w:hAnsi="Arial" w:cs="Arial"/>
+          <w:b/>
+          <w:bCs/>
+          <w:sz w:val="24"/>
+          <w:szCs w:val="24"/>
+        </w:rPr>
+        <w:t>Prestamo</w:t>
+      </w:r>
+      <w:proofErr w:type="spellEnd"/>
+      <w:r>
+        <w:rPr>
+          <w:rFonts w:ascii="Roboto" w:eastAsia="Roboto" w:hAnsi="Roboto" w:cs="Roboto"/>
+          <w:color w:val="374151"/>
+          <w:sz w:val="24"/>
+          <w:szCs w:val="24"/>
+          <w:shd w:val="clear" w:color="auto" w:fill="F7F7F8"/>
+        </w:rPr>
+        <w:t xml:space="preserve"> </w:t>
+      </w:r>
+    </w:p>
+    <w:p>
+      <w:pPr>
+        <w:spacing w:before="120"/>
+        <w:jc w:val="both"/>
+        <w:rPr>
+          <w:rFonts w:ascii="Roboto" w:eastAsia="Roboto" w:hAnsi="Roboto" w:cs="Roboto"/>
+          <w:color w:val="374151"/>
+          <w:sz w:val="24"/>
+          <w:szCs w:val="24"/>
+          <w:shd w:val="clear" w:color="auto" w:fill="F7F7F8"/>
+        </w:rPr>
+      </w:pPr>
+      <w:r>
+        <w:rPr>
+          <w:rFonts w:ascii="Roboto" w:eastAsia="Roboto" w:hAnsi="Roboto" w:cs="Roboto"/>
+          <w:color w:val="374151"/>
+          <w:sz w:val="24"/>
+          <w:szCs w:val="24"/>
+          <w:shd w:val="clear" w:color="auto" w:fill="F7F7F8"/>
+        </w:rPr>
+        <w:t xml:space="preserve">FEAT06. El sistema debe </w:t>
+      </w:r>
+      <w:r>
+        <w:rPr>
+          <w:rFonts w:ascii="Roboto" w:eastAsia="Roboto" w:hAnsi="Roboto" w:cs="Roboto"/>
+          <w:color w:val="374151"/>
+          <w:sz w:val="24"/>
+          <w:szCs w:val="24"/>
+          <w:shd w:val="clear" w:color="auto" w:fill="F7F7F8"/>
+        </w:rPr>
+        <w:t xml:space="preserve">mostrar una grilla de materiales </w:t>
+      </w:r>
+      <w:proofErr w:type="spellStart"/>
+      <w:r>
+        <w:rPr>
+          <w:rFonts w:ascii="Roboto" w:eastAsia="Roboto" w:hAnsi="Roboto" w:cs="Roboto"/>
+          <w:color w:val="374151"/>
+          <w:sz w:val="24"/>
+          <w:szCs w:val="24"/>
+          <w:shd w:val="clear" w:color="auto" w:fill="F7F7F8"/>
+        </w:rPr>
+        <w:t>selecionados</w:t>
+      </w:r>
+      <w:proofErr w:type="spellEnd"/>
+      <w:r>
+        <w:rPr>
+          <w:rFonts w:ascii="Roboto" w:eastAsia="Roboto" w:hAnsi="Roboto" w:cs="Roboto"/>
+          <w:color w:val="374151"/>
+          <w:sz w:val="24"/>
+          <w:szCs w:val="24"/>
+          <w:shd w:val="clear" w:color="auto" w:fill="F7F7F8"/>
+        </w:rPr>
+        <w:t xml:space="preserve"> previamente</w:t>
+      </w:r>
+      <w:r>
+        <w:rPr>
+          <w:rFonts w:ascii="Roboto" w:eastAsia="Roboto" w:hAnsi="Roboto" w:cs="Roboto"/>
+          <w:color w:val="374151"/>
+          <w:sz w:val="24"/>
+          <w:szCs w:val="24"/>
+          <w:shd w:val="clear" w:color="auto" w:fill="F7F7F8"/>
+        </w:rPr>
+        <w:t>.</w:t>
+      </w:r>
+    </w:p>
+    <w:p>
+      <w:pPr>
+        <w:pBdr>
+          <w:top w:val="none" w:sz="0" w:space="0" w:color="D9D9E3"/>
+          <w:left w:val="none" w:sz="0" w:space="0" w:color="D9D9E3"/>
+          <w:bottom w:val="none" w:sz="0" w:space="0" w:color="D9D9E3"/>
+          <w:right w:val="none" w:sz="0" w:space="0" w:color="D9D9E3"/>
+          <w:between w:val="none" w:sz="0" w:space="0" w:color="D9D9E3"/>
+        </w:pBdr>
+        <w:shd w:val="clear" w:color="auto" w:fill="F7F7F8"/>
+        <w:spacing w:before="300" w:after="300"/>
+        <w:jc w:val="both"/>
+        <w:rPr>
+          <w:rFonts w:ascii="Roboto" w:eastAsia="Roboto" w:hAnsi="Roboto" w:cs="Roboto"/>
+          <w:color w:val="374151"/>
+          <w:sz w:val="24"/>
+          <w:szCs w:val="24"/>
+          <w:shd w:val="clear" w:color="auto" w:fill="F7F7F8"/>
+        </w:rPr>
+      </w:pPr>
+      <w:r>
+        <w:rPr>
+          <w:rFonts w:ascii="Roboto" w:eastAsia="Roboto" w:hAnsi="Roboto" w:cs="Roboto"/>
+          <w:color w:val="374151"/>
+          <w:sz w:val="24"/>
+          <w:szCs w:val="24"/>
+          <w:shd w:val="clear" w:color="auto" w:fill="F7F7F8"/>
+        </w:rPr>
+        <w:t xml:space="preserve">FEAT07. El sistema debe </w:t>
+      </w:r>
+      <w:r>
+        <w:rPr>
+          <w:rFonts w:ascii="Roboto" w:eastAsia="Roboto" w:hAnsi="Roboto" w:cs="Roboto"/>
+          <w:color w:val="374151"/>
+          <w:sz w:val="24"/>
+          <w:szCs w:val="24"/>
+          <w:shd w:val="clear" w:color="auto" w:fill="F7F7F8"/>
+        </w:rPr>
+        <w:t xml:space="preserve">recuperar Atributos de la </w:t>
+      </w:r>
+      <w:proofErr w:type="spellStart"/>
+      <w:r>
+        <w:rPr>
+          <w:rFonts w:ascii="Roboto" w:eastAsia="Roboto" w:hAnsi="Roboto" w:cs="Roboto"/>
+          <w:color w:val="374151"/>
+          <w:sz w:val="24"/>
+          <w:szCs w:val="24"/>
+          <w:shd w:val="clear" w:color="auto" w:fill="F7F7F8"/>
+        </w:rPr>
+        <w:t>sesion</w:t>
+      </w:r>
+      <w:proofErr w:type="spellEnd"/>
+      <w:r>
+        <w:rPr>
+          <w:rFonts w:ascii="Roboto" w:eastAsia="Roboto" w:hAnsi="Roboto" w:cs="Roboto"/>
+          <w:color w:val="374151"/>
+          <w:sz w:val="24"/>
+          <w:szCs w:val="24"/>
+          <w:shd w:val="clear" w:color="auto" w:fill="F7F7F8"/>
+        </w:rPr>
+        <w:t>.</w:t>
+      </w:r>
+    </w:p>
+    <w:p>
+      <w:pPr>
+        <w:pBdr>
+          <w:top w:val="none" w:sz="0" w:space="0" w:color="D9D9E3"/>
+          <w:left w:val="none" w:sz="0" w:space="0" w:color="D9D9E3"/>
+          <w:bottom w:val="none" w:sz="0" w:space="0" w:color="D9D9E3"/>
+          <w:right w:val="none" w:sz="0" w:space="0" w:color="D9D9E3"/>
+          <w:between w:val="none" w:sz="0" w:space="0" w:color="D9D9E3"/>
+        </w:pBdr>
+        <w:shd w:val="clear" w:color="auto" w:fill="F7F7F8"/>
+        <w:spacing w:before="300" w:after="300"/>
+        <w:jc w:val="both"/>
+        <w:rPr>
+          <w:rFonts w:ascii="Roboto" w:eastAsia="Roboto" w:hAnsi="Roboto" w:cs="Roboto"/>
+          <w:color w:val="374151"/>
+          <w:sz w:val="24"/>
+          <w:szCs w:val="24"/>
+          <w:shd w:val="clear" w:color="auto" w:fill="F7F7F8"/>
+        </w:rPr>
+      </w:pPr>
+      <w:r>
+        <w:rPr>
+          <w:rFonts w:ascii="Roboto" w:eastAsia="Roboto" w:hAnsi="Roboto" w:cs="Roboto"/>
+          <w:color w:val="374151"/>
+          <w:sz w:val="24"/>
+          <w:szCs w:val="24"/>
+          <w:shd w:val="clear" w:color="auto" w:fill="F7F7F8"/>
+        </w:rPr>
+        <w:t>FEAT08. El sistema debe verificar el usuario</w:t>
+      </w:r>
+      <w:r>
+        <w:rPr>
+          <w:rFonts w:ascii="Roboto" w:eastAsia="Roboto" w:hAnsi="Roboto" w:cs="Roboto"/>
+          <w:color w:val="374151"/>
+          <w:sz w:val="24"/>
+          <w:szCs w:val="24"/>
+          <w:shd w:val="clear" w:color="auto" w:fill="F7F7F8"/>
+        </w:rPr>
+        <w:t xml:space="preserve"> en </w:t>
+      </w:r>
+      <w:proofErr w:type="spellStart"/>
+      <w:r>
+        <w:rPr>
+          <w:rFonts w:ascii="Roboto" w:eastAsia="Roboto" w:hAnsi="Roboto" w:cs="Roboto"/>
+          <w:color w:val="374151"/>
+          <w:sz w:val="24"/>
+          <w:szCs w:val="24"/>
+          <w:shd w:val="clear" w:color="auto" w:fill="F7F7F8"/>
+        </w:rPr>
+        <w:t>sesion</w:t>
+      </w:r>
+      <w:proofErr w:type="spellEnd"/>
+      <w:r>
+        <w:rPr>
+          <w:rFonts w:ascii="Roboto" w:eastAsia="Roboto" w:hAnsi="Roboto" w:cs="Roboto"/>
+          <w:color w:val="374151"/>
+          <w:sz w:val="24"/>
+          <w:szCs w:val="24"/>
+          <w:shd w:val="clear" w:color="auto" w:fill="F7F7F8"/>
+        </w:rPr>
+        <w:t>.</w:t>
+      </w:r>
+    </w:p>
+    <w:p>
+      <w:pPr>
+        <w:pBdr>
+          <w:top w:val="none" w:sz="0" w:space="0" w:color="D9D9E3"/>
+          <w:left w:val="none" w:sz="0" w:space="0" w:color="D9D9E3"/>
+          <w:bottom w:val="none" w:sz="0" w:space="0" w:color="D9D9E3"/>
+          <w:right w:val="none" w:sz="0" w:space="0" w:color="D9D9E3"/>
+          <w:between w:val="none" w:sz="0" w:space="0" w:color="D9D9E3"/>
+        </w:pBdr>
+        <w:shd w:val="clear" w:color="auto" w:fill="F7F7F8"/>
+        <w:spacing w:before="300" w:after="300"/>
+        <w:jc w:val="both"/>
+        <w:rPr>
+          <w:rFonts w:ascii="Roboto" w:eastAsia="Roboto" w:hAnsi="Roboto" w:cs="Roboto"/>
+          <w:color w:val="374151"/>
+          <w:sz w:val="24"/>
+          <w:szCs w:val="24"/>
+          <w:shd w:val="clear" w:color="auto" w:fill="F7F7F8"/>
+        </w:rPr>
+      </w:pPr>
+      <w:r>
+        <w:rPr>
+          <w:rFonts w:ascii="Roboto" w:eastAsia="Roboto" w:hAnsi="Roboto" w:cs="Roboto"/>
+          <w:color w:val="374151"/>
+          <w:sz w:val="24"/>
+          <w:szCs w:val="24"/>
+          <w:shd w:val="clear" w:color="auto" w:fill="F7F7F8"/>
+        </w:rPr>
+        <w:t xml:space="preserve">FEAT09. El sistema debe ingresar </w:t>
+      </w:r>
+      <w:r>
+        <w:rPr>
+          <w:rFonts w:ascii="Roboto" w:eastAsia="Roboto" w:hAnsi="Roboto" w:cs="Roboto"/>
+          <w:color w:val="374151"/>
+          <w:sz w:val="24"/>
+          <w:szCs w:val="24"/>
+          <w:shd w:val="clear" w:color="auto" w:fill="F7F7F8"/>
+        </w:rPr>
+        <w:t xml:space="preserve">una nueva solicitud de </w:t>
+      </w:r>
+      <w:proofErr w:type="spellStart"/>
+      <w:r>
+        <w:rPr>
+          <w:rFonts w:ascii="Roboto" w:eastAsia="Roboto" w:hAnsi="Roboto" w:cs="Roboto"/>
+          <w:color w:val="374151"/>
+          <w:sz w:val="24"/>
+          <w:szCs w:val="24"/>
+          <w:shd w:val="clear" w:color="auto" w:fill="F7F7F8"/>
+        </w:rPr>
+        <w:t>prestamo</w:t>
+      </w:r>
+      <w:proofErr w:type="spellEnd"/>
+      <w:r>
+        <w:rPr>
+          <w:rFonts w:ascii="Roboto" w:eastAsia="Roboto" w:hAnsi="Roboto" w:cs="Roboto"/>
+          <w:color w:val="374151"/>
+          <w:sz w:val="24"/>
+          <w:szCs w:val="24"/>
+          <w:shd w:val="clear" w:color="auto" w:fill="F7F7F8"/>
+        </w:rPr>
+        <w:t>.</w:t>
+      </w:r>
+    </w:p>
+    <w:p>
+      <w:pPr>
+        <w:pBdr>
+          <w:top w:val="none" w:sz="0" w:space="0" w:color="D9D9E3"/>
+          <w:left w:val="none" w:sz="0" w:space="0" w:color="D9D9E3"/>
+          <w:bottom w:val="none" w:sz="0" w:space="0" w:color="D9D9E3"/>
+          <w:right w:val="none" w:sz="0" w:space="0" w:color="D9D9E3"/>
+          <w:between w:val="none" w:sz="0" w:space="0" w:color="D9D9E3"/>
+        </w:pBdr>
+        <w:shd w:val="clear" w:color="auto" w:fill="F7F7F8"/>
+        <w:spacing w:before="300" w:after="300"/>
+        <w:jc w:val="both"/>
+        <w:rPr>
+          <w:rFonts w:ascii="Roboto" w:eastAsia="Roboto" w:hAnsi="Roboto" w:cs="Roboto"/>
+          <w:color w:val="374151"/>
+          <w:sz w:val="24"/>
+          <w:szCs w:val="24"/>
+          <w:shd w:val="clear" w:color="auto" w:fill="F7F7F8"/>
+        </w:rPr>
+      </w:pPr>
+    </w:p>
+    <w:p>
+      <w:pPr>
+        <w:spacing w:before="120"/>
+        <w:jc w:val="both"/>
+        <w:rPr>
+          <w:rFonts w:ascii="Roboto" w:eastAsia="Roboto" w:hAnsi="Roboto" w:cs="Roboto"/>
+          <w:color w:val="374151"/>
+          <w:sz w:val="24"/>
+          <w:szCs w:val="24"/>
+          <w:shd w:val="clear" w:color="auto" w:fill="F7F7F8"/>
+        </w:rPr>
+      </w:pPr>
+      <w:r>
+        <w:rPr>
+          <w:rFonts w:ascii="Arial" w:eastAsia="Arial" w:hAnsi="Arial" w:cs="Arial"/>
+          <w:b/>
+          <w:sz w:val="22"/>
+          <w:szCs w:val="22"/>
+        </w:rPr>
+        <w:t>UC0</w:t>
+      </w:r>
+      <w:r>
+        <w:rPr>
+          <w:rFonts w:ascii="Arial" w:eastAsia="Arial" w:hAnsi="Arial" w:cs="Arial"/>
+          <w:b/>
+          <w:sz w:val="22"/>
+          <w:szCs w:val="22"/>
+        </w:rPr>
+        <w:t>4</w:t>
+      </w:r>
+      <w:r>
+        <w:rPr>
+          <w:rFonts w:ascii="Arial" w:eastAsia="Arial" w:hAnsi="Arial" w:cs="Arial"/>
+          <w:b/>
+          <w:sz w:val="24"/>
+          <w:szCs w:val="24"/>
+        </w:rPr>
+        <w:t xml:space="preserve"> </w:t>
+      </w:r>
+      <w:r>
+        <w:rPr>
+          <w:rFonts w:ascii="Arial" w:hAnsi="Arial" w:cs="Arial"/>
+          <w:b/>
+          <w:bCs/>
+          <w:sz w:val="24"/>
+          <w:szCs w:val="24"/>
+        </w:rPr>
+        <w:t>Buscar Material</w:t>
+      </w:r>
+    </w:p>
+    <w:p>
+      <w:pPr>
+        <w:spacing w:before="120"/>
+        <w:jc w:val="both"/>
+        <w:rPr>
+          <w:rFonts w:ascii="Roboto" w:eastAsia="Roboto" w:hAnsi="Roboto" w:cs="Roboto"/>
+          <w:color w:val="374151"/>
+          <w:sz w:val="24"/>
+          <w:szCs w:val="24"/>
+          <w:shd w:val="clear" w:color="auto" w:fill="F7F7F8"/>
+        </w:rPr>
+      </w:pPr>
+      <w:r>
+        <w:rPr>
+          <w:rFonts w:ascii="Roboto" w:eastAsia="Roboto" w:hAnsi="Roboto" w:cs="Roboto"/>
+          <w:color w:val="374151"/>
+          <w:sz w:val="24"/>
+          <w:szCs w:val="24"/>
+          <w:shd w:val="clear" w:color="auto" w:fill="F7F7F8"/>
+        </w:rPr>
+        <w:t xml:space="preserve">FEAT10. El sistema debe mostrar la </w:t>
+      </w:r>
+      <w:r>
+        <w:rPr>
+          <w:rFonts w:ascii="Roboto" w:eastAsia="Roboto" w:hAnsi="Roboto" w:cs="Roboto"/>
+          <w:color w:val="374151"/>
+          <w:sz w:val="24"/>
+          <w:szCs w:val="24"/>
+          <w:shd w:val="clear" w:color="auto" w:fill="F7F7F8"/>
+        </w:rPr>
+        <w:t xml:space="preserve">grilla de </w:t>
+      </w:r>
+      <w:proofErr w:type="spellStart"/>
+      <w:r>
+        <w:rPr>
+          <w:rFonts w:ascii="Roboto" w:eastAsia="Roboto" w:hAnsi="Roboto" w:cs="Roboto"/>
+          <w:color w:val="374151"/>
+          <w:sz w:val="24"/>
+          <w:szCs w:val="24"/>
+          <w:shd w:val="clear" w:color="auto" w:fill="F7F7F8"/>
+        </w:rPr>
+        <w:t>matriales</w:t>
+      </w:r>
+      <w:proofErr w:type="spellEnd"/>
+      <w:r>
+        <w:rPr>
+          <w:rFonts w:ascii="Roboto" w:eastAsia="Roboto" w:hAnsi="Roboto" w:cs="Roboto"/>
+          <w:color w:val="374151"/>
+          <w:sz w:val="24"/>
+          <w:szCs w:val="24"/>
+          <w:shd w:val="clear" w:color="auto" w:fill="F7F7F8"/>
+        </w:rPr>
+        <w:t xml:space="preserve"> disponibles con los botones “agregar” y “ver”.</w:t>
+      </w:r>
+    </w:p>
+    <w:p>
+      <w:pPr>
+        <w:pBdr>
+          <w:top w:val="none" w:sz="0" w:space="0" w:color="D9D9E3"/>
+          <w:left w:val="none" w:sz="0" w:space="0" w:color="D9D9E3"/>
+          <w:bottom w:val="none" w:sz="0" w:space="0" w:color="D9D9E3"/>
+          <w:right w:val="none" w:sz="0" w:space="0" w:color="D9D9E3"/>
+          <w:between w:val="none" w:sz="0" w:space="0" w:color="D9D9E3"/>
+        </w:pBdr>
+        <w:shd w:val="clear" w:color="auto" w:fill="F7F7F8"/>
+        <w:spacing w:before="300" w:after="300"/>
+        <w:jc w:val="both"/>
+        <w:rPr>
+          <w:rFonts w:ascii="Roboto" w:eastAsia="Roboto" w:hAnsi="Roboto" w:cs="Roboto"/>
+          <w:color w:val="374151"/>
+          <w:sz w:val="24"/>
+          <w:szCs w:val="24"/>
+          <w:shd w:val="clear" w:color="auto" w:fill="F7F7F8"/>
+        </w:rPr>
+      </w:pPr>
+      <w:r>
+        <w:rPr>
+          <w:rFonts w:ascii="Roboto" w:eastAsia="Roboto" w:hAnsi="Roboto" w:cs="Roboto"/>
+          <w:color w:val="374151"/>
+          <w:sz w:val="24"/>
+          <w:szCs w:val="24"/>
+          <w:shd w:val="clear" w:color="auto" w:fill="F7F7F8"/>
+        </w:rPr>
+        <w:t>FEAT11. El sistema debe</w:t>
+      </w:r>
+      <w:r>
+        <w:rPr>
+          <w:rFonts w:ascii="Roboto" w:eastAsia="Roboto" w:hAnsi="Roboto" w:cs="Roboto"/>
+          <w:color w:val="374151"/>
+          <w:sz w:val="24"/>
+          <w:szCs w:val="24"/>
+          <w:shd w:val="clear" w:color="auto" w:fill="F7F7F8"/>
+        </w:rPr>
+        <w:t xml:space="preserve"> mostrar la los detalles del material como lista de atributos</w:t>
+      </w:r>
+      <w:r>
+        <w:rPr>
+          <w:rFonts w:ascii="Roboto" w:eastAsia="Roboto" w:hAnsi="Roboto" w:cs="Roboto"/>
+          <w:color w:val="374151"/>
+          <w:sz w:val="24"/>
+          <w:szCs w:val="24"/>
+          <w:shd w:val="clear" w:color="auto" w:fill="F7F7F8"/>
+        </w:rPr>
+        <w:t xml:space="preserve"> al presionar “ver”</w:t>
+      </w:r>
+      <w:r>
+        <w:rPr>
+          <w:rFonts w:ascii="Roboto" w:eastAsia="Roboto" w:hAnsi="Roboto" w:cs="Roboto"/>
+          <w:color w:val="374151"/>
+          <w:sz w:val="24"/>
+          <w:szCs w:val="24"/>
+          <w:shd w:val="clear" w:color="auto" w:fill="F7F7F8"/>
+        </w:rPr>
+        <w:t>.</w:t>
+      </w:r>
+    </w:p>
+    <w:p>
+      <w:pPr>
+        <w:pBdr>
+          <w:top w:val="none" w:sz="0" w:space="0" w:color="D9D9E3"/>
+          <w:left w:val="none" w:sz="0" w:space="0" w:color="D9D9E3"/>
+          <w:bottom w:val="none" w:sz="0" w:space="0" w:color="D9D9E3"/>
+          <w:right w:val="none" w:sz="0" w:space="0" w:color="D9D9E3"/>
+          <w:between w:val="none" w:sz="0" w:space="0" w:color="D9D9E3"/>
+        </w:pBdr>
+        <w:shd w:val="clear" w:color="auto" w:fill="F7F7F8"/>
+        <w:spacing w:before="300" w:after="300"/>
+        <w:jc w:val="both"/>
+        <w:rPr>
+          <w:rFonts w:ascii="Roboto" w:eastAsia="Roboto" w:hAnsi="Roboto" w:cs="Roboto"/>
+          <w:color w:val="374151"/>
+          <w:sz w:val="24"/>
+          <w:szCs w:val="24"/>
+          <w:shd w:val="clear" w:color="auto" w:fill="F7F7F8"/>
+        </w:rPr>
+      </w:pPr>
+      <w:r>
+        <w:rPr>
+          <w:rFonts w:ascii="Roboto" w:eastAsia="Roboto" w:hAnsi="Roboto" w:cs="Roboto"/>
+          <w:color w:val="374151"/>
+          <w:sz w:val="24"/>
+          <w:szCs w:val="24"/>
+          <w:shd w:val="clear" w:color="auto" w:fill="F7F7F8"/>
+        </w:rPr>
+        <w:lastRenderedPageBreak/>
+        <w:t>FEAT12. El sistema debe</w:t>
+      </w:r>
+      <w:r>
+        <w:rPr>
+          <w:rFonts w:ascii="Roboto" w:eastAsia="Roboto" w:hAnsi="Roboto" w:cs="Roboto"/>
+          <w:color w:val="374151"/>
+          <w:sz w:val="24"/>
+          <w:szCs w:val="24"/>
+          <w:shd w:val="clear" w:color="auto" w:fill="F7F7F8"/>
+        </w:rPr>
+        <w:t xml:space="preserve"> </w:t>
+      </w:r>
+      <w:proofErr w:type="gramStart"/>
+      <w:r>
+        <w:rPr>
+          <w:rFonts w:ascii="Roboto" w:eastAsia="Roboto" w:hAnsi="Roboto" w:cs="Roboto"/>
+          <w:color w:val="374151"/>
+          <w:sz w:val="24"/>
+          <w:szCs w:val="24"/>
+          <w:shd w:val="clear" w:color="auto" w:fill="F7F7F8"/>
+        </w:rPr>
+        <w:t>agregar  el</w:t>
+      </w:r>
+      <w:proofErr w:type="gramEnd"/>
+      <w:r>
+        <w:rPr>
+          <w:rFonts w:ascii="Roboto" w:eastAsia="Roboto" w:hAnsi="Roboto" w:cs="Roboto"/>
+          <w:color w:val="374151"/>
+          <w:sz w:val="24"/>
+          <w:szCs w:val="24"/>
+          <w:shd w:val="clear" w:color="auto" w:fill="F7F7F8"/>
+        </w:rPr>
+        <w:t xml:space="preserve"> material al atributo de </w:t>
+      </w:r>
+      <w:proofErr w:type="spellStart"/>
+      <w:r>
+        <w:rPr>
+          <w:rFonts w:ascii="Roboto" w:eastAsia="Roboto" w:hAnsi="Roboto" w:cs="Roboto"/>
+          <w:color w:val="374151"/>
+          <w:sz w:val="24"/>
+          <w:szCs w:val="24"/>
+          <w:shd w:val="clear" w:color="auto" w:fill="F7F7F8"/>
+        </w:rPr>
+        <w:t>sesion</w:t>
+      </w:r>
+      <w:proofErr w:type="spellEnd"/>
+      <w:r>
+        <w:rPr>
+          <w:rFonts w:ascii="Roboto" w:eastAsia="Roboto" w:hAnsi="Roboto" w:cs="Roboto"/>
+          <w:color w:val="374151"/>
+          <w:sz w:val="24"/>
+          <w:szCs w:val="24"/>
+          <w:shd w:val="clear" w:color="auto" w:fill="F7F7F8"/>
+        </w:rPr>
+        <w:t xml:space="preserve"> “cesto” de tipo array(si no existe crearlo)  al presionar el </w:t>
+      </w:r>
+      <w:proofErr w:type="spellStart"/>
+      <w:r>
+        <w:rPr>
+          <w:rFonts w:ascii="Roboto" w:eastAsia="Roboto" w:hAnsi="Roboto" w:cs="Roboto"/>
+          <w:color w:val="374151"/>
+          <w:sz w:val="24"/>
+          <w:szCs w:val="24"/>
+          <w:shd w:val="clear" w:color="auto" w:fill="F7F7F8"/>
+        </w:rPr>
+        <w:t>boton</w:t>
+      </w:r>
+      <w:proofErr w:type="spellEnd"/>
+      <w:r>
+        <w:rPr>
+          <w:rFonts w:ascii="Roboto" w:eastAsia="Roboto" w:hAnsi="Roboto" w:cs="Roboto"/>
+          <w:color w:val="374151"/>
+          <w:sz w:val="24"/>
+          <w:szCs w:val="24"/>
+          <w:shd w:val="clear" w:color="auto" w:fill="F7F7F8"/>
+        </w:rPr>
+        <w:t xml:space="preserve"> “agregar”</w:t>
+      </w:r>
+      <w:r>
+        <w:rPr>
+          <w:rFonts w:ascii="Roboto" w:eastAsia="Roboto" w:hAnsi="Roboto" w:cs="Roboto"/>
+          <w:color w:val="374151"/>
+          <w:sz w:val="24"/>
+          <w:szCs w:val="24"/>
+          <w:shd w:val="clear" w:color="auto" w:fill="F7F7F8"/>
+        </w:rPr>
+        <w:t>.</w:t>
+      </w:r>
+    </w:p>
+    <w:p>
+      <w:pPr>
+        <w:spacing w:before="120"/>
+        <w:jc w:val="both"/>
+        <w:rPr>
+          <w:rFonts w:ascii="Roboto" w:eastAsia="Roboto" w:hAnsi="Roboto" w:cs="Roboto"/>
+          <w:color w:val="374151"/>
+          <w:sz w:val="24"/>
+          <w:szCs w:val="24"/>
+          <w:shd w:val="clear" w:color="auto" w:fill="F7F7F8"/>
+        </w:rPr>
+      </w:pPr>
+      <w:r>
+        <w:rPr>
+          <w:rFonts w:ascii="Roboto" w:eastAsia="Roboto" w:hAnsi="Roboto" w:cs="Roboto"/>
+          <w:color w:val="374151"/>
+          <w:sz w:val="24"/>
+          <w:szCs w:val="24"/>
+          <w:shd w:val="clear" w:color="auto" w:fill="F7F7F8"/>
+        </w:rPr>
+        <w:t xml:space="preserve">FEAT13. El sistema debe </w:t>
+      </w:r>
+      <w:r>
+        <w:rPr>
+          <w:rFonts w:ascii="Roboto" w:eastAsia="Roboto" w:hAnsi="Roboto" w:cs="Roboto"/>
+          <w:color w:val="374151"/>
+          <w:sz w:val="24"/>
+          <w:szCs w:val="24"/>
+          <w:shd w:val="clear" w:color="auto" w:fill="F7F7F8"/>
+        </w:rPr>
+        <w:t xml:space="preserve">mostrar filtros de búsqueda en el </w:t>
+      </w:r>
+      <w:proofErr w:type="spellStart"/>
+      <w:r>
+        <w:rPr>
+          <w:rFonts w:ascii="Roboto" w:eastAsia="Roboto" w:hAnsi="Roboto" w:cs="Roboto"/>
+          <w:color w:val="374151"/>
+          <w:sz w:val="24"/>
+          <w:szCs w:val="24"/>
+          <w:shd w:val="clear" w:color="auto" w:fill="F7F7F8"/>
+        </w:rPr>
+        <w:t>nav</w:t>
+      </w:r>
+      <w:proofErr w:type="spellEnd"/>
+      <w:r>
+        <w:rPr>
+          <w:rFonts w:ascii="Roboto" w:eastAsia="Roboto" w:hAnsi="Roboto" w:cs="Roboto"/>
+          <w:color w:val="374151"/>
+          <w:sz w:val="24"/>
+          <w:szCs w:val="24"/>
+          <w:shd w:val="clear" w:color="auto" w:fill="F7F7F8"/>
+        </w:rPr>
+        <w:t xml:space="preserve"> bar.</w:t>
+      </w:r>
+    </w:p>
+    <w:p>
+      <w:pPr>
+        <w:spacing w:before="120"/>
+        <w:jc w:val="both"/>
+        <w:rPr>
+          <w:rFonts w:ascii="Roboto" w:eastAsia="Roboto" w:hAnsi="Roboto" w:cs="Roboto"/>
+          <w:color w:val="374151"/>
+          <w:sz w:val="24"/>
+          <w:szCs w:val="24"/>
+          <w:shd w:val="clear" w:color="auto" w:fill="F7F7F8"/>
+        </w:rPr>
+      </w:pPr>
+    </w:p>
+    <w:p>
+      <w:pPr>
+        <w:spacing w:before="120"/>
+        <w:jc w:val="both"/>
+        <w:rPr>
+          <w:rFonts w:ascii="Roboto" w:eastAsia="Roboto" w:hAnsi="Roboto" w:cs="Roboto"/>
+          <w:color w:val="374151"/>
+          <w:sz w:val="24"/>
+          <w:szCs w:val="24"/>
+          <w:shd w:val="clear" w:color="auto" w:fill="F7F7F8"/>
+        </w:rPr>
+      </w:pPr>
+      <w:r>
+        <w:rPr>
+          <w:rFonts w:ascii="Arial" w:eastAsia="Arial" w:hAnsi="Arial" w:cs="Arial"/>
+          <w:b/>
+          <w:sz w:val="22"/>
+          <w:szCs w:val="22"/>
+        </w:rPr>
+        <w:t>UC05</w:t>
+      </w:r>
+      <w:r>
+        <w:rPr>
+          <w:rFonts w:ascii="Arial" w:eastAsia="Arial" w:hAnsi="Arial" w:cs="Arial"/>
+          <w:b/>
+          <w:sz w:val="24"/>
+          <w:szCs w:val="24"/>
+        </w:rPr>
+        <w:t xml:space="preserve"> </w:t>
+      </w:r>
+      <w:r>
+        <w:rPr>
+          <w:rFonts w:ascii="Arial" w:hAnsi="Arial" w:cs="Arial"/>
+          <w:b/>
+          <w:bCs/>
+          <w:sz w:val="24"/>
+          <w:szCs w:val="24"/>
+        </w:rPr>
+        <w:t xml:space="preserve">Registrar </w:t>
+      </w:r>
+      <w:proofErr w:type="spellStart"/>
+      <w:r>
+        <w:rPr>
+          <w:rFonts w:ascii="Arial" w:hAnsi="Arial" w:cs="Arial"/>
+          <w:b/>
+          <w:bCs/>
+          <w:sz w:val="24"/>
+          <w:szCs w:val="24"/>
+        </w:rPr>
+        <w:t>Prestamo</w:t>
+      </w:r>
+      <w:proofErr w:type="spellEnd"/>
+      <w:r>
+        <w:rPr>
+          <w:rFonts w:ascii="Arial" w:hAnsi="Arial" w:cs="Arial"/>
+          <w:b/>
+          <w:bCs/>
+          <w:sz w:val="24"/>
+          <w:szCs w:val="24"/>
+        </w:rPr>
+        <w:t xml:space="preserve"> de Material</w:t>
+      </w:r>
+    </w:p>
+    <w:p>
+      <w:pPr>
+        <w:spacing w:before="120"/>
+        <w:jc w:val="both"/>
+        <w:rPr>
+          <w:rFonts w:ascii="Roboto" w:eastAsia="Roboto" w:hAnsi="Roboto" w:cs="Roboto"/>
+          <w:color w:val="374151"/>
+          <w:sz w:val="24"/>
+          <w:szCs w:val="24"/>
+          <w:shd w:val="clear" w:color="auto" w:fill="F7F7F8"/>
+        </w:rPr>
+      </w:pPr>
+      <w:bookmarkStart w:id="1" w:name="_Hlk168351117"/>
+      <w:r>
+        <w:rPr>
+          <w:rFonts w:ascii="Roboto" w:eastAsia="Roboto" w:hAnsi="Roboto" w:cs="Roboto"/>
+          <w:color w:val="374151"/>
+          <w:sz w:val="24"/>
+          <w:szCs w:val="24"/>
+          <w:shd w:val="clear" w:color="auto" w:fill="F7F7F8"/>
+        </w:rPr>
+        <w:t>FEAT14. El sistema debe cambiar el estado de la solicitud a concluido.</w:t>
+      </w:r>
+    </w:p>
+    <w:p>
+      <w:pPr>
+        <w:pBdr>
+          <w:top w:val="none" w:sz="0" w:space="0" w:color="D9D9E3"/>
+          <w:left w:val="none" w:sz="0" w:space="0" w:color="D9D9E3"/>
+          <w:bottom w:val="none" w:sz="0" w:space="0" w:color="D9D9E3"/>
+          <w:right w:val="none" w:sz="0" w:space="0" w:color="D9D9E3"/>
+          <w:between w:val="none" w:sz="0" w:space="0" w:color="D9D9E3"/>
+        </w:pBdr>
+        <w:shd w:val="clear" w:color="auto" w:fill="F7F7F8"/>
+        <w:spacing w:before="300" w:after="300"/>
+        <w:jc w:val="both"/>
+        <w:rPr>
+          <w:rFonts w:ascii="Roboto" w:eastAsia="Roboto" w:hAnsi="Roboto" w:cs="Roboto"/>
+          <w:color w:val="374151"/>
+          <w:sz w:val="24"/>
+          <w:szCs w:val="24"/>
+          <w:shd w:val="clear" w:color="auto" w:fill="F7F7F8"/>
+        </w:rPr>
+      </w:pPr>
+      <w:r>
+        <w:rPr>
+          <w:rFonts w:ascii="Roboto" w:eastAsia="Roboto" w:hAnsi="Roboto" w:cs="Roboto"/>
+          <w:color w:val="374151"/>
+          <w:sz w:val="24"/>
+          <w:szCs w:val="24"/>
+          <w:shd w:val="clear" w:color="auto" w:fill="F7F7F8"/>
+        </w:rPr>
+        <w:t>FEAT15. El sistema debe crea un</w:t>
+      </w:r>
+      <w:r>
+        <w:rPr>
+          <w:rFonts w:ascii="Roboto" w:eastAsia="Roboto" w:hAnsi="Roboto" w:cs="Roboto"/>
+          <w:color w:val="374151"/>
+          <w:sz w:val="24"/>
+          <w:szCs w:val="24"/>
+          <w:shd w:val="clear" w:color="auto" w:fill="F7F7F8"/>
+        </w:rPr>
+        <w:t xml:space="preserve"> nuevo</w:t>
+      </w:r>
+      <w:r>
+        <w:rPr>
+          <w:rFonts w:ascii="Roboto" w:eastAsia="Roboto" w:hAnsi="Roboto" w:cs="Roboto"/>
+          <w:color w:val="374151"/>
+          <w:sz w:val="24"/>
+          <w:szCs w:val="24"/>
+          <w:shd w:val="clear" w:color="auto" w:fill="F7F7F8"/>
+        </w:rPr>
+        <w:t xml:space="preserve"> </w:t>
+      </w:r>
+      <w:r>
+        <w:rPr>
+          <w:rFonts w:ascii="Roboto" w:eastAsia="Roboto" w:hAnsi="Roboto" w:cs="Roboto"/>
+          <w:color w:val="374151"/>
+          <w:sz w:val="24"/>
+          <w:szCs w:val="24"/>
+          <w:shd w:val="clear" w:color="auto" w:fill="F7F7F8"/>
+        </w:rPr>
+        <w:t>préstamo.</w:t>
+      </w:r>
+    </w:p>
+    <w:bookmarkEnd w:id="1"/>
+    <w:p>
+      <w:pPr>
+        <w:spacing w:before="120"/>
+        <w:jc w:val="both"/>
+        <w:rPr>
+          <w:rFonts w:ascii="Roboto" w:eastAsia="Roboto" w:hAnsi="Roboto" w:cs="Roboto"/>
+          <w:color w:val="374151"/>
+          <w:sz w:val="24"/>
+          <w:szCs w:val="24"/>
+          <w:shd w:val="clear" w:color="auto" w:fill="F7F7F8"/>
+        </w:rPr>
+      </w:pPr>
+      <w:r>
+        <w:rPr>
+          <w:rFonts w:ascii="Arial" w:eastAsia="Arial" w:hAnsi="Arial" w:cs="Arial"/>
+          <w:b/>
+          <w:sz w:val="22"/>
+          <w:szCs w:val="22"/>
+        </w:rPr>
+        <w:t>UC06</w:t>
+      </w:r>
+      <w:r>
+        <w:rPr>
+          <w:rFonts w:ascii="Arial" w:eastAsia="Arial" w:hAnsi="Arial" w:cs="Arial"/>
+          <w:b/>
+          <w:sz w:val="24"/>
+          <w:szCs w:val="24"/>
+        </w:rPr>
+        <w:t xml:space="preserve"> </w:t>
+      </w:r>
+      <w:r>
+        <w:rPr>
+          <w:rFonts w:ascii="Arial" w:hAnsi="Arial" w:cs="Arial"/>
+          <w:b/>
+          <w:bCs/>
+          <w:sz w:val="24"/>
+          <w:szCs w:val="24"/>
+        </w:rPr>
+        <w:t xml:space="preserve">Buscar Solicitud de </w:t>
+      </w:r>
+      <w:proofErr w:type="spellStart"/>
+      <w:r>
+        <w:rPr>
+          <w:rFonts w:ascii="Arial" w:hAnsi="Arial" w:cs="Arial"/>
+          <w:b/>
+          <w:bCs/>
+          <w:sz w:val="24"/>
+          <w:szCs w:val="24"/>
+        </w:rPr>
+        <w:t>Prestamo</w:t>
+      </w:r>
+      <w:proofErr w:type="spellEnd"/>
+    </w:p>
+    <w:p>
+      <w:pPr>
+        <w:spacing w:before="120"/>
+        <w:jc w:val="both"/>
+        <w:rPr>
+          <w:rFonts w:ascii="Roboto" w:eastAsia="Roboto" w:hAnsi="Roboto" w:cs="Roboto"/>
+          <w:color w:val="374151"/>
+          <w:sz w:val="24"/>
+          <w:szCs w:val="24"/>
+          <w:shd w:val="clear" w:color="auto" w:fill="F7F7F8"/>
+        </w:rPr>
+      </w:pPr>
+      <w:bookmarkStart w:id="2" w:name="_Hlk168351126"/>
+      <w:r>
+        <w:rPr>
+          <w:rFonts w:ascii="Roboto" w:eastAsia="Roboto" w:hAnsi="Roboto" w:cs="Roboto"/>
+          <w:color w:val="374151"/>
+          <w:sz w:val="24"/>
+          <w:szCs w:val="24"/>
+          <w:shd w:val="clear" w:color="auto" w:fill="F7F7F8"/>
+        </w:rPr>
+        <w:t>FEAT1</w:t>
+      </w:r>
+      <w:r>
+        <w:rPr>
+          <w:rFonts w:ascii="Roboto" w:eastAsia="Roboto" w:hAnsi="Roboto" w:cs="Roboto"/>
+          <w:color w:val="374151"/>
+          <w:sz w:val="24"/>
+          <w:szCs w:val="24"/>
+          <w:shd w:val="clear" w:color="auto" w:fill="F7F7F8"/>
+        </w:rPr>
+        <w:t>6</w:t>
+      </w:r>
+      <w:r>
+        <w:rPr>
+          <w:rFonts w:ascii="Roboto" w:eastAsia="Roboto" w:hAnsi="Roboto" w:cs="Roboto"/>
+          <w:color w:val="374151"/>
+          <w:sz w:val="24"/>
+          <w:szCs w:val="24"/>
+          <w:shd w:val="clear" w:color="auto" w:fill="F7F7F8"/>
+        </w:rPr>
+        <w:t>. El sistema debe mostrar una grilla de solicitudes activas.</w:t>
+      </w:r>
+    </w:p>
+    <w:p>
+      <w:pPr>
+        <w:pBdr>
+          <w:top w:val="none" w:sz="0" w:space="0" w:color="D9D9E3"/>
+          <w:left w:val="none" w:sz="0" w:space="0" w:color="D9D9E3"/>
+          <w:bottom w:val="none" w:sz="0" w:space="0" w:color="D9D9E3"/>
+          <w:right w:val="none" w:sz="0" w:space="0" w:color="D9D9E3"/>
+          <w:between w:val="none" w:sz="0" w:space="0" w:color="D9D9E3"/>
+        </w:pBdr>
+        <w:shd w:val="clear" w:color="auto" w:fill="F7F7F8"/>
+        <w:spacing w:before="300" w:after="300"/>
+        <w:jc w:val="both"/>
+        <w:rPr>
+          <w:rFonts w:ascii="Roboto" w:eastAsia="Roboto" w:hAnsi="Roboto" w:cs="Roboto"/>
+          <w:color w:val="374151"/>
+          <w:sz w:val="24"/>
+          <w:szCs w:val="24"/>
+          <w:shd w:val="clear" w:color="auto" w:fill="F7F7F8"/>
+        </w:rPr>
+      </w:pPr>
+      <w:r>
+        <w:rPr>
+          <w:rFonts w:ascii="Roboto" w:eastAsia="Roboto" w:hAnsi="Roboto" w:cs="Roboto"/>
+          <w:color w:val="374151"/>
+          <w:sz w:val="24"/>
+          <w:szCs w:val="24"/>
+          <w:shd w:val="clear" w:color="auto" w:fill="F7F7F8"/>
+        </w:rPr>
+        <w:t>FEAT1</w:t>
+      </w:r>
+      <w:r>
+        <w:rPr>
+          <w:rFonts w:ascii="Roboto" w:eastAsia="Roboto" w:hAnsi="Roboto" w:cs="Roboto"/>
+          <w:color w:val="374151"/>
+          <w:sz w:val="24"/>
+          <w:szCs w:val="24"/>
+          <w:shd w:val="clear" w:color="auto" w:fill="F7F7F8"/>
+        </w:rPr>
+        <w:t>7</w:t>
+      </w:r>
+      <w:r>
+        <w:rPr>
+          <w:rFonts w:ascii="Roboto" w:eastAsia="Roboto" w:hAnsi="Roboto" w:cs="Roboto"/>
+          <w:color w:val="374151"/>
+          <w:sz w:val="24"/>
+          <w:szCs w:val="24"/>
+          <w:shd w:val="clear" w:color="auto" w:fill="F7F7F8"/>
+        </w:rPr>
+        <w:t xml:space="preserve">. El sistema debe mostrar un </w:t>
+      </w:r>
+      <w:proofErr w:type="spellStart"/>
+      <w:r>
+        <w:rPr>
+          <w:rFonts w:ascii="Roboto" w:eastAsia="Roboto" w:hAnsi="Roboto" w:cs="Roboto"/>
+          <w:color w:val="374151"/>
+          <w:sz w:val="24"/>
+          <w:szCs w:val="24"/>
+          <w:shd w:val="clear" w:color="auto" w:fill="F7F7F8"/>
+        </w:rPr>
+        <w:t>check</w:t>
+      </w:r>
+      <w:proofErr w:type="spellEnd"/>
+      <w:r>
+        <w:rPr>
+          <w:rFonts w:ascii="Roboto" w:eastAsia="Roboto" w:hAnsi="Roboto" w:cs="Roboto"/>
+          <w:color w:val="374151"/>
+          <w:sz w:val="24"/>
+          <w:szCs w:val="24"/>
+          <w:shd w:val="clear" w:color="auto" w:fill="F7F7F8"/>
+        </w:rPr>
+        <w:t xml:space="preserve"> box “Encola” y un </w:t>
+      </w:r>
+      <w:proofErr w:type="spellStart"/>
+      <w:r>
+        <w:rPr>
+          <w:rFonts w:ascii="Roboto" w:eastAsia="Roboto" w:hAnsi="Roboto" w:cs="Roboto"/>
+          <w:color w:val="374151"/>
+          <w:sz w:val="24"/>
+          <w:szCs w:val="24"/>
+          <w:shd w:val="clear" w:color="auto" w:fill="F7F7F8"/>
+        </w:rPr>
+        <w:t>Boton</w:t>
+      </w:r>
+      <w:proofErr w:type="spellEnd"/>
+      <w:r>
+        <w:rPr>
+          <w:rFonts w:ascii="Roboto" w:eastAsia="Roboto" w:hAnsi="Roboto" w:cs="Roboto"/>
+          <w:color w:val="374151"/>
+          <w:sz w:val="24"/>
+          <w:szCs w:val="24"/>
+          <w:shd w:val="clear" w:color="auto" w:fill="F7F7F8"/>
+        </w:rPr>
+        <w:t xml:space="preserve"> </w:t>
+      </w:r>
+      <w:r>
+        <w:rPr>
+          <w:rFonts w:ascii="Roboto" w:eastAsia="Roboto" w:hAnsi="Roboto" w:cs="Roboto"/>
+          <w:color w:val="374151"/>
+          <w:sz w:val="24"/>
+          <w:szCs w:val="24"/>
+          <w:shd w:val="clear" w:color="auto" w:fill="F7F7F8"/>
+        </w:rPr>
+        <w:t>“Prestar” en cada fila.</w:t>
+      </w:r>
+    </w:p>
+    <w:p>
+      <w:pPr>
+        <w:pBdr>
+          <w:top w:val="none" w:sz="0" w:space="0" w:color="D9D9E3"/>
+          <w:left w:val="none" w:sz="0" w:space="0" w:color="D9D9E3"/>
+          <w:bottom w:val="none" w:sz="0" w:space="0" w:color="D9D9E3"/>
+          <w:right w:val="none" w:sz="0" w:space="0" w:color="D9D9E3"/>
+          <w:between w:val="none" w:sz="0" w:space="0" w:color="D9D9E3"/>
+        </w:pBdr>
+        <w:shd w:val="clear" w:color="auto" w:fill="F7F7F8"/>
+        <w:spacing w:before="300" w:after="300"/>
+        <w:jc w:val="both"/>
+        <w:rPr>
+          <w:rFonts w:ascii="Roboto" w:eastAsia="Roboto" w:hAnsi="Roboto" w:cs="Roboto"/>
+          <w:color w:val="374151"/>
+          <w:sz w:val="24"/>
+          <w:szCs w:val="24"/>
+          <w:shd w:val="clear" w:color="auto" w:fill="F7F7F8"/>
+        </w:rPr>
+      </w:pPr>
+      <w:r>
+        <w:rPr>
+          <w:rFonts w:ascii="Roboto" w:eastAsia="Roboto" w:hAnsi="Roboto" w:cs="Roboto"/>
+          <w:color w:val="374151"/>
+          <w:sz w:val="24"/>
+          <w:szCs w:val="24"/>
+          <w:shd w:val="clear" w:color="auto" w:fill="F7F7F8"/>
+        </w:rPr>
+        <w:t>FEAT1</w:t>
+      </w:r>
+      <w:r>
+        <w:rPr>
+          <w:rFonts w:ascii="Roboto" w:eastAsia="Roboto" w:hAnsi="Roboto" w:cs="Roboto"/>
+          <w:color w:val="374151"/>
+          <w:sz w:val="24"/>
+          <w:szCs w:val="24"/>
+          <w:shd w:val="clear" w:color="auto" w:fill="F7F7F8"/>
+        </w:rPr>
+        <w:t>8</w:t>
+      </w:r>
+      <w:r>
+        <w:rPr>
+          <w:rFonts w:ascii="Roboto" w:eastAsia="Roboto" w:hAnsi="Roboto" w:cs="Roboto"/>
+          <w:color w:val="374151"/>
+          <w:sz w:val="24"/>
+          <w:szCs w:val="24"/>
+          <w:shd w:val="clear" w:color="auto" w:fill="F7F7F8"/>
+        </w:rPr>
+        <w:t xml:space="preserve">. El sistema debe </w:t>
+      </w:r>
+      <w:r>
+        <w:rPr>
+          <w:rFonts w:ascii="Roboto" w:eastAsia="Roboto" w:hAnsi="Roboto" w:cs="Roboto"/>
+          <w:color w:val="374151"/>
+          <w:sz w:val="24"/>
+          <w:szCs w:val="24"/>
+          <w:shd w:val="clear" w:color="auto" w:fill="F7F7F8"/>
+        </w:rPr>
+        <w:t xml:space="preserve">poder habilitar el botón prestar una vez el </w:t>
+      </w:r>
+      <w:proofErr w:type="spellStart"/>
+      <w:r>
+        <w:rPr>
+          <w:rFonts w:ascii="Roboto" w:eastAsia="Roboto" w:hAnsi="Roboto" w:cs="Roboto"/>
+          <w:color w:val="374151"/>
+          <w:sz w:val="24"/>
+          <w:szCs w:val="24"/>
+          <w:shd w:val="clear" w:color="auto" w:fill="F7F7F8"/>
+        </w:rPr>
+        <w:t>check</w:t>
+      </w:r>
+      <w:proofErr w:type="spellEnd"/>
+      <w:r>
+        <w:rPr>
+          <w:rFonts w:ascii="Roboto" w:eastAsia="Roboto" w:hAnsi="Roboto" w:cs="Roboto"/>
+          <w:color w:val="374151"/>
+          <w:sz w:val="24"/>
+          <w:szCs w:val="24"/>
+          <w:shd w:val="clear" w:color="auto" w:fill="F7F7F8"/>
+        </w:rPr>
+        <w:t xml:space="preserve"> box se encuentre marcado.</w:t>
+      </w:r>
+    </w:p>
+    <w:p>
+      <w:pPr>
+        <w:pBdr>
+          <w:top w:val="none" w:sz="0" w:space="0" w:color="D9D9E3"/>
+          <w:left w:val="none" w:sz="0" w:space="0" w:color="D9D9E3"/>
+          <w:bottom w:val="none" w:sz="0" w:space="0" w:color="D9D9E3"/>
+          <w:right w:val="none" w:sz="0" w:space="0" w:color="D9D9E3"/>
+          <w:between w:val="none" w:sz="0" w:space="0" w:color="D9D9E3"/>
+        </w:pBdr>
+        <w:shd w:val="clear" w:color="auto" w:fill="F7F7F8"/>
+        <w:spacing w:before="300" w:after="300"/>
+        <w:jc w:val="both"/>
+        <w:rPr>
+          <w:rFonts w:ascii="Roboto" w:eastAsia="Roboto" w:hAnsi="Roboto" w:cs="Roboto"/>
+          <w:color w:val="374151"/>
+          <w:sz w:val="24"/>
+          <w:szCs w:val="24"/>
+          <w:shd w:val="clear" w:color="auto" w:fill="F7F7F8"/>
+        </w:rPr>
+      </w:pPr>
+      <w:r>
+        <w:rPr>
+          <w:rFonts w:ascii="Roboto" w:eastAsia="Roboto" w:hAnsi="Roboto" w:cs="Roboto"/>
+          <w:color w:val="374151"/>
+          <w:sz w:val="24"/>
+          <w:szCs w:val="24"/>
+          <w:shd w:val="clear" w:color="auto" w:fill="F7F7F8"/>
+        </w:rPr>
+        <w:t>FEAT1</w:t>
+      </w:r>
+      <w:r>
+        <w:rPr>
+          <w:rFonts w:ascii="Roboto" w:eastAsia="Roboto" w:hAnsi="Roboto" w:cs="Roboto"/>
+          <w:color w:val="374151"/>
+          <w:sz w:val="24"/>
+          <w:szCs w:val="24"/>
+          <w:shd w:val="clear" w:color="auto" w:fill="F7F7F8"/>
+        </w:rPr>
+        <w:t>9</w:t>
+      </w:r>
+      <w:r>
+        <w:rPr>
+          <w:rFonts w:ascii="Roboto" w:eastAsia="Roboto" w:hAnsi="Roboto" w:cs="Roboto"/>
+          <w:color w:val="374151"/>
+          <w:sz w:val="24"/>
+          <w:szCs w:val="24"/>
+          <w:shd w:val="clear" w:color="auto" w:fill="F7F7F8"/>
+        </w:rPr>
+        <w:t xml:space="preserve">. El sistema debe </w:t>
+      </w:r>
+      <w:r>
+        <w:rPr>
+          <w:rFonts w:ascii="Roboto" w:eastAsia="Roboto" w:hAnsi="Roboto" w:cs="Roboto"/>
+          <w:color w:val="374151"/>
+          <w:sz w:val="24"/>
+          <w:szCs w:val="24"/>
+          <w:shd w:val="clear" w:color="auto" w:fill="F7F7F8"/>
+        </w:rPr>
+        <w:t xml:space="preserve">poder poner un tiempo de vencimiento una vez se presione el </w:t>
+      </w:r>
+      <w:proofErr w:type="spellStart"/>
+      <w:r>
+        <w:rPr>
+          <w:rFonts w:ascii="Roboto" w:eastAsia="Roboto" w:hAnsi="Roboto" w:cs="Roboto"/>
+          <w:color w:val="374151"/>
+          <w:sz w:val="24"/>
+          <w:szCs w:val="24"/>
+          <w:shd w:val="clear" w:color="auto" w:fill="F7F7F8"/>
+        </w:rPr>
+        <w:t>check</w:t>
+      </w:r>
+      <w:proofErr w:type="spellEnd"/>
+      <w:r>
+        <w:rPr>
+          <w:rFonts w:ascii="Roboto" w:eastAsia="Roboto" w:hAnsi="Roboto" w:cs="Roboto"/>
+          <w:color w:val="374151"/>
+          <w:sz w:val="24"/>
+          <w:szCs w:val="24"/>
+          <w:shd w:val="clear" w:color="auto" w:fill="F7F7F8"/>
+        </w:rPr>
+        <w:t xml:space="preserve"> box “Encola”</w:t>
+      </w:r>
+      <w:r>
+        <w:rPr>
+          <w:rFonts w:ascii="Roboto" w:eastAsia="Roboto" w:hAnsi="Roboto" w:cs="Roboto"/>
+          <w:color w:val="374151"/>
+          <w:sz w:val="24"/>
+          <w:szCs w:val="24"/>
+          <w:shd w:val="clear" w:color="auto" w:fill="F7F7F8"/>
+        </w:rPr>
+        <w:t>.</w:t>
+      </w:r>
+    </w:p>
+    <w:p>
+      <w:pPr>
+        <w:pBdr>
+          <w:top w:val="none" w:sz="0" w:space="0" w:color="D9D9E3"/>
+          <w:left w:val="none" w:sz="0" w:space="0" w:color="D9D9E3"/>
+          <w:bottom w:val="none" w:sz="0" w:space="0" w:color="D9D9E3"/>
+          <w:right w:val="none" w:sz="0" w:space="0" w:color="D9D9E3"/>
+          <w:between w:val="none" w:sz="0" w:space="0" w:color="D9D9E3"/>
+        </w:pBdr>
+        <w:shd w:val="clear" w:color="auto" w:fill="F7F7F8"/>
+        <w:spacing w:before="300" w:after="300"/>
+        <w:jc w:val="both"/>
+        <w:rPr>
+          <w:rFonts w:ascii="Roboto" w:eastAsia="Roboto" w:hAnsi="Roboto" w:cs="Roboto"/>
+          <w:color w:val="374151"/>
+          <w:sz w:val="24"/>
+          <w:szCs w:val="24"/>
+          <w:shd w:val="clear" w:color="auto" w:fill="F7F7F8"/>
+        </w:rPr>
+      </w:pPr>
+      <w:r>
+        <w:rPr>
+          <w:rFonts w:ascii="Roboto" w:eastAsia="Roboto" w:hAnsi="Roboto" w:cs="Roboto"/>
+          <w:color w:val="374151"/>
+          <w:sz w:val="24"/>
+          <w:szCs w:val="24"/>
+          <w:shd w:val="clear" w:color="auto" w:fill="F7F7F8"/>
+        </w:rPr>
         <w:t>FEAT</w:t>
       </w:r>
       <w:r>
@@ -1527,1719 +2953,20 @@
           <w:szCs w:val="24"/>
           <w:shd w:val="clear" w:color="auto" w:fill="F7F7F8"/>
         </w:rPr>
-        <w:t>0</w:t>
-      </w:r>
-      <w:r>
-        <w:rPr>
-          <w:rFonts w:ascii="Roboto" w:eastAsia="Roboto" w:hAnsi="Roboto" w:cs="Roboto"/>
-          <w:color w:val="374151"/>
-          <w:sz w:val="24"/>
-          <w:szCs w:val="24"/>
-          <w:shd w:val="clear" w:color="auto" w:fill="F7F7F8"/>
-        </w:rPr>
-        <w:t xml:space="preserve">6. El sistema debe </w:t>
-      </w:r>
-      <w:r>
-        <w:rPr>
-          <w:rFonts w:ascii="Roboto" w:eastAsia="Roboto" w:hAnsi="Roboto" w:cs="Roboto"/>
-          <w:color w:val="374151"/>
-          <w:sz w:val="24"/>
-          <w:szCs w:val="24"/>
-          <w:shd w:val="clear" w:color="auto" w:fill="F7F7F8"/>
-        </w:rPr>
-        <w:t>recuperar el atributo de sesión (</w:t>
-      </w:r>
-      <w:proofErr w:type="spellStart"/>
-      <w:r>
-        <w:rPr>
-          <w:rFonts w:ascii="Roboto" w:eastAsia="Roboto" w:hAnsi="Roboto" w:cs="Roboto"/>
-          <w:color w:val="374151"/>
-          <w:sz w:val="24"/>
-          <w:szCs w:val="24"/>
-          <w:shd w:val="clear" w:color="auto" w:fill="F7F7F8"/>
-        </w:rPr>
-        <w:t>String</w:t>
-      </w:r>
-      <w:proofErr w:type="spellEnd"/>
-      <w:r>
-        <w:rPr>
-          <w:rFonts w:ascii="Roboto" w:eastAsia="Roboto" w:hAnsi="Roboto" w:cs="Roboto"/>
-          <w:color w:val="374151"/>
-          <w:sz w:val="24"/>
-          <w:szCs w:val="24"/>
-          <w:shd w:val="clear" w:color="auto" w:fill="F7F7F8"/>
-        </w:rPr>
-        <w:t xml:space="preserve">, </w:t>
-      </w:r>
-      <w:proofErr w:type="spellStart"/>
-      <w:r>
-        <w:rPr>
-          <w:rFonts w:ascii="Roboto" w:eastAsia="Roboto" w:hAnsi="Roboto" w:cs="Roboto"/>
-          <w:color w:val="374151"/>
-          <w:sz w:val="24"/>
-          <w:szCs w:val="24"/>
-          <w:shd w:val="clear" w:color="auto" w:fill="F7F7F8"/>
-        </w:rPr>
-        <w:t>id</w:t>
-      </w:r>
-      <w:r>
-        <w:rPr>
-          <w:rFonts w:ascii="Roboto" w:eastAsia="Roboto" w:hAnsi="Roboto" w:cs="Roboto"/>
-          <w:color w:val="374151"/>
-          <w:sz w:val="24"/>
-          <w:szCs w:val="24"/>
-          <w:shd w:val="clear" w:color="auto" w:fill="F7F7F8"/>
-        </w:rPr>
-        <w:t>usuario</w:t>
-      </w:r>
-      <w:proofErr w:type="spellEnd"/>
-      <w:r>
-        <w:rPr>
-          <w:rFonts w:ascii="Roboto" w:eastAsia="Roboto" w:hAnsi="Roboto" w:cs="Roboto"/>
-          <w:color w:val="374151"/>
-          <w:sz w:val="24"/>
-          <w:szCs w:val="24"/>
-          <w:shd w:val="clear" w:color="auto" w:fill="F7F7F8"/>
-        </w:rPr>
-        <w:t>).</w:t>
-      </w:r>
-    </w:p>
-    <w:p>
-      <w:pPr>
-        <w:pBdr>
-          <w:top w:val="none" w:sz="0" w:space="0" w:color="D9D9E3"/>
-          <w:left w:val="none" w:sz="0" w:space="0" w:color="D9D9E3"/>
-          <w:bottom w:val="none" w:sz="0" w:space="0" w:color="D9D9E3"/>
-          <w:right w:val="none" w:sz="0" w:space="0" w:color="D9D9E3"/>
-          <w:between w:val="none" w:sz="0" w:space="0" w:color="D9D9E3"/>
-        </w:pBdr>
-        <w:shd w:val="clear" w:color="auto" w:fill="F7F7F8"/>
-        <w:spacing w:before="300" w:after="300"/>
-        <w:jc w:val="both"/>
-        <w:rPr>
-          <w:rFonts w:ascii="Roboto" w:eastAsia="Roboto" w:hAnsi="Roboto" w:cs="Roboto"/>
-          <w:color w:val="374151"/>
-          <w:sz w:val="24"/>
-          <w:szCs w:val="24"/>
-          <w:shd w:val="clear" w:color="auto" w:fill="F7F7F8"/>
-        </w:rPr>
-      </w:pPr>
-      <w:r>
-        <w:rPr>
-          <w:rFonts w:ascii="Roboto" w:eastAsia="Roboto" w:hAnsi="Roboto" w:cs="Roboto"/>
-          <w:color w:val="374151"/>
-          <w:sz w:val="24"/>
-          <w:szCs w:val="24"/>
-          <w:shd w:val="clear" w:color="auto" w:fill="F7F7F8"/>
-        </w:rPr>
-        <w:t>FEAT</w:t>
-      </w:r>
-      <w:r>
-        <w:rPr>
-          <w:rFonts w:ascii="Roboto" w:eastAsia="Roboto" w:hAnsi="Roboto" w:cs="Roboto"/>
-          <w:color w:val="374151"/>
-          <w:sz w:val="24"/>
-          <w:szCs w:val="24"/>
-          <w:shd w:val="clear" w:color="auto" w:fill="F7F7F8"/>
-        </w:rPr>
-        <w:t>0</w:t>
-      </w:r>
-      <w:r>
-        <w:rPr>
-          <w:rFonts w:ascii="Roboto" w:eastAsia="Roboto" w:hAnsi="Roboto" w:cs="Roboto"/>
-          <w:color w:val="374151"/>
-          <w:sz w:val="24"/>
-          <w:szCs w:val="24"/>
-          <w:shd w:val="clear" w:color="auto" w:fill="F7F7F8"/>
-        </w:rPr>
-        <w:t xml:space="preserve">7. El sistema debe </w:t>
-      </w:r>
-      <w:r>
-        <w:rPr>
-          <w:rFonts w:ascii="Roboto" w:eastAsia="Roboto" w:hAnsi="Roboto" w:cs="Roboto"/>
-          <w:color w:val="374151"/>
-          <w:sz w:val="24"/>
-          <w:szCs w:val="24"/>
-          <w:shd w:val="clear" w:color="auto" w:fill="F7F7F8"/>
-        </w:rPr>
-        <w:t>buscar usuario con el atributo de sesión</w:t>
-      </w:r>
-      <w:r>
-        <w:rPr>
-          <w:rFonts w:ascii="Roboto" w:eastAsia="Roboto" w:hAnsi="Roboto" w:cs="Roboto"/>
-          <w:color w:val="374151"/>
-          <w:sz w:val="24"/>
-          <w:szCs w:val="24"/>
-          <w:shd w:val="clear" w:color="auto" w:fill="F7F7F8"/>
-        </w:rPr>
-        <w:t>.</w:t>
-      </w:r>
-    </w:p>
-    <w:p>
-      <w:pPr>
-        <w:pBdr>
-          <w:top w:val="none" w:sz="0" w:space="0" w:color="D9D9E3"/>
-          <w:left w:val="none" w:sz="0" w:space="0" w:color="D9D9E3"/>
-          <w:bottom w:val="none" w:sz="0" w:space="0" w:color="D9D9E3"/>
-          <w:right w:val="none" w:sz="0" w:space="0" w:color="D9D9E3"/>
-          <w:between w:val="none" w:sz="0" w:space="0" w:color="D9D9E3"/>
-        </w:pBdr>
-        <w:shd w:val="clear" w:color="auto" w:fill="F7F7F8"/>
-        <w:spacing w:before="300" w:after="300"/>
-        <w:jc w:val="both"/>
-        <w:rPr>
-          <w:rFonts w:ascii="Roboto" w:eastAsia="Roboto" w:hAnsi="Roboto" w:cs="Roboto"/>
-          <w:color w:val="374151"/>
-          <w:sz w:val="24"/>
-          <w:szCs w:val="24"/>
-          <w:shd w:val="clear" w:color="auto" w:fill="F7F7F8"/>
-        </w:rPr>
-      </w:pPr>
-      <w:r>
-        <w:rPr>
-          <w:rFonts w:ascii="Roboto" w:eastAsia="Roboto" w:hAnsi="Roboto" w:cs="Roboto"/>
-          <w:color w:val="374151"/>
-          <w:sz w:val="24"/>
-          <w:szCs w:val="24"/>
-          <w:shd w:val="clear" w:color="auto" w:fill="F7F7F8"/>
-        </w:rPr>
-        <w:t>FEAT</w:t>
-      </w:r>
-      <w:r>
-        <w:rPr>
-          <w:rFonts w:ascii="Roboto" w:eastAsia="Roboto" w:hAnsi="Roboto" w:cs="Roboto"/>
-          <w:color w:val="374151"/>
-          <w:sz w:val="24"/>
-          <w:szCs w:val="24"/>
-          <w:shd w:val="clear" w:color="auto" w:fill="F7F7F8"/>
-        </w:rPr>
-        <w:t>0</w:t>
-      </w:r>
-      <w:r>
-        <w:rPr>
-          <w:rFonts w:ascii="Roboto" w:eastAsia="Roboto" w:hAnsi="Roboto" w:cs="Roboto"/>
-          <w:color w:val="374151"/>
-          <w:sz w:val="24"/>
-          <w:szCs w:val="24"/>
-          <w:shd w:val="clear" w:color="auto" w:fill="F7F7F8"/>
-        </w:rPr>
-        <w:t xml:space="preserve">8. El sistema debe </w:t>
-      </w:r>
-      <w:r>
-        <w:rPr>
-          <w:rFonts w:ascii="Roboto" w:eastAsia="Roboto" w:hAnsi="Roboto" w:cs="Roboto"/>
-          <w:color w:val="374151"/>
-          <w:sz w:val="24"/>
-          <w:szCs w:val="24"/>
-          <w:shd w:val="clear" w:color="auto" w:fill="F7F7F8"/>
-        </w:rPr>
-        <w:t>verificar el usuario</w:t>
-      </w:r>
-      <w:r>
-        <w:rPr>
-          <w:rFonts w:ascii="Roboto" w:eastAsia="Roboto" w:hAnsi="Roboto" w:cs="Roboto"/>
-          <w:color w:val="374151"/>
-          <w:sz w:val="24"/>
-          <w:szCs w:val="24"/>
-          <w:shd w:val="clear" w:color="auto" w:fill="F7F7F8"/>
-        </w:rPr>
-        <w:t>.</w:t>
-      </w:r>
-    </w:p>
-    <w:p>
-      <w:pPr>
-        <w:pBdr>
-          <w:top w:val="none" w:sz="0" w:space="0" w:color="D9D9E3"/>
-          <w:left w:val="none" w:sz="0" w:space="0" w:color="D9D9E3"/>
-          <w:bottom w:val="none" w:sz="0" w:space="0" w:color="D9D9E3"/>
-          <w:right w:val="none" w:sz="0" w:space="0" w:color="D9D9E3"/>
-          <w:between w:val="none" w:sz="0" w:space="0" w:color="D9D9E3"/>
-        </w:pBdr>
-        <w:shd w:val="clear" w:color="auto" w:fill="F7F7F8"/>
-        <w:spacing w:before="300" w:after="300"/>
-        <w:jc w:val="both"/>
-        <w:rPr>
-          <w:rFonts w:ascii="Roboto" w:eastAsia="Roboto" w:hAnsi="Roboto" w:cs="Roboto"/>
-          <w:color w:val="374151"/>
-          <w:sz w:val="24"/>
-          <w:szCs w:val="24"/>
-          <w:shd w:val="clear" w:color="auto" w:fill="F7F7F8"/>
-        </w:rPr>
-      </w:pPr>
-      <w:r>
-        <w:rPr>
-          <w:rFonts w:ascii="Roboto" w:eastAsia="Roboto" w:hAnsi="Roboto" w:cs="Roboto"/>
-          <w:color w:val="374151"/>
-          <w:sz w:val="24"/>
-          <w:szCs w:val="24"/>
-          <w:shd w:val="clear" w:color="auto" w:fill="F7F7F8"/>
-        </w:rPr>
-        <w:t>FEAT0</w:t>
-      </w:r>
-      <w:r>
-        <w:rPr>
-          <w:rFonts w:ascii="Roboto" w:eastAsia="Roboto" w:hAnsi="Roboto" w:cs="Roboto"/>
-          <w:color w:val="374151"/>
-          <w:sz w:val="24"/>
-          <w:szCs w:val="24"/>
-          <w:shd w:val="clear" w:color="auto" w:fill="F7F7F8"/>
-        </w:rPr>
-        <w:t>9</w:t>
-      </w:r>
-      <w:r>
-        <w:rPr>
-          <w:rFonts w:ascii="Roboto" w:eastAsia="Roboto" w:hAnsi="Roboto" w:cs="Roboto"/>
-          <w:color w:val="374151"/>
-          <w:sz w:val="24"/>
-          <w:szCs w:val="24"/>
-          <w:shd w:val="clear" w:color="auto" w:fill="F7F7F8"/>
-        </w:rPr>
-        <w:t xml:space="preserve">. El sistema debe </w:t>
-      </w:r>
-      <w:r>
-        <w:rPr>
-          <w:rFonts w:ascii="Roboto" w:eastAsia="Roboto" w:hAnsi="Roboto" w:cs="Roboto"/>
-          <w:color w:val="374151"/>
-          <w:sz w:val="24"/>
-          <w:szCs w:val="24"/>
-          <w:shd w:val="clear" w:color="auto" w:fill="F7F7F8"/>
-        </w:rPr>
-        <w:t>ingresar el código del usuario</w:t>
-      </w:r>
-      <w:r>
-        <w:rPr>
-          <w:rFonts w:ascii="Roboto" w:eastAsia="Roboto" w:hAnsi="Roboto" w:cs="Roboto"/>
-          <w:color w:val="374151"/>
-          <w:sz w:val="24"/>
-          <w:szCs w:val="24"/>
-          <w:shd w:val="clear" w:color="auto" w:fill="F7F7F8"/>
-        </w:rPr>
-        <w:t>.</w:t>
-      </w:r>
-    </w:p>
-    <w:p>
-      <w:pPr>
-        <w:spacing w:before="120"/>
-        <w:jc w:val="both"/>
-        <w:rPr>
-          <w:rFonts w:ascii="Arial" w:hAnsi="Arial" w:cs="Arial"/>
-          <w:b/>
-          <w:bCs/>
-          <w:sz w:val="24"/>
-          <w:szCs w:val="24"/>
-        </w:rPr>
-      </w:pPr>
-      <w:r>
-        <w:rPr>
-          <w:rFonts w:ascii="Arial" w:eastAsia="Arial" w:hAnsi="Arial" w:cs="Arial"/>
-          <w:b/>
-          <w:sz w:val="22"/>
-          <w:szCs w:val="22"/>
-        </w:rPr>
-        <w:t>UC0</w:t>
-      </w:r>
-      <w:r>
-        <w:rPr>
-          <w:rFonts w:ascii="Arial" w:eastAsia="Arial" w:hAnsi="Arial" w:cs="Arial"/>
-          <w:b/>
-          <w:sz w:val="22"/>
-          <w:szCs w:val="22"/>
-        </w:rPr>
-        <w:t>3</w:t>
-      </w:r>
-      <w:r>
-        <w:rPr>
-          <w:rFonts w:ascii="Arial" w:eastAsia="Arial" w:hAnsi="Arial" w:cs="Arial"/>
-          <w:b/>
-          <w:sz w:val="24"/>
-          <w:szCs w:val="24"/>
-        </w:rPr>
-        <w:t xml:space="preserve"> </w:t>
-      </w:r>
-      <w:r>
-        <w:rPr>
-          <w:rFonts w:ascii="Arial" w:hAnsi="Arial" w:cs="Arial"/>
-          <w:b/>
-          <w:bCs/>
-          <w:sz w:val="24"/>
-          <w:szCs w:val="24"/>
-        </w:rPr>
-        <w:t xml:space="preserve">Generar solicitud de </w:t>
-      </w:r>
-      <w:proofErr w:type="spellStart"/>
-      <w:r>
-        <w:rPr>
-          <w:rFonts w:ascii="Arial" w:hAnsi="Arial" w:cs="Arial"/>
-          <w:b/>
-          <w:bCs/>
-          <w:sz w:val="24"/>
-          <w:szCs w:val="24"/>
-        </w:rPr>
-        <w:t>Prestamo</w:t>
-      </w:r>
-      <w:proofErr w:type="spellEnd"/>
-      <w:r>
-        <w:rPr>
-          <w:rFonts w:ascii="Roboto" w:eastAsia="Roboto" w:hAnsi="Roboto" w:cs="Roboto"/>
-          <w:color w:val="374151"/>
-          <w:sz w:val="24"/>
-          <w:szCs w:val="24"/>
-          <w:shd w:val="clear" w:color="auto" w:fill="F7F7F8"/>
-        </w:rPr>
-        <w:t xml:space="preserve"> </w:t>
-      </w:r>
-    </w:p>
-    <w:p>
-      <w:pPr>
-        <w:spacing w:before="120"/>
-        <w:jc w:val="both"/>
-        <w:rPr>
-          <w:rFonts w:ascii="Roboto" w:eastAsia="Roboto" w:hAnsi="Roboto" w:cs="Roboto"/>
-          <w:color w:val="374151"/>
-          <w:sz w:val="24"/>
-          <w:szCs w:val="24"/>
-          <w:shd w:val="clear" w:color="auto" w:fill="F7F7F8"/>
-        </w:rPr>
-      </w:pPr>
-      <w:r>
-        <w:rPr>
-          <w:rFonts w:ascii="Roboto" w:eastAsia="Roboto" w:hAnsi="Roboto" w:cs="Roboto"/>
-          <w:color w:val="374151"/>
-          <w:sz w:val="24"/>
-          <w:szCs w:val="24"/>
-          <w:shd w:val="clear" w:color="auto" w:fill="F7F7F8"/>
-        </w:rPr>
-        <w:t xml:space="preserve">FEAT06. El sistema debe </w:t>
-      </w:r>
-      <w:r>
-        <w:rPr>
-          <w:rFonts w:ascii="Roboto" w:eastAsia="Roboto" w:hAnsi="Roboto" w:cs="Roboto"/>
-          <w:color w:val="374151"/>
-          <w:sz w:val="24"/>
-          <w:szCs w:val="24"/>
-          <w:shd w:val="clear" w:color="auto" w:fill="F7F7F8"/>
-        </w:rPr>
-        <w:t xml:space="preserve">mostrar una grilla de materiales </w:t>
-      </w:r>
-      <w:proofErr w:type="spellStart"/>
-      <w:r>
-        <w:rPr>
-          <w:rFonts w:ascii="Roboto" w:eastAsia="Roboto" w:hAnsi="Roboto" w:cs="Roboto"/>
-          <w:color w:val="374151"/>
-          <w:sz w:val="24"/>
-          <w:szCs w:val="24"/>
-          <w:shd w:val="clear" w:color="auto" w:fill="F7F7F8"/>
-        </w:rPr>
-        <w:t>selecionados</w:t>
-      </w:r>
-      <w:proofErr w:type="spellEnd"/>
-      <w:r>
-        <w:rPr>
-          <w:rFonts w:ascii="Roboto" w:eastAsia="Roboto" w:hAnsi="Roboto" w:cs="Roboto"/>
-          <w:color w:val="374151"/>
-          <w:sz w:val="24"/>
-          <w:szCs w:val="24"/>
-          <w:shd w:val="clear" w:color="auto" w:fill="F7F7F8"/>
-        </w:rPr>
-        <w:t xml:space="preserve"> previamente</w:t>
-      </w:r>
-      <w:r>
-        <w:rPr>
-          <w:rFonts w:ascii="Roboto" w:eastAsia="Roboto" w:hAnsi="Roboto" w:cs="Roboto"/>
-          <w:color w:val="374151"/>
-          <w:sz w:val="24"/>
-          <w:szCs w:val="24"/>
-          <w:shd w:val="clear" w:color="auto" w:fill="F7F7F8"/>
-        </w:rPr>
-        <w:t>.</w:t>
-      </w:r>
-    </w:p>
-    <w:p>
-      <w:pPr>
-        <w:pBdr>
-          <w:top w:val="none" w:sz="0" w:space="0" w:color="D9D9E3"/>
-          <w:left w:val="none" w:sz="0" w:space="0" w:color="D9D9E3"/>
-          <w:bottom w:val="none" w:sz="0" w:space="0" w:color="D9D9E3"/>
-          <w:right w:val="none" w:sz="0" w:space="0" w:color="D9D9E3"/>
-          <w:between w:val="none" w:sz="0" w:space="0" w:color="D9D9E3"/>
-        </w:pBdr>
-        <w:shd w:val="clear" w:color="auto" w:fill="F7F7F8"/>
-        <w:spacing w:before="300" w:after="300"/>
-        <w:jc w:val="both"/>
-        <w:rPr>
-          <w:rFonts w:ascii="Roboto" w:eastAsia="Roboto" w:hAnsi="Roboto" w:cs="Roboto"/>
-          <w:color w:val="374151"/>
-          <w:sz w:val="24"/>
-          <w:szCs w:val="24"/>
-          <w:shd w:val="clear" w:color="auto" w:fill="F7F7F8"/>
-        </w:rPr>
-      </w:pPr>
-      <w:r>
-        <w:rPr>
-          <w:rFonts w:ascii="Roboto" w:eastAsia="Roboto" w:hAnsi="Roboto" w:cs="Roboto"/>
-          <w:color w:val="374151"/>
-          <w:sz w:val="24"/>
-          <w:szCs w:val="24"/>
-          <w:shd w:val="clear" w:color="auto" w:fill="F7F7F8"/>
-        </w:rPr>
-        <w:t xml:space="preserve">FEAT07. El sistema debe </w:t>
-      </w:r>
-      <w:r>
-        <w:rPr>
-          <w:rFonts w:ascii="Roboto" w:eastAsia="Roboto" w:hAnsi="Roboto" w:cs="Roboto"/>
-          <w:color w:val="374151"/>
-          <w:sz w:val="24"/>
-          <w:szCs w:val="24"/>
-          <w:shd w:val="clear" w:color="auto" w:fill="F7F7F8"/>
-        </w:rPr>
-        <w:t xml:space="preserve">recuperar Atributos de la </w:t>
-      </w:r>
-      <w:proofErr w:type="spellStart"/>
-      <w:r>
-        <w:rPr>
-          <w:rFonts w:ascii="Roboto" w:eastAsia="Roboto" w:hAnsi="Roboto" w:cs="Roboto"/>
-          <w:color w:val="374151"/>
-          <w:sz w:val="24"/>
-          <w:szCs w:val="24"/>
-          <w:shd w:val="clear" w:color="auto" w:fill="F7F7F8"/>
-        </w:rPr>
-        <w:t>sesion</w:t>
-      </w:r>
-      <w:proofErr w:type="spellEnd"/>
-      <w:r>
-        <w:rPr>
-          <w:rFonts w:ascii="Roboto" w:eastAsia="Roboto" w:hAnsi="Roboto" w:cs="Roboto"/>
-          <w:color w:val="374151"/>
-          <w:sz w:val="24"/>
-          <w:szCs w:val="24"/>
-          <w:shd w:val="clear" w:color="auto" w:fill="F7F7F8"/>
-        </w:rPr>
-        <w:t>.</w:t>
-      </w:r>
-    </w:p>
-    <w:p>
-      <w:pPr>
-        <w:pBdr>
-          <w:top w:val="none" w:sz="0" w:space="0" w:color="D9D9E3"/>
-          <w:left w:val="none" w:sz="0" w:space="0" w:color="D9D9E3"/>
-          <w:bottom w:val="none" w:sz="0" w:space="0" w:color="D9D9E3"/>
-          <w:right w:val="none" w:sz="0" w:space="0" w:color="D9D9E3"/>
-          <w:between w:val="none" w:sz="0" w:space="0" w:color="D9D9E3"/>
-        </w:pBdr>
-        <w:shd w:val="clear" w:color="auto" w:fill="F7F7F8"/>
-        <w:spacing w:before="300" w:after="300"/>
-        <w:jc w:val="both"/>
-        <w:rPr>
-          <w:rFonts w:ascii="Roboto" w:eastAsia="Roboto" w:hAnsi="Roboto" w:cs="Roboto"/>
-          <w:color w:val="374151"/>
-          <w:sz w:val="24"/>
-          <w:szCs w:val="24"/>
-          <w:shd w:val="clear" w:color="auto" w:fill="F7F7F8"/>
-        </w:rPr>
-      </w:pPr>
-      <w:r>
-        <w:rPr>
-          <w:rFonts w:ascii="Roboto" w:eastAsia="Roboto" w:hAnsi="Roboto" w:cs="Roboto"/>
-          <w:color w:val="374151"/>
-          <w:sz w:val="24"/>
-          <w:szCs w:val="24"/>
-          <w:shd w:val="clear" w:color="auto" w:fill="F7F7F8"/>
-        </w:rPr>
-        <w:t>FEAT08. El sistema debe verificar el usuario</w:t>
-      </w:r>
-      <w:r>
-        <w:rPr>
-          <w:rFonts w:ascii="Roboto" w:eastAsia="Roboto" w:hAnsi="Roboto" w:cs="Roboto"/>
-          <w:color w:val="374151"/>
-          <w:sz w:val="24"/>
-          <w:szCs w:val="24"/>
-          <w:shd w:val="clear" w:color="auto" w:fill="F7F7F8"/>
-        </w:rPr>
-        <w:t xml:space="preserve"> en </w:t>
-      </w:r>
-      <w:proofErr w:type="spellStart"/>
-      <w:r>
-        <w:rPr>
-          <w:rFonts w:ascii="Roboto" w:eastAsia="Roboto" w:hAnsi="Roboto" w:cs="Roboto"/>
-          <w:color w:val="374151"/>
-          <w:sz w:val="24"/>
-          <w:szCs w:val="24"/>
-          <w:shd w:val="clear" w:color="auto" w:fill="F7F7F8"/>
-        </w:rPr>
-        <w:t>sesion</w:t>
-      </w:r>
-      <w:proofErr w:type="spellEnd"/>
-      <w:r>
-        <w:rPr>
-          <w:rFonts w:ascii="Roboto" w:eastAsia="Roboto" w:hAnsi="Roboto" w:cs="Roboto"/>
-          <w:color w:val="374151"/>
-          <w:sz w:val="24"/>
-          <w:szCs w:val="24"/>
-          <w:shd w:val="clear" w:color="auto" w:fill="F7F7F8"/>
-        </w:rPr>
-        <w:t>.</w:t>
-      </w:r>
-    </w:p>
-    <w:p>
-      <w:pPr>
-        <w:pBdr>
-          <w:top w:val="none" w:sz="0" w:space="0" w:color="D9D9E3"/>
-          <w:left w:val="none" w:sz="0" w:space="0" w:color="D9D9E3"/>
-          <w:bottom w:val="none" w:sz="0" w:space="0" w:color="D9D9E3"/>
-          <w:right w:val="none" w:sz="0" w:space="0" w:color="D9D9E3"/>
-          <w:between w:val="none" w:sz="0" w:space="0" w:color="D9D9E3"/>
-        </w:pBdr>
-        <w:shd w:val="clear" w:color="auto" w:fill="F7F7F8"/>
-        <w:spacing w:before="300" w:after="300"/>
-        <w:jc w:val="both"/>
-        <w:rPr>
-          <w:rFonts w:ascii="Roboto" w:eastAsia="Roboto" w:hAnsi="Roboto" w:cs="Roboto"/>
-          <w:color w:val="374151"/>
-          <w:sz w:val="24"/>
-          <w:szCs w:val="24"/>
-          <w:shd w:val="clear" w:color="auto" w:fill="F7F7F8"/>
-        </w:rPr>
-      </w:pPr>
-      <w:r>
-        <w:rPr>
-          <w:rFonts w:ascii="Roboto" w:eastAsia="Roboto" w:hAnsi="Roboto" w:cs="Roboto"/>
-          <w:color w:val="374151"/>
-          <w:sz w:val="24"/>
-          <w:szCs w:val="24"/>
-          <w:shd w:val="clear" w:color="auto" w:fill="F7F7F8"/>
-        </w:rPr>
-        <w:t xml:space="preserve">FEAT09. El sistema debe ingresar </w:t>
-      </w:r>
-      <w:r>
-        <w:rPr>
-          <w:rFonts w:ascii="Roboto" w:eastAsia="Roboto" w:hAnsi="Roboto" w:cs="Roboto"/>
-          <w:color w:val="374151"/>
-          <w:sz w:val="24"/>
-          <w:szCs w:val="24"/>
-          <w:shd w:val="clear" w:color="auto" w:fill="F7F7F8"/>
-        </w:rPr>
-        <w:t xml:space="preserve">una nueva solicitud de </w:t>
-      </w:r>
-      <w:proofErr w:type="spellStart"/>
-      <w:r>
-        <w:rPr>
-          <w:rFonts w:ascii="Roboto" w:eastAsia="Roboto" w:hAnsi="Roboto" w:cs="Roboto"/>
-          <w:color w:val="374151"/>
-          <w:sz w:val="24"/>
-          <w:szCs w:val="24"/>
-          <w:shd w:val="clear" w:color="auto" w:fill="F7F7F8"/>
-        </w:rPr>
-        <w:t>prestamo</w:t>
-      </w:r>
-      <w:proofErr w:type="spellEnd"/>
-      <w:r>
-        <w:rPr>
-          <w:rFonts w:ascii="Roboto" w:eastAsia="Roboto" w:hAnsi="Roboto" w:cs="Roboto"/>
-          <w:color w:val="374151"/>
-          <w:sz w:val="24"/>
-          <w:szCs w:val="24"/>
-          <w:shd w:val="clear" w:color="auto" w:fill="F7F7F8"/>
-        </w:rPr>
-        <w:t>.</w:t>
-      </w:r>
-    </w:p>
-    <w:p>
-      <w:pPr>
-        <w:pBdr>
-          <w:top w:val="none" w:sz="0" w:space="0" w:color="D9D9E3"/>
-          <w:left w:val="none" w:sz="0" w:space="0" w:color="D9D9E3"/>
-          <w:bottom w:val="none" w:sz="0" w:space="0" w:color="D9D9E3"/>
-          <w:right w:val="none" w:sz="0" w:space="0" w:color="D9D9E3"/>
-          <w:between w:val="none" w:sz="0" w:space="0" w:color="D9D9E3"/>
-        </w:pBdr>
-        <w:shd w:val="clear" w:color="auto" w:fill="F7F7F8"/>
-        <w:spacing w:before="300" w:after="300"/>
-        <w:jc w:val="both"/>
-        <w:rPr>
-          <w:rFonts w:ascii="Roboto" w:eastAsia="Roboto" w:hAnsi="Roboto" w:cs="Roboto"/>
-          <w:color w:val="374151"/>
-          <w:sz w:val="24"/>
-          <w:szCs w:val="24"/>
-          <w:shd w:val="clear" w:color="auto" w:fill="F7F7F8"/>
-        </w:rPr>
-      </w:pPr>
-    </w:p>
-    <w:p>
-      <w:pPr>
-        <w:spacing w:before="120"/>
-        <w:jc w:val="both"/>
-        <w:rPr>
-          <w:rFonts w:ascii="Roboto" w:eastAsia="Roboto" w:hAnsi="Roboto" w:cs="Roboto"/>
-          <w:color w:val="374151"/>
-          <w:sz w:val="24"/>
-          <w:szCs w:val="24"/>
-          <w:shd w:val="clear" w:color="auto" w:fill="F7F7F8"/>
-        </w:rPr>
-      </w:pPr>
-      <w:r>
-        <w:rPr>
-          <w:rFonts w:ascii="Arial" w:eastAsia="Arial" w:hAnsi="Arial" w:cs="Arial"/>
-          <w:b/>
-          <w:sz w:val="22"/>
-          <w:szCs w:val="22"/>
-        </w:rPr>
-        <w:t>UC0</w:t>
-      </w:r>
-      <w:r>
-        <w:rPr>
-          <w:rFonts w:ascii="Arial" w:eastAsia="Arial" w:hAnsi="Arial" w:cs="Arial"/>
-          <w:b/>
-          <w:sz w:val="22"/>
-          <w:szCs w:val="22"/>
-        </w:rPr>
-        <w:t>4</w:t>
-      </w:r>
-      <w:r>
-        <w:rPr>
-          <w:rFonts w:ascii="Arial" w:eastAsia="Arial" w:hAnsi="Arial" w:cs="Arial"/>
-          <w:b/>
-          <w:sz w:val="24"/>
-          <w:szCs w:val="24"/>
-        </w:rPr>
-        <w:t xml:space="preserve"> </w:t>
-      </w:r>
-      <w:r>
-        <w:rPr>
-          <w:rFonts w:ascii="Arial" w:hAnsi="Arial" w:cs="Arial"/>
-          <w:b/>
-          <w:bCs/>
-          <w:sz w:val="24"/>
-          <w:szCs w:val="24"/>
-        </w:rPr>
-        <w:t>Buscar Material</w:t>
-      </w:r>
-    </w:p>
-    <w:p>
-      <w:pPr>
-        <w:spacing w:before="120"/>
-        <w:jc w:val="both"/>
-        <w:rPr>
-          <w:rFonts w:ascii="Roboto" w:eastAsia="Roboto" w:hAnsi="Roboto" w:cs="Roboto"/>
-          <w:color w:val="374151"/>
-          <w:sz w:val="24"/>
-          <w:szCs w:val="24"/>
-          <w:shd w:val="clear" w:color="auto" w:fill="F7F7F8"/>
-        </w:rPr>
-      </w:pPr>
-      <w:r>
-        <w:rPr>
-          <w:rFonts w:ascii="Roboto" w:eastAsia="Roboto" w:hAnsi="Roboto" w:cs="Roboto"/>
-          <w:color w:val="374151"/>
-          <w:sz w:val="24"/>
-          <w:szCs w:val="24"/>
-          <w:shd w:val="clear" w:color="auto" w:fill="F7F7F8"/>
-        </w:rPr>
-        <w:t>FEAT</w:t>
-      </w:r>
-      <w:r>
-        <w:rPr>
-          <w:rFonts w:ascii="Roboto" w:eastAsia="Roboto" w:hAnsi="Roboto" w:cs="Roboto"/>
-          <w:color w:val="374151"/>
-          <w:sz w:val="24"/>
-          <w:szCs w:val="24"/>
-          <w:shd w:val="clear" w:color="auto" w:fill="F7F7F8"/>
-        </w:rPr>
-        <w:t>10</w:t>
-      </w:r>
-      <w:r>
-        <w:rPr>
-          <w:rFonts w:ascii="Roboto" w:eastAsia="Roboto" w:hAnsi="Roboto" w:cs="Roboto"/>
-          <w:color w:val="374151"/>
-          <w:sz w:val="24"/>
-          <w:szCs w:val="24"/>
-          <w:shd w:val="clear" w:color="auto" w:fill="F7F7F8"/>
-        </w:rPr>
-        <w:t xml:space="preserve">. El sistema </w:t>
-      </w:r>
-      <w:r>
-        <w:rPr>
-          <w:rFonts w:ascii="Roboto" w:eastAsia="Roboto" w:hAnsi="Roboto" w:cs="Roboto"/>
-          <w:color w:val="374151"/>
-          <w:sz w:val="24"/>
-          <w:szCs w:val="24"/>
-          <w:shd w:val="clear" w:color="auto" w:fill="F7F7F8"/>
-        </w:rPr>
-        <w:t xml:space="preserve">debe mostrar la </w:t>
-      </w:r>
-      <w:r>
-        <w:rPr>
-          <w:rFonts w:ascii="Roboto" w:eastAsia="Roboto" w:hAnsi="Roboto" w:cs="Roboto"/>
-          <w:color w:val="374151"/>
-          <w:sz w:val="24"/>
-          <w:szCs w:val="24"/>
-          <w:shd w:val="clear" w:color="auto" w:fill="F7F7F8"/>
-        </w:rPr>
-        <w:t xml:space="preserve">grilla de </w:t>
-      </w:r>
-      <w:proofErr w:type="spellStart"/>
-      <w:r>
-        <w:rPr>
-          <w:rFonts w:ascii="Roboto" w:eastAsia="Roboto" w:hAnsi="Roboto" w:cs="Roboto"/>
-          <w:color w:val="374151"/>
-          <w:sz w:val="24"/>
-          <w:szCs w:val="24"/>
-          <w:shd w:val="clear" w:color="auto" w:fill="F7F7F8"/>
-        </w:rPr>
-        <w:t>matriales</w:t>
-      </w:r>
-      <w:proofErr w:type="spellEnd"/>
-      <w:r>
-        <w:rPr>
-          <w:rFonts w:ascii="Roboto" w:eastAsia="Roboto" w:hAnsi="Roboto" w:cs="Roboto"/>
-          <w:color w:val="374151"/>
-          <w:sz w:val="24"/>
-          <w:szCs w:val="24"/>
-          <w:shd w:val="clear" w:color="auto" w:fill="F7F7F8"/>
-        </w:rPr>
-        <w:t xml:space="preserve"> disponibles con los botones “agregar” y “ver”.</w:t>
-      </w:r>
-    </w:p>
-    <w:p>
-      <w:pPr>
-        <w:pBdr>
-          <w:top w:val="none" w:sz="0" w:space="0" w:color="D9D9E3"/>
-          <w:left w:val="none" w:sz="0" w:space="0" w:color="D9D9E3"/>
-          <w:bottom w:val="none" w:sz="0" w:space="0" w:color="D9D9E3"/>
-          <w:right w:val="none" w:sz="0" w:space="0" w:color="D9D9E3"/>
-          <w:between w:val="none" w:sz="0" w:space="0" w:color="D9D9E3"/>
-        </w:pBdr>
-        <w:shd w:val="clear" w:color="auto" w:fill="F7F7F8"/>
-        <w:spacing w:before="300" w:after="300"/>
-        <w:jc w:val="both"/>
-        <w:rPr>
-          <w:rFonts w:ascii="Roboto" w:eastAsia="Roboto" w:hAnsi="Roboto" w:cs="Roboto"/>
-          <w:color w:val="374151"/>
-          <w:sz w:val="24"/>
-          <w:szCs w:val="24"/>
-          <w:shd w:val="clear" w:color="auto" w:fill="F7F7F8"/>
-        </w:rPr>
-      </w:pPr>
-      <w:r>
-        <w:rPr>
-          <w:rFonts w:ascii="Roboto" w:eastAsia="Roboto" w:hAnsi="Roboto" w:cs="Roboto"/>
-          <w:color w:val="374151"/>
-          <w:sz w:val="24"/>
-          <w:szCs w:val="24"/>
-          <w:shd w:val="clear" w:color="auto" w:fill="F7F7F8"/>
-        </w:rPr>
-        <w:t>FEAT</w:t>
-      </w:r>
-      <w:r>
-        <w:rPr>
-          <w:rFonts w:ascii="Roboto" w:eastAsia="Roboto" w:hAnsi="Roboto" w:cs="Roboto"/>
-          <w:color w:val="374151"/>
-          <w:sz w:val="24"/>
-          <w:szCs w:val="24"/>
-          <w:shd w:val="clear" w:color="auto" w:fill="F7F7F8"/>
-        </w:rPr>
-        <w:t>11</w:t>
-      </w:r>
-      <w:r>
-        <w:rPr>
-          <w:rFonts w:ascii="Roboto" w:eastAsia="Roboto" w:hAnsi="Roboto" w:cs="Roboto"/>
-          <w:color w:val="374151"/>
-          <w:sz w:val="24"/>
-          <w:szCs w:val="24"/>
-          <w:shd w:val="clear" w:color="auto" w:fill="F7F7F8"/>
-        </w:rPr>
-        <w:t>. El sistema debe</w:t>
-      </w:r>
-      <w:r>
-        <w:rPr>
-          <w:rFonts w:ascii="Roboto" w:eastAsia="Roboto" w:hAnsi="Roboto" w:cs="Roboto"/>
-          <w:color w:val="374151"/>
-          <w:sz w:val="24"/>
-          <w:szCs w:val="24"/>
-          <w:shd w:val="clear" w:color="auto" w:fill="F7F7F8"/>
-        </w:rPr>
-        <w:t xml:space="preserve"> mostrar la los detalles del material como lista de atributos</w:t>
-      </w:r>
-      <w:r>
-        <w:rPr>
-          <w:rFonts w:ascii="Roboto" w:eastAsia="Roboto" w:hAnsi="Roboto" w:cs="Roboto"/>
-          <w:color w:val="374151"/>
-          <w:sz w:val="24"/>
-          <w:szCs w:val="24"/>
-          <w:shd w:val="clear" w:color="auto" w:fill="F7F7F8"/>
-        </w:rPr>
-        <w:t xml:space="preserve"> al presionar “ver”</w:t>
-      </w:r>
-      <w:r>
-        <w:rPr>
-          <w:rFonts w:ascii="Roboto" w:eastAsia="Roboto" w:hAnsi="Roboto" w:cs="Roboto"/>
-          <w:color w:val="374151"/>
-          <w:sz w:val="24"/>
-          <w:szCs w:val="24"/>
-          <w:shd w:val="clear" w:color="auto" w:fill="F7F7F8"/>
-        </w:rPr>
-        <w:t>.</w:t>
-      </w:r>
-    </w:p>
-    <w:p>
-      <w:pPr>
-        <w:pBdr>
-          <w:top w:val="none" w:sz="0" w:space="0" w:color="D9D9E3"/>
-          <w:left w:val="none" w:sz="0" w:space="0" w:color="D9D9E3"/>
-          <w:bottom w:val="none" w:sz="0" w:space="0" w:color="D9D9E3"/>
-          <w:right w:val="none" w:sz="0" w:space="0" w:color="D9D9E3"/>
-          <w:between w:val="none" w:sz="0" w:space="0" w:color="D9D9E3"/>
-        </w:pBdr>
-        <w:shd w:val="clear" w:color="auto" w:fill="F7F7F8"/>
-        <w:spacing w:before="300" w:after="300"/>
-        <w:jc w:val="both"/>
-        <w:rPr>
-          <w:rFonts w:ascii="Roboto" w:eastAsia="Roboto" w:hAnsi="Roboto" w:cs="Roboto"/>
-          <w:color w:val="374151"/>
-          <w:sz w:val="24"/>
-          <w:szCs w:val="24"/>
-          <w:shd w:val="clear" w:color="auto" w:fill="F7F7F8"/>
-        </w:rPr>
-      </w:pPr>
-      <w:r>
-        <w:rPr>
-          <w:rFonts w:ascii="Roboto" w:eastAsia="Roboto" w:hAnsi="Roboto" w:cs="Roboto"/>
-          <w:color w:val="374151"/>
-          <w:sz w:val="24"/>
-          <w:szCs w:val="24"/>
-          <w:shd w:val="clear" w:color="auto" w:fill="F7F7F8"/>
-        </w:rPr>
-        <w:lastRenderedPageBreak/>
-        <w:t>FEAT</w:t>
-      </w:r>
-      <w:r>
-        <w:rPr>
-          <w:rFonts w:ascii="Roboto" w:eastAsia="Roboto" w:hAnsi="Roboto" w:cs="Roboto"/>
-          <w:color w:val="374151"/>
-          <w:sz w:val="24"/>
-          <w:szCs w:val="24"/>
-          <w:shd w:val="clear" w:color="auto" w:fill="F7F7F8"/>
-        </w:rPr>
-        <w:t>12</w:t>
-      </w:r>
-      <w:r>
-        <w:rPr>
-          <w:rFonts w:ascii="Roboto" w:eastAsia="Roboto" w:hAnsi="Roboto" w:cs="Roboto"/>
-          <w:color w:val="374151"/>
-          <w:sz w:val="24"/>
-          <w:szCs w:val="24"/>
-          <w:shd w:val="clear" w:color="auto" w:fill="F7F7F8"/>
-        </w:rPr>
-        <w:t>. El sistema debe</w:t>
-      </w:r>
-      <w:r>
-        <w:rPr>
-          <w:rFonts w:ascii="Roboto" w:eastAsia="Roboto" w:hAnsi="Roboto" w:cs="Roboto"/>
-          <w:color w:val="374151"/>
-          <w:sz w:val="24"/>
-          <w:szCs w:val="24"/>
-          <w:shd w:val="clear" w:color="auto" w:fill="F7F7F8"/>
-        </w:rPr>
-        <w:t xml:space="preserve"> </w:t>
-      </w:r>
-      <w:proofErr w:type="gramStart"/>
-      <w:r>
-        <w:rPr>
-          <w:rFonts w:ascii="Roboto" w:eastAsia="Roboto" w:hAnsi="Roboto" w:cs="Roboto"/>
-          <w:color w:val="374151"/>
-          <w:sz w:val="24"/>
-          <w:szCs w:val="24"/>
-          <w:shd w:val="clear" w:color="auto" w:fill="F7F7F8"/>
-        </w:rPr>
-        <w:t>agregar  el</w:t>
-      </w:r>
-      <w:proofErr w:type="gramEnd"/>
-      <w:r>
-        <w:rPr>
-          <w:rFonts w:ascii="Roboto" w:eastAsia="Roboto" w:hAnsi="Roboto" w:cs="Roboto"/>
-          <w:color w:val="374151"/>
-          <w:sz w:val="24"/>
-          <w:szCs w:val="24"/>
-          <w:shd w:val="clear" w:color="auto" w:fill="F7F7F8"/>
-        </w:rPr>
-        <w:t xml:space="preserve"> material al atributo de </w:t>
-      </w:r>
-      <w:proofErr w:type="spellStart"/>
-      <w:r>
-        <w:rPr>
-          <w:rFonts w:ascii="Roboto" w:eastAsia="Roboto" w:hAnsi="Roboto" w:cs="Roboto"/>
-          <w:color w:val="374151"/>
-          <w:sz w:val="24"/>
-          <w:szCs w:val="24"/>
-          <w:shd w:val="clear" w:color="auto" w:fill="F7F7F8"/>
-        </w:rPr>
-        <w:t>sesion</w:t>
-      </w:r>
-      <w:proofErr w:type="spellEnd"/>
-      <w:r>
-        <w:rPr>
-          <w:rFonts w:ascii="Roboto" w:eastAsia="Roboto" w:hAnsi="Roboto" w:cs="Roboto"/>
-          <w:color w:val="374151"/>
-          <w:sz w:val="24"/>
-          <w:szCs w:val="24"/>
-          <w:shd w:val="clear" w:color="auto" w:fill="F7F7F8"/>
-        </w:rPr>
-        <w:t xml:space="preserve"> “cesto” de tipo array(si no existe crearlo)  al presionar el </w:t>
-      </w:r>
-      <w:proofErr w:type="spellStart"/>
-      <w:r>
-        <w:rPr>
-          <w:rFonts w:ascii="Roboto" w:eastAsia="Roboto" w:hAnsi="Roboto" w:cs="Roboto"/>
-          <w:color w:val="374151"/>
-          <w:sz w:val="24"/>
-          <w:szCs w:val="24"/>
-          <w:shd w:val="clear" w:color="auto" w:fill="F7F7F8"/>
-        </w:rPr>
-        <w:t>boton</w:t>
-      </w:r>
-      <w:proofErr w:type="spellEnd"/>
-      <w:r>
-        <w:rPr>
-          <w:rFonts w:ascii="Roboto" w:eastAsia="Roboto" w:hAnsi="Roboto" w:cs="Roboto"/>
-          <w:color w:val="374151"/>
-          <w:sz w:val="24"/>
-          <w:szCs w:val="24"/>
-          <w:shd w:val="clear" w:color="auto" w:fill="F7F7F8"/>
-        </w:rPr>
-        <w:t xml:space="preserve"> “agregar”</w:t>
-      </w:r>
-      <w:r>
-        <w:rPr>
-          <w:rFonts w:ascii="Roboto" w:eastAsia="Roboto" w:hAnsi="Roboto" w:cs="Roboto"/>
-          <w:color w:val="374151"/>
-          <w:sz w:val="24"/>
-          <w:szCs w:val="24"/>
-          <w:shd w:val="clear" w:color="auto" w:fill="F7F7F8"/>
-        </w:rPr>
-        <w:t>.</w:t>
-      </w:r>
-    </w:p>
-    <w:p>
-      <w:pPr>
-        <w:spacing w:before="120"/>
-        <w:jc w:val="both"/>
-        <w:rPr>
-          <w:rFonts w:ascii="Roboto" w:eastAsia="Roboto" w:hAnsi="Roboto" w:cs="Roboto"/>
-          <w:color w:val="374151"/>
-          <w:sz w:val="24"/>
-          <w:szCs w:val="24"/>
-          <w:shd w:val="clear" w:color="auto" w:fill="F7F7F8"/>
-        </w:rPr>
-      </w:pPr>
-      <w:r>
-        <w:rPr>
-          <w:rFonts w:ascii="Roboto" w:eastAsia="Roboto" w:hAnsi="Roboto" w:cs="Roboto"/>
-          <w:color w:val="374151"/>
-          <w:sz w:val="24"/>
-          <w:szCs w:val="24"/>
-          <w:shd w:val="clear" w:color="auto" w:fill="F7F7F8"/>
-        </w:rPr>
-        <w:t>FEAT</w:t>
-      </w:r>
-      <w:r>
-        <w:rPr>
-          <w:rFonts w:ascii="Roboto" w:eastAsia="Roboto" w:hAnsi="Roboto" w:cs="Roboto"/>
-          <w:color w:val="374151"/>
-          <w:sz w:val="24"/>
-          <w:szCs w:val="24"/>
-          <w:shd w:val="clear" w:color="auto" w:fill="F7F7F8"/>
-        </w:rPr>
-        <w:t>13</w:t>
-      </w:r>
-      <w:r>
-        <w:rPr>
-          <w:rFonts w:ascii="Roboto" w:eastAsia="Roboto" w:hAnsi="Roboto" w:cs="Roboto"/>
-          <w:color w:val="374151"/>
-          <w:sz w:val="24"/>
-          <w:szCs w:val="24"/>
-          <w:shd w:val="clear" w:color="auto" w:fill="F7F7F8"/>
-        </w:rPr>
-        <w:t xml:space="preserve">. El sistema debe </w:t>
-      </w:r>
-      <w:r>
-        <w:rPr>
-          <w:rFonts w:ascii="Roboto" w:eastAsia="Roboto" w:hAnsi="Roboto" w:cs="Roboto"/>
-          <w:color w:val="374151"/>
-          <w:sz w:val="24"/>
-          <w:szCs w:val="24"/>
-          <w:shd w:val="clear" w:color="auto" w:fill="F7F7F8"/>
-        </w:rPr>
-        <w:t xml:space="preserve">mostrar filtros de búsqueda en el </w:t>
-      </w:r>
-      <w:proofErr w:type="spellStart"/>
-      <w:r>
-        <w:rPr>
-          <w:rFonts w:ascii="Roboto" w:eastAsia="Roboto" w:hAnsi="Roboto" w:cs="Roboto"/>
-          <w:color w:val="374151"/>
-          <w:sz w:val="24"/>
-          <w:szCs w:val="24"/>
-          <w:shd w:val="clear" w:color="auto" w:fill="F7F7F8"/>
-        </w:rPr>
-        <w:t>nav</w:t>
-      </w:r>
-      <w:proofErr w:type="spellEnd"/>
-      <w:r>
-        <w:rPr>
-          <w:rFonts w:ascii="Roboto" w:eastAsia="Roboto" w:hAnsi="Roboto" w:cs="Roboto"/>
-          <w:color w:val="374151"/>
-          <w:sz w:val="24"/>
-          <w:szCs w:val="24"/>
-          <w:shd w:val="clear" w:color="auto" w:fill="F7F7F8"/>
-        </w:rPr>
-        <w:t xml:space="preserve"> bar.</w:t>
-      </w:r>
-    </w:p>
-    <w:p>
-      <w:pPr>
-        <w:spacing w:before="120"/>
-        <w:jc w:val="both"/>
-        <w:rPr>
-          <w:rFonts w:ascii="Roboto" w:eastAsia="Roboto" w:hAnsi="Roboto" w:cs="Roboto"/>
-          <w:color w:val="374151"/>
-          <w:sz w:val="24"/>
-          <w:szCs w:val="24"/>
-          <w:shd w:val="clear" w:color="auto" w:fill="F7F7F8"/>
-        </w:rPr>
-      </w:pPr>
-    </w:p>
-    <w:p>
-      <w:pPr>
-        <w:spacing w:before="120"/>
-        <w:jc w:val="both"/>
-        <w:rPr>
-          <w:rFonts w:ascii="Roboto" w:eastAsia="Roboto" w:hAnsi="Roboto" w:cs="Roboto"/>
-          <w:color w:val="374151"/>
-          <w:sz w:val="24"/>
-          <w:szCs w:val="24"/>
-          <w:shd w:val="clear" w:color="auto" w:fill="F7F7F8"/>
-        </w:rPr>
-      </w:pPr>
-      <w:r>
-        <w:rPr>
-          <w:rFonts w:ascii="Arial" w:eastAsia="Arial" w:hAnsi="Arial" w:cs="Arial"/>
-          <w:b/>
-          <w:sz w:val="22"/>
-          <w:szCs w:val="22"/>
-        </w:rPr>
-        <w:t>UC05</w:t>
-      </w:r>
-      <w:r>
-        <w:rPr>
-          <w:rFonts w:ascii="Arial" w:eastAsia="Arial" w:hAnsi="Arial" w:cs="Arial"/>
-          <w:b/>
-          <w:sz w:val="24"/>
-          <w:szCs w:val="24"/>
-        </w:rPr>
-        <w:t xml:space="preserve"> </w:t>
-      </w:r>
-      <w:r>
-        <w:rPr>
-          <w:rFonts w:ascii="Arial" w:hAnsi="Arial" w:cs="Arial"/>
-          <w:b/>
-          <w:bCs/>
-          <w:sz w:val="24"/>
-          <w:szCs w:val="24"/>
-        </w:rPr>
-        <w:t xml:space="preserve">Registrar </w:t>
-      </w:r>
-      <w:proofErr w:type="spellStart"/>
-      <w:r>
-        <w:rPr>
-          <w:rFonts w:ascii="Arial" w:hAnsi="Arial" w:cs="Arial"/>
-          <w:b/>
-          <w:bCs/>
-          <w:sz w:val="24"/>
-          <w:szCs w:val="24"/>
-        </w:rPr>
-        <w:t>Prestamo</w:t>
-      </w:r>
-      <w:proofErr w:type="spellEnd"/>
-      <w:r>
-        <w:rPr>
-          <w:rFonts w:ascii="Arial" w:hAnsi="Arial" w:cs="Arial"/>
-          <w:b/>
-          <w:bCs/>
-          <w:sz w:val="24"/>
-          <w:szCs w:val="24"/>
-        </w:rPr>
-        <w:t xml:space="preserve"> de Material</w:t>
-      </w:r>
-    </w:p>
-    <w:p>
-      <w:pPr>
-        <w:spacing w:before="120"/>
-        <w:jc w:val="both"/>
-        <w:rPr>
-          <w:rFonts w:ascii="Roboto" w:eastAsia="Roboto" w:hAnsi="Roboto" w:cs="Roboto"/>
-          <w:color w:val="374151"/>
-          <w:sz w:val="24"/>
-          <w:szCs w:val="24"/>
-          <w:shd w:val="clear" w:color="auto" w:fill="F7F7F8"/>
-        </w:rPr>
-      </w:pPr>
-      <w:r>
-        <w:rPr>
-          <w:rFonts w:ascii="Roboto" w:eastAsia="Roboto" w:hAnsi="Roboto" w:cs="Roboto"/>
-          <w:color w:val="374151"/>
-          <w:sz w:val="24"/>
-          <w:szCs w:val="24"/>
-          <w:shd w:val="clear" w:color="auto" w:fill="F7F7F8"/>
-        </w:rPr>
-        <w:t xml:space="preserve">FEAT14. El sistema debe </w:t>
-      </w:r>
-      <w:r>
-        <w:rPr>
-          <w:rFonts w:ascii="Roboto" w:eastAsia="Roboto" w:hAnsi="Roboto" w:cs="Roboto"/>
-          <w:color w:val="374151"/>
-          <w:sz w:val="24"/>
-          <w:szCs w:val="24"/>
-          <w:shd w:val="clear" w:color="auto" w:fill="F7F7F8"/>
-        </w:rPr>
-        <w:t>cambiar el estado de la solicitud a concluido.</w:t>
-      </w:r>
-    </w:p>
-    <w:p>
-      <w:pPr>
-        <w:pBdr>
-          <w:top w:val="none" w:sz="0" w:space="0" w:color="D9D9E3"/>
-          <w:left w:val="none" w:sz="0" w:space="0" w:color="D9D9E3"/>
-          <w:bottom w:val="none" w:sz="0" w:space="0" w:color="D9D9E3"/>
-          <w:right w:val="none" w:sz="0" w:space="0" w:color="D9D9E3"/>
-          <w:between w:val="none" w:sz="0" w:space="0" w:color="D9D9E3"/>
-        </w:pBdr>
-        <w:shd w:val="clear" w:color="auto" w:fill="F7F7F8"/>
-        <w:spacing w:before="300" w:after="300"/>
-        <w:jc w:val="both"/>
-        <w:rPr>
-          <w:rFonts w:ascii="Roboto" w:eastAsia="Roboto" w:hAnsi="Roboto" w:cs="Roboto"/>
-          <w:color w:val="374151"/>
-          <w:sz w:val="24"/>
-          <w:szCs w:val="24"/>
-          <w:shd w:val="clear" w:color="auto" w:fill="F7F7F8"/>
-        </w:rPr>
-      </w:pPr>
-      <w:r>
-        <w:rPr>
-          <w:rFonts w:ascii="Roboto" w:eastAsia="Roboto" w:hAnsi="Roboto" w:cs="Roboto"/>
-          <w:color w:val="374151"/>
-          <w:sz w:val="24"/>
-          <w:szCs w:val="24"/>
-          <w:shd w:val="clear" w:color="auto" w:fill="F7F7F8"/>
-        </w:rPr>
-        <w:t xml:space="preserve">FEAT15. El sistema debe </w:t>
-      </w:r>
-      <w:r>
-        <w:rPr>
-          <w:rFonts w:ascii="Roboto" w:eastAsia="Roboto" w:hAnsi="Roboto" w:cs="Roboto"/>
-          <w:color w:val="374151"/>
-          <w:sz w:val="24"/>
-          <w:szCs w:val="24"/>
-          <w:shd w:val="clear" w:color="auto" w:fill="F7F7F8"/>
-        </w:rPr>
-        <w:t>crea un</w:t>
-      </w:r>
-      <w:r>
-        <w:rPr>
-          <w:rFonts w:ascii="Roboto" w:eastAsia="Roboto" w:hAnsi="Roboto" w:cs="Roboto"/>
-          <w:color w:val="374151"/>
-          <w:sz w:val="24"/>
-          <w:szCs w:val="24"/>
-          <w:shd w:val="clear" w:color="auto" w:fill="F7F7F8"/>
-        </w:rPr>
-        <w:t xml:space="preserve"> nuevo</w:t>
-      </w:r>
-      <w:r>
-        <w:rPr>
-          <w:rFonts w:ascii="Roboto" w:eastAsia="Roboto" w:hAnsi="Roboto" w:cs="Roboto"/>
-          <w:color w:val="374151"/>
-          <w:sz w:val="24"/>
-          <w:szCs w:val="24"/>
-          <w:shd w:val="clear" w:color="auto" w:fill="F7F7F8"/>
-        </w:rPr>
-        <w:t xml:space="preserve"> </w:t>
-      </w:r>
-      <w:r>
-        <w:rPr>
-          <w:rFonts w:ascii="Roboto" w:eastAsia="Roboto" w:hAnsi="Roboto" w:cs="Roboto"/>
-          <w:color w:val="374151"/>
-          <w:sz w:val="24"/>
-          <w:szCs w:val="24"/>
-          <w:shd w:val="clear" w:color="auto" w:fill="F7F7F8"/>
-        </w:rPr>
-        <w:t>préstamo.</w:t>
-      </w:r>
-    </w:p>
-    <w:p>
-      <w:pPr>
-        <w:spacing w:before="120"/>
-        <w:jc w:val="both"/>
-        <w:rPr>
-          <w:rFonts w:ascii="Roboto" w:eastAsia="Roboto" w:hAnsi="Roboto" w:cs="Roboto"/>
-          <w:color w:val="374151"/>
-          <w:sz w:val="24"/>
-          <w:szCs w:val="24"/>
-          <w:shd w:val="clear" w:color="auto" w:fill="F7F7F8"/>
-        </w:rPr>
-      </w:pPr>
-      <w:r>
-        <w:rPr>
-          <w:rFonts w:ascii="Arial" w:eastAsia="Arial" w:hAnsi="Arial" w:cs="Arial"/>
-          <w:b/>
-          <w:sz w:val="22"/>
-          <w:szCs w:val="22"/>
-        </w:rPr>
-        <w:t>UC0</w:t>
-      </w:r>
-      <w:r>
-        <w:rPr>
-          <w:rFonts w:ascii="Arial" w:eastAsia="Arial" w:hAnsi="Arial" w:cs="Arial"/>
-          <w:b/>
-          <w:sz w:val="22"/>
-          <w:szCs w:val="22"/>
-        </w:rPr>
-        <w:t>6</w:t>
-      </w:r>
-      <w:r>
-        <w:rPr>
-          <w:rFonts w:ascii="Arial" w:eastAsia="Arial" w:hAnsi="Arial" w:cs="Arial"/>
-          <w:b/>
-          <w:sz w:val="24"/>
-          <w:szCs w:val="24"/>
-        </w:rPr>
-        <w:t xml:space="preserve"> </w:t>
-      </w:r>
-      <w:r>
-        <w:rPr>
-          <w:rFonts w:ascii="Arial" w:hAnsi="Arial" w:cs="Arial"/>
-          <w:b/>
-          <w:bCs/>
-          <w:sz w:val="24"/>
-          <w:szCs w:val="24"/>
-        </w:rPr>
-        <w:t xml:space="preserve">Buscar Solicitud de </w:t>
-      </w:r>
-      <w:proofErr w:type="spellStart"/>
-      <w:r>
-        <w:rPr>
-          <w:rFonts w:ascii="Arial" w:hAnsi="Arial" w:cs="Arial"/>
-          <w:b/>
-          <w:bCs/>
-          <w:sz w:val="24"/>
-          <w:szCs w:val="24"/>
-        </w:rPr>
-        <w:t>Prestamo</w:t>
-      </w:r>
-      <w:proofErr w:type="spellEnd"/>
-    </w:p>
-    <w:p>
-      <w:pPr>
-        <w:spacing w:before="120"/>
-        <w:jc w:val="both"/>
-        <w:rPr>
-          <w:rFonts w:ascii="Roboto" w:eastAsia="Roboto" w:hAnsi="Roboto" w:cs="Roboto"/>
-          <w:color w:val="374151"/>
-          <w:sz w:val="24"/>
-          <w:szCs w:val="24"/>
-          <w:shd w:val="clear" w:color="auto" w:fill="F7F7F8"/>
-        </w:rPr>
-      </w:pPr>
-      <w:r>
-        <w:rPr>
-          <w:rFonts w:ascii="Roboto" w:eastAsia="Roboto" w:hAnsi="Roboto" w:cs="Roboto"/>
-          <w:color w:val="374151"/>
-          <w:sz w:val="24"/>
-          <w:szCs w:val="24"/>
-          <w:shd w:val="clear" w:color="auto" w:fill="F7F7F8"/>
-        </w:rPr>
-        <w:t>FEAT1</w:t>
-      </w:r>
-      <w:r>
-        <w:rPr>
-          <w:rFonts w:ascii="Roboto" w:eastAsia="Roboto" w:hAnsi="Roboto" w:cs="Roboto"/>
-          <w:color w:val="374151"/>
-          <w:sz w:val="24"/>
-          <w:szCs w:val="24"/>
-          <w:shd w:val="clear" w:color="auto" w:fill="F7F7F8"/>
-        </w:rPr>
-        <w:t>4</w:t>
-      </w:r>
-      <w:r>
-        <w:rPr>
-          <w:rFonts w:ascii="Roboto" w:eastAsia="Roboto" w:hAnsi="Roboto" w:cs="Roboto"/>
-          <w:color w:val="374151"/>
-          <w:sz w:val="24"/>
-          <w:szCs w:val="24"/>
-          <w:shd w:val="clear" w:color="auto" w:fill="F7F7F8"/>
-        </w:rPr>
-        <w:t xml:space="preserve">. El sistema debe </w:t>
-      </w:r>
-      <w:r>
-        <w:rPr>
-          <w:rFonts w:ascii="Roboto" w:eastAsia="Roboto" w:hAnsi="Roboto" w:cs="Roboto"/>
-          <w:color w:val="374151"/>
-          <w:sz w:val="24"/>
-          <w:szCs w:val="24"/>
-          <w:shd w:val="clear" w:color="auto" w:fill="F7F7F8"/>
-        </w:rPr>
-        <w:t>mostrar una grilla de solicitudes activas.</w:t>
-      </w:r>
-    </w:p>
-    <w:p>
-      <w:pPr>
-        <w:pBdr>
-          <w:top w:val="none" w:sz="0" w:space="0" w:color="D9D9E3"/>
-          <w:left w:val="none" w:sz="0" w:space="0" w:color="D9D9E3"/>
-          <w:bottom w:val="none" w:sz="0" w:space="0" w:color="D9D9E3"/>
-          <w:right w:val="none" w:sz="0" w:space="0" w:color="D9D9E3"/>
-          <w:between w:val="none" w:sz="0" w:space="0" w:color="D9D9E3"/>
-        </w:pBdr>
-        <w:shd w:val="clear" w:color="auto" w:fill="F7F7F8"/>
-        <w:spacing w:before="300" w:after="300"/>
-        <w:jc w:val="both"/>
-        <w:rPr>
-          <w:rFonts w:ascii="Roboto" w:eastAsia="Roboto" w:hAnsi="Roboto" w:cs="Roboto"/>
-          <w:color w:val="374151"/>
-          <w:sz w:val="24"/>
-          <w:szCs w:val="24"/>
-          <w:shd w:val="clear" w:color="auto" w:fill="F7F7F8"/>
-        </w:rPr>
-      </w:pPr>
-      <w:r>
-        <w:rPr>
-          <w:rFonts w:ascii="Roboto" w:eastAsia="Roboto" w:hAnsi="Roboto" w:cs="Roboto"/>
-          <w:color w:val="374151"/>
-          <w:sz w:val="24"/>
-          <w:szCs w:val="24"/>
-          <w:shd w:val="clear" w:color="auto" w:fill="F7F7F8"/>
-        </w:rPr>
-        <w:t>FEAT1</w:t>
-      </w:r>
-      <w:r>
-        <w:rPr>
-          <w:rFonts w:ascii="Roboto" w:eastAsia="Roboto" w:hAnsi="Roboto" w:cs="Roboto"/>
-          <w:color w:val="374151"/>
-          <w:sz w:val="24"/>
-          <w:szCs w:val="24"/>
-          <w:shd w:val="clear" w:color="auto" w:fill="F7F7F8"/>
-        </w:rPr>
-        <w:t>5</w:t>
-      </w:r>
-      <w:r>
-        <w:rPr>
-          <w:rFonts w:ascii="Roboto" w:eastAsia="Roboto" w:hAnsi="Roboto" w:cs="Roboto"/>
-          <w:color w:val="374151"/>
-          <w:sz w:val="24"/>
-          <w:szCs w:val="24"/>
-          <w:shd w:val="clear" w:color="auto" w:fill="F7F7F8"/>
-        </w:rPr>
-        <w:t xml:space="preserve">. El sistema debe </w:t>
-      </w:r>
-      <w:r>
-        <w:rPr>
-          <w:rFonts w:ascii="Roboto" w:eastAsia="Roboto" w:hAnsi="Roboto" w:cs="Roboto"/>
-          <w:color w:val="374151"/>
-          <w:sz w:val="24"/>
-          <w:szCs w:val="24"/>
-          <w:shd w:val="clear" w:color="auto" w:fill="F7F7F8"/>
-        </w:rPr>
-        <w:t xml:space="preserve">mostrar un </w:t>
-      </w:r>
-      <w:proofErr w:type="spellStart"/>
-      <w:r>
-        <w:rPr>
-          <w:rFonts w:ascii="Roboto" w:eastAsia="Roboto" w:hAnsi="Roboto" w:cs="Roboto"/>
-          <w:color w:val="374151"/>
-          <w:sz w:val="24"/>
-          <w:szCs w:val="24"/>
-          <w:shd w:val="clear" w:color="auto" w:fill="F7F7F8"/>
-        </w:rPr>
-        <w:t>check</w:t>
-      </w:r>
-      <w:proofErr w:type="spellEnd"/>
-      <w:r>
-        <w:rPr>
-          <w:rFonts w:ascii="Roboto" w:eastAsia="Roboto" w:hAnsi="Roboto" w:cs="Roboto"/>
-          <w:color w:val="374151"/>
-          <w:sz w:val="24"/>
-          <w:szCs w:val="24"/>
-          <w:shd w:val="clear" w:color="auto" w:fill="F7F7F8"/>
-        </w:rPr>
-        <w:t xml:space="preserve"> box “Encola” y un </w:t>
-      </w:r>
-      <w:proofErr w:type="spellStart"/>
-      <w:r>
-        <w:rPr>
-          <w:rFonts w:ascii="Roboto" w:eastAsia="Roboto" w:hAnsi="Roboto" w:cs="Roboto"/>
-          <w:color w:val="374151"/>
-          <w:sz w:val="24"/>
-          <w:szCs w:val="24"/>
-          <w:shd w:val="clear" w:color="auto" w:fill="F7F7F8"/>
-        </w:rPr>
-        <w:t>Boton</w:t>
-      </w:r>
-      <w:proofErr w:type="spellEnd"/>
-      <w:r>
-        <w:rPr>
-          <w:rFonts w:ascii="Roboto" w:eastAsia="Roboto" w:hAnsi="Roboto" w:cs="Roboto"/>
-          <w:color w:val="374151"/>
-          <w:sz w:val="24"/>
-          <w:szCs w:val="24"/>
-          <w:shd w:val="clear" w:color="auto" w:fill="F7F7F8"/>
-        </w:rPr>
-        <w:t xml:space="preserve"> </w:t>
-      </w:r>
-      <w:r>
-        <w:rPr>
-          <w:rFonts w:ascii="Roboto" w:eastAsia="Roboto" w:hAnsi="Roboto" w:cs="Roboto"/>
-          <w:color w:val="374151"/>
-          <w:sz w:val="24"/>
-          <w:szCs w:val="24"/>
-          <w:shd w:val="clear" w:color="auto" w:fill="F7F7F8"/>
-        </w:rPr>
-        <w:t>“Prestar” en cada fila.</w:t>
-      </w:r>
-    </w:p>
-    <w:p>
-      <w:pPr>
-        <w:pBdr>
-          <w:top w:val="none" w:sz="0" w:space="0" w:color="D9D9E3"/>
-          <w:left w:val="none" w:sz="0" w:space="0" w:color="D9D9E3"/>
-          <w:bottom w:val="none" w:sz="0" w:space="0" w:color="D9D9E3"/>
-          <w:right w:val="none" w:sz="0" w:space="0" w:color="D9D9E3"/>
-          <w:between w:val="none" w:sz="0" w:space="0" w:color="D9D9E3"/>
-        </w:pBdr>
-        <w:shd w:val="clear" w:color="auto" w:fill="F7F7F8"/>
-        <w:spacing w:before="300" w:after="300"/>
-        <w:jc w:val="both"/>
-        <w:rPr>
-          <w:rFonts w:ascii="Roboto" w:eastAsia="Roboto" w:hAnsi="Roboto" w:cs="Roboto"/>
-          <w:color w:val="374151"/>
-          <w:sz w:val="24"/>
-          <w:szCs w:val="24"/>
-          <w:shd w:val="clear" w:color="auto" w:fill="F7F7F8"/>
-        </w:rPr>
-      </w:pPr>
-      <w:r>
-        <w:rPr>
-          <w:rFonts w:ascii="Roboto" w:eastAsia="Roboto" w:hAnsi="Roboto" w:cs="Roboto"/>
-          <w:color w:val="374151"/>
-          <w:sz w:val="24"/>
-          <w:szCs w:val="24"/>
-          <w:shd w:val="clear" w:color="auto" w:fill="F7F7F8"/>
-        </w:rPr>
-        <w:t>FEAT1</w:t>
-      </w:r>
-      <w:r>
-        <w:rPr>
-          <w:rFonts w:ascii="Roboto" w:eastAsia="Roboto" w:hAnsi="Roboto" w:cs="Roboto"/>
-          <w:color w:val="374151"/>
-          <w:sz w:val="24"/>
-          <w:szCs w:val="24"/>
-          <w:shd w:val="clear" w:color="auto" w:fill="F7F7F8"/>
-        </w:rPr>
-        <w:t>6</w:t>
-      </w:r>
-      <w:r>
-        <w:rPr>
-          <w:rFonts w:ascii="Roboto" w:eastAsia="Roboto" w:hAnsi="Roboto" w:cs="Roboto"/>
-          <w:color w:val="374151"/>
-          <w:sz w:val="24"/>
-          <w:szCs w:val="24"/>
-          <w:shd w:val="clear" w:color="auto" w:fill="F7F7F8"/>
-        </w:rPr>
-        <w:t xml:space="preserve">. El sistema debe </w:t>
-      </w:r>
-      <w:r>
-        <w:rPr>
-          <w:rFonts w:ascii="Roboto" w:eastAsia="Roboto" w:hAnsi="Roboto" w:cs="Roboto"/>
-          <w:color w:val="374151"/>
-          <w:sz w:val="24"/>
-          <w:szCs w:val="24"/>
-          <w:shd w:val="clear" w:color="auto" w:fill="F7F7F8"/>
-        </w:rPr>
-        <w:t xml:space="preserve">poder habilitar el botón prestar una vez el </w:t>
-      </w:r>
-      <w:proofErr w:type="spellStart"/>
-      <w:r>
-        <w:rPr>
-          <w:rFonts w:ascii="Roboto" w:eastAsia="Roboto" w:hAnsi="Roboto" w:cs="Roboto"/>
-          <w:color w:val="374151"/>
-          <w:sz w:val="24"/>
-          <w:szCs w:val="24"/>
-          <w:shd w:val="clear" w:color="auto" w:fill="F7F7F8"/>
-        </w:rPr>
-        <w:t>check</w:t>
-      </w:r>
-      <w:proofErr w:type="spellEnd"/>
-      <w:r>
-        <w:rPr>
-          <w:rFonts w:ascii="Roboto" w:eastAsia="Roboto" w:hAnsi="Roboto" w:cs="Roboto"/>
-          <w:color w:val="374151"/>
-          <w:sz w:val="24"/>
-          <w:szCs w:val="24"/>
-          <w:shd w:val="clear" w:color="auto" w:fill="F7F7F8"/>
-        </w:rPr>
-        <w:t xml:space="preserve"> box se encuentre marcado.</w:t>
-      </w:r>
-    </w:p>
-    <w:p>
-      <w:pPr>
-        <w:pBdr>
-          <w:top w:val="none" w:sz="0" w:space="0" w:color="D9D9E3"/>
-          <w:left w:val="none" w:sz="0" w:space="0" w:color="D9D9E3"/>
-          <w:bottom w:val="none" w:sz="0" w:space="0" w:color="D9D9E3"/>
-          <w:right w:val="none" w:sz="0" w:space="0" w:color="D9D9E3"/>
-          <w:between w:val="none" w:sz="0" w:space="0" w:color="D9D9E3"/>
-        </w:pBdr>
-        <w:shd w:val="clear" w:color="auto" w:fill="F7F7F8"/>
-        <w:spacing w:before="300" w:after="300"/>
-        <w:jc w:val="both"/>
-        <w:rPr>
-          <w:rFonts w:ascii="Roboto" w:eastAsia="Roboto" w:hAnsi="Roboto" w:cs="Roboto"/>
-          <w:color w:val="374151"/>
-          <w:sz w:val="24"/>
-          <w:szCs w:val="24"/>
-          <w:shd w:val="clear" w:color="auto" w:fill="F7F7F8"/>
-        </w:rPr>
-      </w:pPr>
-      <w:r>
-        <w:rPr>
-          <w:rFonts w:ascii="Roboto" w:eastAsia="Roboto" w:hAnsi="Roboto" w:cs="Roboto"/>
-          <w:color w:val="374151"/>
-          <w:sz w:val="24"/>
-          <w:szCs w:val="24"/>
-          <w:shd w:val="clear" w:color="auto" w:fill="F7F7F8"/>
-        </w:rPr>
-        <w:t>FEAT1</w:t>
-      </w:r>
-      <w:r>
-        <w:rPr>
-          <w:rFonts w:ascii="Roboto" w:eastAsia="Roboto" w:hAnsi="Roboto" w:cs="Roboto"/>
-          <w:color w:val="374151"/>
-          <w:sz w:val="24"/>
-          <w:szCs w:val="24"/>
-          <w:shd w:val="clear" w:color="auto" w:fill="F7F7F8"/>
-        </w:rPr>
-        <w:t>7</w:t>
-      </w:r>
-      <w:r>
-        <w:rPr>
-          <w:rFonts w:ascii="Roboto" w:eastAsia="Roboto" w:hAnsi="Roboto" w:cs="Roboto"/>
-          <w:color w:val="374151"/>
-          <w:sz w:val="24"/>
-          <w:szCs w:val="24"/>
-          <w:shd w:val="clear" w:color="auto" w:fill="F7F7F8"/>
-        </w:rPr>
-        <w:t xml:space="preserve">. El sistema debe </w:t>
-      </w:r>
-      <w:r>
-        <w:rPr>
-          <w:rFonts w:ascii="Roboto" w:eastAsia="Roboto" w:hAnsi="Roboto" w:cs="Roboto"/>
-          <w:color w:val="374151"/>
-          <w:sz w:val="24"/>
-          <w:szCs w:val="24"/>
-          <w:shd w:val="clear" w:color="auto" w:fill="F7F7F8"/>
-        </w:rPr>
-        <w:t xml:space="preserve">poder poner un tiempo de vencimiento una vez se presione el </w:t>
-      </w:r>
-      <w:proofErr w:type="spellStart"/>
-      <w:r>
-        <w:rPr>
-          <w:rFonts w:ascii="Roboto" w:eastAsia="Roboto" w:hAnsi="Roboto" w:cs="Roboto"/>
-          <w:color w:val="374151"/>
-          <w:sz w:val="24"/>
-          <w:szCs w:val="24"/>
-          <w:shd w:val="clear" w:color="auto" w:fill="F7F7F8"/>
-        </w:rPr>
-        <w:t>check</w:t>
-      </w:r>
-      <w:proofErr w:type="spellEnd"/>
-      <w:r>
-        <w:rPr>
-          <w:rFonts w:ascii="Roboto" w:eastAsia="Roboto" w:hAnsi="Roboto" w:cs="Roboto"/>
-          <w:color w:val="374151"/>
-          <w:sz w:val="24"/>
-          <w:szCs w:val="24"/>
-          <w:shd w:val="clear" w:color="auto" w:fill="F7F7F8"/>
-        </w:rPr>
-        <w:t xml:space="preserve"> box “Encola”</w:t>
-      </w:r>
-      <w:r>
-        <w:rPr>
-          <w:rFonts w:ascii="Roboto" w:eastAsia="Roboto" w:hAnsi="Roboto" w:cs="Roboto"/>
-          <w:color w:val="374151"/>
-          <w:sz w:val="24"/>
-          <w:szCs w:val="24"/>
-          <w:shd w:val="clear" w:color="auto" w:fill="F7F7F8"/>
-        </w:rPr>
-        <w:t>.</w:t>
-      </w:r>
-    </w:p>
-    <w:p>
-      <w:pPr>
-        <w:pBdr>
-          <w:top w:val="none" w:sz="0" w:space="0" w:color="D9D9E3"/>
-          <w:left w:val="none" w:sz="0" w:space="0" w:color="D9D9E3"/>
-          <w:bottom w:val="none" w:sz="0" w:space="0" w:color="D9D9E3"/>
-          <w:right w:val="none" w:sz="0" w:space="0" w:color="D9D9E3"/>
-          <w:between w:val="none" w:sz="0" w:space="0" w:color="D9D9E3"/>
-        </w:pBdr>
-        <w:shd w:val="clear" w:color="auto" w:fill="F7F7F8"/>
-        <w:spacing w:before="300" w:after="300"/>
-        <w:jc w:val="both"/>
-        <w:rPr>
-          <w:rFonts w:ascii="Roboto" w:eastAsia="Roboto" w:hAnsi="Roboto" w:cs="Roboto"/>
-          <w:color w:val="374151"/>
-          <w:sz w:val="24"/>
-          <w:szCs w:val="24"/>
-          <w:shd w:val="clear" w:color="auto" w:fill="F7F7F8"/>
-        </w:rPr>
-      </w:pPr>
-      <w:r>
-        <w:rPr>
-          <w:rFonts w:ascii="Roboto" w:eastAsia="Roboto" w:hAnsi="Roboto" w:cs="Roboto"/>
-          <w:color w:val="374151"/>
-          <w:sz w:val="24"/>
-          <w:szCs w:val="24"/>
-          <w:shd w:val="clear" w:color="auto" w:fill="F7F7F8"/>
-        </w:rPr>
-        <w:t>FEAT1</w:t>
-      </w:r>
-      <w:r>
-        <w:rPr>
-          <w:rFonts w:ascii="Roboto" w:eastAsia="Roboto" w:hAnsi="Roboto" w:cs="Roboto"/>
-          <w:color w:val="374151"/>
-          <w:sz w:val="24"/>
-          <w:szCs w:val="24"/>
-          <w:shd w:val="clear" w:color="auto" w:fill="F7F7F8"/>
-        </w:rPr>
-        <w:t>8</w:t>
-      </w:r>
-      <w:r>
-        <w:rPr>
-          <w:rFonts w:ascii="Roboto" w:eastAsia="Roboto" w:hAnsi="Roboto" w:cs="Roboto"/>
-          <w:color w:val="374151"/>
-          <w:sz w:val="24"/>
-          <w:szCs w:val="24"/>
-          <w:shd w:val="clear" w:color="auto" w:fill="F7F7F8"/>
-        </w:rPr>
-        <w:t xml:space="preserve">. El sistema debe </w:t>
-      </w:r>
-      <w:r>
-        <w:rPr>
-          <w:rFonts w:ascii="Roboto" w:eastAsia="Roboto" w:hAnsi="Roboto" w:cs="Roboto"/>
-          <w:color w:val="374151"/>
-          <w:sz w:val="24"/>
-          <w:szCs w:val="24"/>
-          <w:shd w:val="clear" w:color="auto" w:fill="F7F7F8"/>
-        </w:rPr>
-        <w:t>poder eliminar la solicitud de préstamo de forma automática si se vence.</w:t>
-      </w:r>
-    </w:p>
+        <w:t>20</w:t>
+      </w:r>
+      <w:r>
+        <w:rPr>
+          <w:rFonts w:ascii="Roboto" w:eastAsia="Roboto" w:hAnsi="Roboto" w:cs="Roboto"/>
+          <w:color w:val="374151"/>
+          <w:sz w:val="24"/>
+          <w:szCs w:val="24"/>
+          <w:shd w:val="clear" w:color="auto" w:fill="F7F7F8"/>
+        </w:rPr>
+        <w:t>. El sistema debe poder eliminar la solicitud de préstamo de forma automática si se vence.</w:t>
+      </w:r>
+    </w:p>
+    <w:bookmarkEnd w:id="2"/>
     <w:p>
       <w:pPr>
         <w:pBdr>
@@ -4632,16 +4359,7 @@
           <w:sz w:val="24"/>
           <w:szCs w:val="24"/>
         </w:rPr>
-        <w:t xml:space="preserve">FEAT37. El sistema debe </w:t>
-      </w:r>
-      <w:r>
-        <w:rPr>
-          <w:rFonts w:ascii="Roboto" w:eastAsia="Roboto" w:hAnsi="Roboto" w:cs="Roboto"/>
-          <w:color w:val="374151"/>
-          <w:sz w:val="24"/>
-          <w:szCs w:val="24"/>
-        </w:rPr>
-        <w:t>permitir la generación del informe.</w:t>
+        <w:t>FEAT37. El sistema debe permitir la generación del informe.</w:t>
       </w:r>
     </w:p>
     <w:p>
@@ -4761,17 +4479,7 @@
           <w:szCs w:val="24"/>
           <w:shd w:val="clear" w:color="auto" w:fill="F7F7F8"/>
         </w:rPr>
-        <w:t xml:space="preserve">FEAT40. El </w:t>
-      </w:r>
-      <w:r>
-        <w:rPr>
-          <w:rFonts w:ascii="Roboto" w:eastAsia="Roboto" w:hAnsi="Roboto" w:cs="Roboto"/>
-          <w:color w:val="374151"/>
-          <w:sz w:val="24"/>
-          <w:szCs w:val="24"/>
-          <w:shd w:val="clear" w:color="auto" w:fill="F7F7F8"/>
-        </w:rPr>
-        <w:t>sistema debe buscar las solicitudes de requerimiento generadas.</w:t>
+        <w:t>FEAT40. El sistema debe buscar las solicitudes de requerimiento generadas.</w:t>
       </w:r>
     </w:p>
     <w:p>
@@ -4864,17 +4572,7 @@
           <w:szCs w:val="24"/>
           <w:shd w:val="clear" w:color="auto" w:fill="F7F7F8"/>
         </w:rPr>
-        <w:t>FEAT43. El</w:t>
-      </w:r>
-      <w:r>
-        <w:rPr>
-          <w:rFonts w:ascii="Roboto" w:eastAsia="Roboto" w:hAnsi="Roboto" w:cs="Roboto"/>
-          <w:color w:val="374151"/>
-          <w:sz w:val="24"/>
-          <w:szCs w:val="24"/>
-          <w:shd w:val="clear" w:color="auto" w:fill="F7F7F8"/>
-        </w:rPr>
-        <w:t xml:space="preserve"> sistema debe mostrar una ventana con un </w:t>
+        <w:t xml:space="preserve">FEAT43. El sistema debe mostrar una ventana con un </w:t>
       </w:r>
       <w:proofErr w:type="spellStart"/>
       <w:r>
@@ -4978,16 +4676,7 @@
           <w:sz w:val="22"/>
           <w:szCs w:val="22"/>
         </w:rPr>
-        <w:t xml:space="preserve">UC08.- Actualizar </w:t>
-      </w:r>
-      <w:r>
-        <w:rPr>
-          <w:rFonts w:ascii="Arial" w:eastAsia="Arial" w:hAnsi="Arial" w:cs="Arial"/>
-          <w:b/>
-          <w:sz w:val="22"/>
-          <w:szCs w:val="22"/>
-        </w:rPr>
-        <w:t>Solicitud de Requerimiento (Actor – Subgerente de Recursos Humanos)</w:t>
+        <w:t>UC08.- Actualizar Solicitud de Requerimiento (Actor – Subgerente de Recursos Humanos)</w:t>
       </w:r>
     </w:p>
     <w:p>
@@ -5104,17 +4793,7 @@
           <w:szCs w:val="24"/>
           <w:shd w:val="clear" w:color="auto" w:fill="F7F7F8"/>
         </w:rPr>
-        <w:t>FEAT48. El sistema debe permitir ver el de</w:t>
-      </w:r>
-      <w:r>
-        <w:rPr>
-          <w:rFonts w:ascii="Roboto" w:eastAsia="Roboto" w:hAnsi="Roboto" w:cs="Roboto"/>
-          <w:color w:val="374151"/>
-          <w:sz w:val="24"/>
-          <w:szCs w:val="24"/>
-          <w:shd w:val="clear" w:color="auto" w:fill="F7F7F8"/>
-        </w:rPr>
-        <w:t>talle de cada solicitud de requerimiento aprobada.</w:t>
+        <w:t>FEAT48. El sistema debe permitir ver el detalle de cada solicitud de requerimiento aprobada.</w:t>
       </w:r>
     </w:p>
     <w:p>
@@ -5227,17 +4906,7 @@
           <w:szCs w:val="24"/>
           <w:shd w:val="clear" w:color="auto" w:fill="F7F7F8"/>
         </w:rPr>
-        <w:t>FEAT51. El sistema debe cambiar el estado de la s</w:t>
-      </w:r>
-      <w:r>
-        <w:rPr>
-          <w:rFonts w:ascii="Roboto" w:eastAsia="Roboto" w:hAnsi="Roboto" w:cs="Roboto"/>
-          <w:color w:val="374151"/>
-          <w:sz w:val="24"/>
-          <w:szCs w:val="24"/>
-          <w:shd w:val="clear" w:color="auto" w:fill="F7F7F8"/>
-        </w:rPr>
-        <w:t>olicitud de requerimiento a "Autorizada."</w:t>
+        <w:t>FEAT51. El sistema debe cambiar el estado de la solicitud de requerimiento a "Autorizada."</w:t>
       </w:r>
     </w:p>
     <w:p>
@@ -5320,17 +4989,7 @@
           <w:szCs w:val="24"/>
           <w:shd w:val="clear" w:color="auto" w:fill="F7F7F8"/>
         </w:rPr>
-        <w:t>FEAT53. El sistema debe mostrar las solicitudes de requerimient</w:t>
-      </w:r>
-      <w:r>
-        <w:rPr>
-          <w:rFonts w:ascii="Roboto" w:eastAsia="Roboto" w:hAnsi="Roboto" w:cs="Roboto"/>
-          <w:color w:val="374151"/>
-          <w:sz w:val="24"/>
-          <w:szCs w:val="24"/>
-          <w:shd w:val="clear" w:color="auto" w:fill="F7F7F8"/>
-        </w:rPr>
-        <w:t>o pendientes de aprobación.</w:t>
+        <w:t>FEAT53. El sistema debe mostrar las solicitudes de requerimiento pendientes de aprobación.</w:t>
       </w:r>
     </w:p>
     <w:p>
@@ -5445,17 +5104,7 @@
           <w:szCs w:val="24"/>
           <w:shd w:val="clear" w:color="auto" w:fill="F7F7F8"/>
         </w:rPr>
-        <w:t>FEAT56. El sistema debe noti</w:t>
-      </w:r>
-      <w:r>
-        <w:rPr>
-          <w:rFonts w:ascii="Roboto" w:eastAsia="Roboto" w:hAnsi="Roboto" w:cs="Roboto"/>
-          <w:color w:val="374151"/>
-          <w:sz w:val="24"/>
-          <w:szCs w:val="24"/>
-          <w:shd w:val="clear" w:color="auto" w:fill="F7F7F8"/>
-        </w:rPr>
-        <w:t>ficar que la solicitud de requerimiento fue aprobada.</w:t>
+        <w:t>FEAT56. El sistema debe notificar que la solicitud de requerimiento fue aprobada.</w:t>
       </w:r>
     </w:p>
     <w:p>
@@ -5539,17 +5188,7 @@
           <w:shd w:val="clear" w:color="auto" w:fill="F7F7F8"/>
         </w:rPr>
         <w:lastRenderedPageBreak/>
-        <w:t>FEAT58. El sistema d</w:t>
-      </w:r>
-      <w:r>
-        <w:rPr>
-          <w:rFonts w:ascii="Roboto" w:eastAsia="Roboto" w:hAnsi="Roboto" w:cs="Roboto"/>
-          <w:color w:val="374151"/>
-          <w:sz w:val="24"/>
-          <w:szCs w:val="24"/>
-          <w:shd w:val="clear" w:color="auto" w:fill="F7F7F8"/>
-        </w:rPr>
-        <w:t>ebe buscar convocatorias CAS activas para los postulantes.</w:t>
+        <w:t>FEAT58. El sistema debe buscar convocatorias CAS activas para los postulantes.</w:t>
       </w:r>
     </w:p>
     <w:p>
@@ -5642,17 +5281,7 @@
           <w:szCs w:val="24"/>
           <w:shd w:val="clear" w:color="auto" w:fill="F7F7F8"/>
         </w:rPr>
-        <w:t>FEAT61. El sistema debe buscar al representante d</w:t>
-      </w:r>
-      <w:r>
-        <w:rPr>
-          <w:rFonts w:ascii="Roboto" w:eastAsia="Roboto" w:hAnsi="Roboto" w:cs="Roboto"/>
-          <w:color w:val="374151"/>
-          <w:sz w:val="24"/>
-          <w:szCs w:val="24"/>
-          <w:shd w:val="clear" w:color="auto" w:fill="F7F7F8"/>
-        </w:rPr>
-        <w:t>e la convocatoria CAS a la que desean postular.</w:t>
+        <w:t>FEAT61. El sistema debe buscar al representante de la convocatoria CAS a la que desean postular.</w:t>
       </w:r>
     </w:p>
     <w:p>
@@ -5745,17 +5374,7 @@
           <w:szCs w:val="24"/>
           <w:shd w:val="clear" w:color="auto" w:fill="F7F7F8"/>
         </w:rPr>
-        <w:t xml:space="preserve">FEAT64. El </w:t>
-      </w:r>
-      <w:r>
-        <w:rPr>
-          <w:rFonts w:ascii="Roboto" w:eastAsia="Roboto" w:hAnsi="Roboto" w:cs="Roboto"/>
-          <w:color w:val="374151"/>
-          <w:sz w:val="24"/>
-          <w:szCs w:val="24"/>
-          <w:shd w:val="clear" w:color="auto" w:fill="F7F7F8"/>
-        </w:rPr>
-        <w:t>sistema debe enviar notificación al representante de la convocatoria CAS para informarle que un nuevo CV ha sido enviado.</w:t>
+        <w:t>FEAT64. El sistema debe enviar notificación al representante de la convocatoria CAS para informarle que un nuevo CV ha sido enviado.</w:t>
       </w:r>
     </w:p>
     <w:p>
@@ -6024,17 +5643,7 @@
           <w:szCs w:val="22"/>
           <w:shd w:val="clear" w:color="auto" w:fill="F3F3F3"/>
         </w:rPr>
-        <w:t xml:space="preserve"> sistema debe notificar que la </w:t>
-      </w:r>
-      <w:r>
-        <w:rPr>
-          <w:rFonts w:ascii="Roboto" w:eastAsia="Roboto" w:hAnsi="Roboto" w:cs="Roboto"/>
-          <w:color w:val="374151"/>
-          <w:sz w:val="22"/>
-          <w:szCs w:val="22"/>
-          <w:shd w:val="clear" w:color="auto" w:fill="F3F3F3"/>
-        </w:rPr>
-        <w:t>firma del contrato se ha realizado correctamente.</w:t>
+        <w:t xml:space="preserve"> sistema debe notificar que la firma del contrato se ha realizado correctamente.</w:t>
       </w:r>
     </w:p>
     <w:p>
@@ -6199,17 +5808,7 @@
           <w:szCs w:val="24"/>
           <w:shd w:val="clear" w:color="auto" w:fill="F3F3F3"/>
         </w:rPr>
-        <w:t>FEAT73. El sistema debe buscar la convoca</w:t>
-      </w:r>
-      <w:r>
-        <w:rPr>
-          <w:rFonts w:ascii="Roboto" w:eastAsia="Roboto" w:hAnsi="Roboto" w:cs="Roboto"/>
-          <w:color w:val="374151"/>
-          <w:sz w:val="24"/>
-          <w:szCs w:val="24"/>
-          <w:shd w:val="clear" w:color="auto" w:fill="F3F3F3"/>
-        </w:rPr>
-        <w:t>toria Cas</w:t>
+        <w:t>FEAT73. El sistema debe buscar la convocatoria Cas</w:t>
       </w:r>
     </w:p>
     <w:p>
@@ -6396,17 +5995,7 @@
           <w:szCs w:val="22"/>
           <w:shd w:val="clear" w:color="auto" w:fill="F3F3F3"/>
         </w:rPr>
-        <w:t xml:space="preserve">El sistema debe verificar que se haya generado el </w:t>
-      </w:r>
-      <w:r>
-        <w:rPr>
-          <w:rFonts w:ascii="Roboto" w:eastAsia="Roboto" w:hAnsi="Roboto" w:cs="Roboto"/>
-          <w:color w:val="374151"/>
-          <w:sz w:val="22"/>
-          <w:szCs w:val="22"/>
-          <w:shd w:val="clear" w:color="auto" w:fill="F3F3F3"/>
-        </w:rPr>
-        <w:t>resultado final y se haya publicado.</w:t>
+        <w:t>El sistema debe verificar que se haya generado el resultado final y se haya publicado.</w:t>
       </w:r>
     </w:p>
     <w:p>
@@ -6666,17 +6255,7 @@
           <w:szCs w:val="24"/>
           <w:shd w:val="clear" w:color="auto" w:fill="F7F7F8"/>
         </w:rPr>
-        <w:t xml:space="preserve">FEAT82. El sistema debe mostrar un formulario de planilla </w:t>
-      </w:r>
-      <w:r>
-        <w:rPr>
-          <w:rFonts w:ascii="Roboto" w:eastAsia="Roboto" w:hAnsi="Roboto" w:cs="Roboto"/>
-          <w:color w:val="374151"/>
-          <w:sz w:val="24"/>
-          <w:szCs w:val="24"/>
-          <w:shd w:val="clear" w:color="auto" w:fill="F7F7F8"/>
-        </w:rPr>
-        <w:t>precargando datos del empleado.</w:t>
+        <w:t>FEAT82. El sistema debe mostrar un formulario de planilla precargando datos del empleado.</w:t>
       </w:r>
     </w:p>
     <w:p>
@@ -6769,17 +6348,7 @@
           <w:szCs w:val="24"/>
           <w:shd w:val="clear" w:color="auto" w:fill="F7F7F8"/>
         </w:rPr>
-        <w:t>FEAT85. El sistema debe notificar que la planilla fue gener</w:t>
-      </w:r>
-      <w:r>
-        <w:rPr>
-          <w:rFonts w:ascii="Roboto" w:eastAsia="Roboto" w:hAnsi="Roboto" w:cs="Roboto"/>
-          <w:color w:val="374151"/>
-          <w:sz w:val="24"/>
-          <w:szCs w:val="24"/>
-          <w:shd w:val="clear" w:color="auto" w:fill="F7F7F8"/>
-        </w:rPr>
-        <w:t>ada exitosamente.</w:t>
+        <w:t>FEAT85. El sistema debe notificar que la planilla fue generada exitosamente.</w:t>
       </w:r>
     </w:p>
     <w:p>
@@ -6916,17 +6485,7 @@
           <w:szCs w:val="24"/>
           <w:shd w:val="clear" w:color="auto" w:fill="F7F7F8"/>
         </w:rPr>
-        <w:t>FEAT88. El sistema debe buscar registros</w:t>
-      </w:r>
-      <w:r>
-        <w:rPr>
-          <w:rFonts w:ascii="Roboto" w:eastAsia="Roboto" w:hAnsi="Roboto" w:cs="Roboto"/>
-          <w:color w:val="374151"/>
-          <w:sz w:val="24"/>
-          <w:szCs w:val="24"/>
-          <w:shd w:val="clear" w:color="auto" w:fill="F7F7F8"/>
-        </w:rPr>
-        <w:t xml:space="preserve"> de asistencia de los empleados.</w:t>
+        <w:t>FEAT88. El sistema debe buscar registros de asistencia de los empleados.</w:t>
       </w:r>
     </w:p>
     <w:p>
@@ -6989,17 +6548,7 @@
           <w:shd w:val="clear" w:color="auto" w:fill="F7F7F8"/>
         </w:rPr>
         <w:lastRenderedPageBreak/>
-        <w:t xml:space="preserve">FEAT90. El sistema debe generar un informe en formato digital (PDF o Excel) que incluye la </w:t>
-      </w:r>
-      <w:r>
-        <w:rPr>
-          <w:rFonts w:ascii="Roboto" w:eastAsia="Roboto" w:hAnsi="Roboto" w:cs="Roboto"/>
-          <w:color w:val="374151"/>
-          <w:sz w:val="24"/>
-          <w:szCs w:val="24"/>
-          <w:shd w:val="clear" w:color="auto" w:fill="F7F7F8"/>
-        </w:rPr>
-        <w:t>información seleccionada.</w:t>
+        <w:t>FEAT90. El sistema debe generar un informe en formato digital (PDF o Excel) que incluye la información seleccionada.</w:t>
       </w:r>
     </w:p>
     <w:p>
@@ -7121,17 +6670,7 @@
           <w:szCs w:val="24"/>
           <w:shd w:val="clear" w:color="auto" w:fill="F7F7F8"/>
         </w:rPr>
-        <w:t>FEAT94. El sistema debe notificar que se generó e</w:t>
-      </w:r>
-      <w:r>
-        <w:rPr>
-          <w:rFonts w:ascii="Roboto" w:eastAsia="Roboto" w:hAnsi="Roboto" w:cs="Roboto"/>
-          <w:color w:val="374151"/>
-          <w:sz w:val="24"/>
-          <w:szCs w:val="24"/>
-          <w:shd w:val="clear" w:color="auto" w:fill="F7F7F8"/>
-        </w:rPr>
-        <w:t>l informe de asistencia.</w:t>
+        <w:t>FEAT94. El sistema debe notificar que se generó el informe de asistencia.</w:t>
       </w:r>
     </w:p>
     <w:p>
@@ -7257,17 +6796,7 @@
           <w:szCs w:val="24"/>
           <w:shd w:val="clear" w:color="auto" w:fill="F7F7F8"/>
         </w:rPr>
-        <w:t>FEAT9</w:t>
-      </w:r>
-      <w:r>
-        <w:rPr>
-          <w:rFonts w:ascii="Roboto" w:eastAsia="Roboto" w:hAnsi="Roboto" w:cs="Roboto"/>
-          <w:color w:val="374151"/>
-          <w:sz w:val="24"/>
-          <w:szCs w:val="24"/>
-          <w:shd w:val="clear" w:color="auto" w:fill="F7F7F8"/>
-        </w:rPr>
-        <w:t>7. El sistema debe permitir la visualización de los detalles de la planilla.</w:t>
+        <w:t>FEAT97. El sistema debe permitir la visualización de los detalles de la planilla.</w:t>
       </w:r>
     </w:p>
     <w:p>
@@ -7360,17 +6889,7 @@
           <w:szCs w:val="24"/>
           <w:shd w:val="clear" w:color="auto" w:fill="F7F7F8"/>
         </w:rPr>
-        <w:t>F</w:t>
-      </w:r>
-      <w:r>
-        <w:rPr>
-          <w:rFonts w:ascii="Roboto" w:eastAsia="Roboto" w:hAnsi="Roboto" w:cs="Roboto"/>
-          <w:color w:val="374151"/>
-          <w:sz w:val="24"/>
-          <w:szCs w:val="24"/>
-          <w:shd w:val="clear" w:color="auto" w:fill="F7F7F8"/>
-        </w:rPr>
-        <w:t>EAT100. El sistema debe registrar la bonificación o el descuento agregado a la planilla.</w:t>
+        <w:t>FEAT100. El sistema debe registrar la bonificación o el descuento agregado a la planilla.</w:t>
       </w:r>
     </w:p>
     <w:p>
@@ -7569,17 +7088,7 @@
           <w:shd w:val="clear" w:color="auto" w:fill="F7F7F8"/>
         </w:rPr>
         <w:lastRenderedPageBreak/>
-        <w:t xml:space="preserve">FEAT105. El sistema debe </w:t>
-      </w:r>
-      <w:r>
-        <w:rPr>
-          <w:rFonts w:ascii="Roboto" w:eastAsia="Roboto" w:hAnsi="Roboto" w:cs="Roboto"/>
-          <w:color w:val="374151"/>
-          <w:sz w:val="24"/>
-          <w:szCs w:val="24"/>
-          <w:shd w:val="clear" w:color="auto" w:fill="F7F7F8"/>
-        </w:rPr>
-        <w:t>mostrar un botón "GENERAR EXPEDIENTE SIAF".</w:t>
+        <w:t>FEAT105. El sistema debe mostrar un botón "GENERAR EXPEDIENTE SIAF".</w:t>
       </w:r>
     </w:p>
     <w:p>
@@ -7670,17 +7179,7 @@
           <w:szCs w:val="24"/>
           <w:shd w:val="clear" w:color="auto" w:fill="F7F7F8"/>
         </w:rPr>
-        <w:t xml:space="preserve">FEAT108. El sistema debe notificar al Gerente de Contabilidad que hay un </w:t>
-      </w:r>
-      <w:r>
-        <w:rPr>
-          <w:rFonts w:ascii="Roboto" w:eastAsia="Roboto" w:hAnsi="Roboto" w:cs="Roboto"/>
-          <w:color w:val="374151"/>
-          <w:sz w:val="24"/>
-          <w:szCs w:val="24"/>
-          <w:shd w:val="clear" w:color="auto" w:fill="F7F7F8"/>
-        </w:rPr>
-        <w:t>nuevo Expediente SIAF.</w:t>
+        <w:t>FEAT108. El sistema debe notificar al Gerente de Contabilidad que hay un nuevo Expediente SIAF.</w:t>
       </w:r>
     </w:p>
     <w:p>
@@ -7806,17 +7305,7 @@
           <w:szCs w:val="24"/>
           <w:shd w:val="clear" w:color="auto" w:fill="F7F7F8"/>
         </w:rPr>
-        <w:t xml:space="preserve">FEAT111. El sistema </w:t>
-      </w:r>
-      <w:r>
-        <w:rPr>
-          <w:rFonts w:ascii="Roboto" w:eastAsia="Roboto" w:hAnsi="Roboto" w:cs="Roboto"/>
-          <w:color w:val="374151"/>
-          <w:sz w:val="24"/>
-          <w:szCs w:val="24"/>
-          <w:shd w:val="clear" w:color="auto" w:fill="F7F7F8"/>
-        </w:rPr>
-        <w:t>debe generar y registrar la Afectación presupuestal del resumen de planilla.</w:t>
+        <w:t>FEAT111. El sistema debe generar y registrar la Afectación presupuestal del resumen de planilla.</w:t>
       </w:r>
     </w:p>
     <w:p>
@@ -7971,17 +7460,7 @@
           <w:szCs w:val="24"/>
           <w:shd w:val="clear" w:color="auto" w:fill="F7F7F8"/>
         </w:rPr>
-        <w:t xml:space="preserve">FEAT116. El sistema debe notificar al Sub Gerente de RRHH sobre el </w:t>
-      </w:r>
-      <w:r>
-        <w:rPr>
-          <w:rFonts w:ascii="Roboto" w:eastAsia="Roboto" w:hAnsi="Roboto" w:cs="Roboto"/>
-          <w:color w:val="374151"/>
-          <w:sz w:val="24"/>
-          <w:szCs w:val="24"/>
-          <w:shd w:val="clear" w:color="auto" w:fill="F7F7F8"/>
-        </w:rPr>
-        <w:t>nuevo Certificado.</w:t>
+        <w:t>FEAT116. El sistema debe notificar al Sub Gerente de RRHH sobre el nuevo Certificado.</w:t>
       </w:r>
     </w:p>
     <w:p>
@@ -8075,16 +7554,7 @@
           <w:sz w:val="22"/>
           <w:szCs w:val="22"/>
         </w:rPr>
-        <w:t xml:space="preserve">UC12.- Generar Certificado de Crédito Presupuestal (Actor – Gerente </w:t>
-      </w:r>
-      <w:r>
-        <w:rPr>
-          <w:rFonts w:ascii="Arial" w:eastAsia="Arial" w:hAnsi="Arial" w:cs="Arial"/>
-          <w:b/>
-          <w:sz w:val="22"/>
-          <w:szCs w:val="22"/>
-        </w:rPr>
-        <w:t>de Planeamiento y Presupuesto)</w:t>
+        <w:t>UC12.- Generar Certificado de Crédito Presupuestal (Actor – Gerente de Planeamiento y Presupuesto)</w:t>
       </w:r>
     </w:p>
     <w:p>

</xml_diff>